<commit_message>
Average Test Accuracy: 0.93748 Average loss : 0.32043
</commit_message>
<xml_diff>
--- a/paper/skeleton based action recognition using few shot learning.docx
+++ b/paper/skeleton based action recognition using few shot learning.docx
@@ -1,6 +1,6 @@
 
 <file path=word/document.xml><?xml version="1.0" encoding="utf-8"?>
-<w:document xmlns:wpc="http://schemas.microsoft.com/office/word/2010/wordprocessingCanvas" xmlns:cx="http://schemas.microsoft.com/office/drawing/2014/chartex" xmlns:cx1="http://schemas.microsoft.com/office/drawing/2015/9/8/chartex" xmlns:cx2="http://schemas.microsoft.com/office/drawing/2015/10/21/chartex" xmlns:cx3="http://schemas.microsoft.com/office/drawing/2016/5/9/chartex" xmlns:cx4="http://schemas.microsoft.com/office/drawing/2016/5/10/chartex" xmlns:cx5="http://schemas.microsoft.com/office/drawing/2016/5/11/chartex" xmlns:cx6="http://schemas.microsoft.com/office/drawing/2016/5/12/chartex" xmlns:cx7="http://schemas.microsoft.com/office/drawing/2016/5/13/chartex" xmlns:cx8="http://schemas.microsoft.com/office/drawing/2016/5/14/chartex" xmlns:mc="http://schemas.openxmlformats.org/markup-compatibility/2006" xmlns:aink="http://schemas.microsoft.com/office/drawing/2016/ink" xmlns:am3d="http://schemas.microsoft.com/office/drawing/2017/model3d" xmlns:o="urn:schemas-microsoft-com:office:office" xmlns:r="http://schemas.openxmlformats.org/officeDocument/2006/relationships" xmlns:m="http://schemas.openxmlformats.org/officeDocument/2006/math" xmlns:v="urn:schemas-microsoft-com:vml" xmlns:wp14="http://schemas.microsoft.com/office/word/2010/wordprocessingDrawing" xmlns:wp="http://schemas.openxmlformats.org/drawingml/2006/wordprocessingDrawing" xmlns:w10="urn:schemas-microsoft-com:office:word" xmlns:w="http://schemas.openxmlformats.org/wordprocessingml/2006/main" xmlns:w14="http://schemas.microsoft.com/office/word/2010/wordml" xmlns:w15="http://schemas.microsoft.com/office/word/2012/wordml" xmlns:w16cid="http://schemas.microsoft.com/office/word/2016/wordml/cid" xmlns:w16se="http://schemas.microsoft.com/office/word/2015/wordml/symex" xmlns:wpg="http://schemas.microsoft.com/office/word/2010/wordprocessingGroup" xmlns:wpi="http://schemas.microsoft.com/office/word/2010/wordprocessingInk" xmlns:wne="http://schemas.microsoft.com/office/word/2006/wordml" xmlns:wps="http://schemas.microsoft.com/office/word/2010/wordprocessingShape" mc:Ignorable="w14 w15 w16se w16cid wp14">
+<w:document xmlns:wpc="http://schemas.microsoft.com/office/word/2010/wordprocessingCanvas" xmlns:cx="http://schemas.microsoft.com/office/drawing/2014/chartex" xmlns:cx1="http://schemas.microsoft.com/office/drawing/2015/9/8/chartex" xmlns:mc="http://schemas.openxmlformats.org/markup-compatibility/2006" xmlns:o="urn:schemas-microsoft-com:office:office" xmlns:r="http://schemas.openxmlformats.org/officeDocument/2006/relationships" xmlns:m="http://schemas.openxmlformats.org/officeDocument/2006/math" xmlns:v="urn:schemas-microsoft-com:vml" xmlns:wp14="http://schemas.microsoft.com/office/word/2010/wordprocessingDrawing" xmlns:wp="http://schemas.openxmlformats.org/drawingml/2006/wordprocessingDrawing" xmlns:w10="urn:schemas-microsoft-com:office:word" xmlns:w="http://schemas.openxmlformats.org/wordprocessingml/2006/main" xmlns:w14="http://schemas.microsoft.com/office/word/2010/wordml" xmlns:w15="http://schemas.microsoft.com/office/word/2012/wordml" xmlns:w16se="http://schemas.microsoft.com/office/word/2015/wordml/symex" xmlns:wpg="http://schemas.microsoft.com/office/word/2010/wordprocessingGroup" xmlns:wpi="http://schemas.microsoft.com/office/word/2010/wordprocessingInk" xmlns:wne="http://schemas.microsoft.com/office/word/2006/wordml" xmlns:wps="http://schemas.microsoft.com/office/word/2010/wordprocessingShape" mc:Ignorable="w14 w15 w16se wp14">
   <w:body>
     <w:p>
       <w:pPr>
@@ -34,7 +34,6 @@
           <w:szCs w:val="24"/>
         </w:rPr>
       </w:pPr>
-      <w:proofErr w:type="spellStart"/>
       <w:r>
         <w:rPr>
           <w:rFonts w:ascii="Times New Roman" w:hAnsi="Times New Roman" w:cs="Times New Roman"/>
@@ -42,17 +41,17 @@
           <w:sz w:val="24"/>
           <w:szCs w:val="24"/>
         </w:rPr>
-        <w:t>Wangbin</w:t>
-      </w:r>
-      <w:proofErr w:type="spellEnd"/>
+        <w:t>Wangbin Ding</w:t>
+      </w:r>
       <w:r>
         <w:rPr>
           <w:rFonts w:ascii="Times New Roman" w:hAnsi="Times New Roman" w:cs="Times New Roman"/>
           <w:b/>
           <w:sz w:val="24"/>
           <w:szCs w:val="24"/>
-        </w:rPr>
-        <w:t xml:space="preserve"> Ding</w:t>
+          <w:vertAlign w:val="superscript"/>
+        </w:rPr>
+        <w:t>1,2</w:t>
       </w:r>
       <w:r>
         <w:rPr>
@@ -60,9 +59,8 @@
           <w:b/>
           <w:sz w:val="24"/>
           <w:szCs w:val="24"/>
-          <w:vertAlign w:val="superscript"/>
-        </w:rPr>
-        <w:t>1,2</w:t>
+        </w:rPr>
+        <w:t>, Shen</w:t>
       </w:r>
       <w:r>
         <w:rPr>
@@ -71,9 +69,8 @@
           <w:sz w:val="24"/>
           <w:szCs w:val="24"/>
         </w:rPr>
-        <w:t xml:space="preserve">, </w:t>
-      </w:r>
-      <w:proofErr w:type="spellStart"/>
+        <w:t>g</w:t>
+      </w:r>
       <w:r>
         <w:rPr>
           <w:rFonts w:ascii="Times New Roman" w:hAnsi="Times New Roman" w:cs="Times New Roman"/>
@@ -81,7 +78,7 @@
           <w:sz w:val="24"/>
           <w:szCs w:val="24"/>
         </w:rPr>
-        <w:t>Shen</w:t>
+        <w:t>qin Lin</w:t>
       </w:r>
       <w:r>
         <w:rPr>
@@ -89,8 +86,9 @@
           <w:b/>
           <w:sz w:val="24"/>
           <w:szCs w:val="24"/>
-        </w:rPr>
-        <w:t>g</w:t>
+          <w:vertAlign w:val="superscript"/>
+        </w:rPr>
+        <w:t>2</w:t>
       </w:r>
       <w:r>
         <w:rPr>
@@ -99,56 +97,7 @@
           <w:sz w:val="24"/>
           <w:szCs w:val="24"/>
         </w:rPr>
-        <w:t>qin</w:t>
-      </w:r>
-      <w:proofErr w:type="spellEnd"/>
-      <w:r>
-        <w:rPr>
-          <w:rFonts w:ascii="Times New Roman" w:hAnsi="Times New Roman" w:cs="Times New Roman"/>
-          <w:b/>
-          <w:sz w:val="24"/>
-          <w:szCs w:val="24"/>
-        </w:rPr>
-        <w:t xml:space="preserve"> Lin</w:t>
-      </w:r>
-      <w:r>
-        <w:rPr>
-          <w:rFonts w:ascii="Times New Roman" w:hAnsi="Times New Roman" w:cs="Times New Roman"/>
-          <w:b/>
-          <w:sz w:val="24"/>
-          <w:szCs w:val="24"/>
-          <w:vertAlign w:val="superscript"/>
-        </w:rPr>
-        <w:t>2</w:t>
-      </w:r>
-      <w:r>
-        <w:rPr>
-          <w:rFonts w:ascii="Times New Roman" w:hAnsi="Times New Roman" w:cs="Times New Roman"/>
-          <w:b/>
-          <w:sz w:val="24"/>
-          <w:szCs w:val="24"/>
-        </w:rPr>
-        <w:t xml:space="preserve">, </w:t>
-      </w:r>
-      <w:proofErr w:type="spellStart"/>
-      <w:r>
-        <w:rPr>
-          <w:rFonts w:ascii="Times New Roman" w:hAnsi="Times New Roman" w:cs="Times New Roman"/>
-          <w:b/>
-          <w:sz w:val="24"/>
-          <w:szCs w:val="24"/>
-        </w:rPr>
-        <w:t>Zhenze</w:t>
-      </w:r>
-      <w:proofErr w:type="spellEnd"/>
-      <w:r>
-        <w:rPr>
-          <w:rFonts w:ascii="Times New Roman" w:hAnsi="Times New Roman" w:cs="Times New Roman"/>
-          <w:b/>
-          <w:sz w:val="24"/>
-          <w:szCs w:val="24"/>
-        </w:rPr>
-        <w:t xml:space="preserve"> Dai</w:t>
+        <w:t>, Zhenze Dai</w:t>
       </w:r>
       <w:r>
         <w:rPr>
@@ -1953,7 +1902,6 @@
         </w:rPr>
         <w:t>-</w:t>
       </w:r>
-      <w:proofErr w:type="gramStart"/>
       <w:r>
         <w:rPr>
           <w:sz w:val="24"/>
@@ -1966,15 +1914,7 @@
           <w:sz w:val="24"/>
           <w:szCs w:val="24"/>
         </w:rPr>
-        <w:t>[</w:t>
-      </w:r>
-      <w:proofErr w:type="gramEnd"/>
-      <w:r>
-        <w:rPr>
-          <w:sz w:val="24"/>
-          <w:szCs w:val="24"/>
-        </w:rPr>
-        <w:t>1]</w:t>
+        <w:t>[1]</w:t>
       </w:r>
       <w:r>
         <w:rPr>
@@ -5181,9 +5121,22 @@
           <w:sz w:val="24"/>
           <w:szCs w:val="24"/>
         </w:rPr>
-        <w:t>are the maximum and minimum value of the k-</w:t>
-      </w:r>
-      <w:proofErr w:type="spellStart"/>
+        <w:t xml:space="preserve">are the maximum and minimum value of the k-th channel (x; y; z) of the </w:t>
+      </w:r>
+      <w:r>
+        <w:rPr>
+          <w:sz w:val="24"/>
+          <w:szCs w:val="24"/>
+        </w:rPr>
+        <w:t>i</w:t>
+      </w:r>
+      <w:r>
+        <w:rPr>
+          <w:sz w:val="24"/>
+          <w:szCs w:val="24"/>
+        </w:rPr>
+        <w:t>-</w:t>
+      </w:r>
       <w:r>
         <w:rPr>
           <w:sz w:val="24"/>
@@ -5191,37 +5144,6 @@
         </w:rPr>
         <w:t>th</w:t>
       </w:r>
-      <w:proofErr w:type="spellEnd"/>
-      <w:r>
-        <w:rPr>
-          <w:sz w:val="24"/>
-          <w:szCs w:val="24"/>
-        </w:rPr>
-        <w:t xml:space="preserve"> channel (x; y; z) of the </w:t>
-      </w:r>
-      <w:proofErr w:type="spellStart"/>
-      <w:r>
-        <w:rPr>
-          <w:sz w:val="24"/>
-          <w:szCs w:val="24"/>
-        </w:rPr>
-        <w:t>i</w:t>
-      </w:r>
-      <w:r>
-        <w:rPr>
-          <w:sz w:val="24"/>
-          <w:szCs w:val="24"/>
-        </w:rPr>
-        <w:t>-</w:t>
-      </w:r>
-      <w:r>
-        <w:rPr>
-          <w:sz w:val="24"/>
-          <w:szCs w:val="24"/>
-        </w:rPr>
-        <w:t>th</w:t>
-      </w:r>
-      <w:proofErr w:type="spellEnd"/>
       <w:r>
         <w:rPr>
           <w:sz w:val="24"/>
@@ -5262,10 +5184,10 @@
             <v:path o:extrusionok="f" gradientshapeok="t" o:connecttype="rect"/>
             <o:lock v:ext="edit" aspectratio="t"/>
           </v:shapetype>
-          <v:shape id="_x0000_i1025" type="#_x0000_t75" style="width:352.5pt;height:122.5pt" o:ole="">
+          <v:shape id="_x0000_i1025" type="#_x0000_t75" style="width:352.5pt;height:122.7pt" o:ole="">
             <v:imagedata r:id="rId8" o:title=""/>
           </v:shape>
-          <o:OLEObject Type="Embed" ProgID="Visio.Drawing.11" ShapeID="_x0000_i1025" DrawAspect="Content" ObjectID="_1614539091" r:id="rId9"/>
+          <o:OLEObject Type="Embed" ProgID="Visio.Drawing.11" ShapeID="_x0000_i1025" DrawAspect="Content" ObjectID="_1614671181" r:id="rId9"/>
         </w:object>
       </w:r>
     </w:p>
@@ -5345,30 +5267,14 @@
           <w:sz w:val="24"/>
           <w:szCs w:val="24"/>
         </w:rPr>
-        <w:t xml:space="preserve">prototypical </w:t>
-      </w:r>
-      <w:proofErr w:type="gramStart"/>
-      <w:r>
-        <w:rPr>
-          <w:sz w:val="24"/>
-          <w:szCs w:val="24"/>
-        </w:rPr>
-        <w:t>network</w:t>
-      </w:r>
-      <w:r>
-        <w:rPr>
-          <w:sz w:val="24"/>
-          <w:szCs w:val="24"/>
-        </w:rPr>
-        <w:t>[</w:t>
-      </w:r>
-      <w:proofErr w:type="gramEnd"/>
-      <w:r>
-        <w:rPr>
-          <w:sz w:val="24"/>
-          <w:szCs w:val="24"/>
-        </w:rPr>
-        <w:t>7]</w:t>
+        <w:t>prototypical network</w:t>
+      </w:r>
+      <w:r>
+        <w:rPr>
+          <w:sz w:val="24"/>
+          <w:szCs w:val="24"/>
+        </w:rPr>
+        <w:t>[7]</w:t>
       </w:r>
       <w:r>
         <w:rPr>
@@ -6662,16 +6568,7 @@
                     <w:rPr>
                       <w:rFonts w:ascii="Cambria Math" w:hAnsi="Cambria Math"/>
                     </w:rPr>
-                    <m:t>arg</m:t>
-                  </m:r>
-                  <m:r>
-                    <m:rPr>
-                      <m:sty m:val="b"/>
-                    </m:rPr>
-                    <w:rPr>
-                      <w:rFonts w:ascii="Cambria Math" w:hAnsi="Cambria Math"/>
-                    </w:rPr>
-                    <m:t>min</m:t>
+                    <m:t>argmin</m:t>
                   </m:r>
                 </m:e>
                 <m:lim>
@@ -6901,18 +6798,8 @@
           <w:szCs w:val="24"/>
         </w:rPr>
         <w:lastRenderedPageBreak/>
-        <w:t>dilated-</w:t>
-      </w:r>
-      <w:proofErr w:type="spellStart"/>
-      <w:r>
-        <w:rPr>
-          <w:b w:val="0"/>
-          <w:sz w:val="24"/>
-          <w:szCs w:val="24"/>
-        </w:rPr>
-        <w:t>densenet</w:t>
-      </w:r>
-      <w:proofErr w:type="spellEnd"/>
+        <w:t>dilated-densenet</w:t>
+      </w:r>
     </w:p>
     <w:p>
       <w:pPr>
@@ -8459,9 +8346,120 @@
           <w:sz w:val="24"/>
           <w:szCs w:val="24"/>
         </w:rPr>
-        <w:t>-</w:t>
-      </w:r>
-      <w:proofErr w:type="spellStart"/>
+        <w:t xml:space="preserve">-densenet </w:t>
+      </w:r>
+      <w:r>
+        <w:rPr>
+          <w:sz w:val="24"/>
+          <w:szCs w:val="24"/>
+        </w:rPr>
+        <w:t>layers</w:t>
+      </w:r>
+      <w:r>
+        <w:rPr>
+          <w:sz w:val="24"/>
+          <w:szCs w:val="24"/>
+        </w:rPr>
+        <w:t xml:space="preserve"> </w:t>
+      </w:r>
+      <w:r>
+        <w:rPr>
+          <w:sz w:val="24"/>
+          <w:szCs w:val="24"/>
+        </w:rPr>
+        <w:t xml:space="preserve">when </w:t>
+      </w:r>
+      <w:r>
+        <w:rPr>
+          <w:sz w:val="24"/>
+          <w:szCs w:val="24"/>
+        </w:rPr>
+        <w:t>construct</w:t>
+      </w:r>
+      <w:r>
+        <w:rPr>
+          <w:sz w:val="24"/>
+          <w:szCs w:val="24"/>
+        </w:rPr>
+        <w:t xml:space="preserve"> the CNN network.</w:t>
+      </w:r>
+      <w:r>
+        <w:rPr>
+          <w:sz w:val="24"/>
+          <w:szCs w:val="24"/>
+        </w:rPr>
+        <w:t xml:space="preserve"> </w:t>
+      </w:r>
+      <w:r>
+        <w:rPr>
+          <w:sz w:val="24"/>
+          <w:szCs w:val="24"/>
+        </w:rPr>
+        <w:t xml:space="preserve">And </w:t>
+      </w:r>
+      <w:r>
+        <w:rPr>
+          <w:sz w:val="24"/>
+          <w:szCs w:val="24"/>
+        </w:rPr>
+        <w:t>t</w:t>
+      </w:r>
+      <w:r>
+        <w:rPr>
+          <w:sz w:val="24"/>
+          <w:szCs w:val="24"/>
+        </w:rPr>
+        <w:t xml:space="preserve">he dilated convolution kernel could </w:t>
+      </w:r>
+      <w:r>
+        <w:rPr>
+          <w:sz w:val="24"/>
+          <w:szCs w:val="24"/>
+        </w:rPr>
+        <w:t xml:space="preserve">enlarge the receptive filed of the </w:t>
+      </w:r>
+      <w:r>
+        <w:rPr>
+          <w:sz w:val="24"/>
+          <w:szCs w:val="24"/>
+        </w:rPr>
+        <w:t>CNN</w:t>
+      </w:r>
+      <w:r>
+        <w:rPr>
+          <w:sz w:val="24"/>
+          <w:szCs w:val="24"/>
+        </w:rPr>
+        <w:t xml:space="preserve">, </w:t>
+      </w:r>
+      <w:r>
+        <w:rPr>
+          <w:sz w:val="24"/>
+          <w:szCs w:val="24"/>
+        </w:rPr>
+        <w:t xml:space="preserve">the </w:t>
+      </w:r>
+      <w:r>
+        <w:rPr>
+          <w:sz w:val="24"/>
+          <w:szCs w:val="24"/>
+        </w:rPr>
+        <w:t xml:space="preserve">full </w:t>
+      </w:r>
+      <w:r>
+        <w:rPr>
+          <w:sz w:val="24"/>
+          <w:szCs w:val="24"/>
+        </w:rPr>
+        <w:t>connectivity</w:t>
+      </w:r>
+      <w:r>
+        <w:rPr>
+          <w:sz w:val="24"/>
+          <w:szCs w:val="24"/>
+        </w:rPr>
+        <w:t xml:space="preserve"> of </w:t>
+      </w:r>
       <w:r>
         <w:rPr>
           <w:sz w:val="24"/>
@@ -8469,135 +8467,6 @@
         </w:rPr>
         <w:t>densenet</w:t>
       </w:r>
-      <w:proofErr w:type="spellEnd"/>
-      <w:r>
-        <w:rPr>
-          <w:sz w:val="24"/>
-          <w:szCs w:val="24"/>
-        </w:rPr>
-        <w:t xml:space="preserve"> </w:t>
-      </w:r>
-      <w:r>
-        <w:rPr>
-          <w:sz w:val="24"/>
-          <w:szCs w:val="24"/>
-        </w:rPr>
-        <w:t>layers</w:t>
-      </w:r>
-      <w:r>
-        <w:rPr>
-          <w:sz w:val="24"/>
-          <w:szCs w:val="24"/>
-        </w:rPr>
-        <w:t xml:space="preserve"> </w:t>
-      </w:r>
-      <w:r>
-        <w:rPr>
-          <w:sz w:val="24"/>
-          <w:szCs w:val="24"/>
-        </w:rPr>
-        <w:t xml:space="preserve">when </w:t>
-      </w:r>
-      <w:r>
-        <w:rPr>
-          <w:sz w:val="24"/>
-          <w:szCs w:val="24"/>
-        </w:rPr>
-        <w:t>construct</w:t>
-      </w:r>
-      <w:r>
-        <w:rPr>
-          <w:sz w:val="24"/>
-          <w:szCs w:val="24"/>
-        </w:rPr>
-        <w:t xml:space="preserve"> the CNN network.</w:t>
-      </w:r>
-      <w:r>
-        <w:rPr>
-          <w:sz w:val="24"/>
-          <w:szCs w:val="24"/>
-        </w:rPr>
-        <w:t xml:space="preserve"> </w:t>
-      </w:r>
-      <w:r>
-        <w:rPr>
-          <w:sz w:val="24"/>
-          <w:szCs w:val="24"/>
-        </w:rPr>
-        <w:t xml:space="preserve">And </w:t>
-      </w:r>
-      <w:r>
-        <w:rPr>
-          <w:sz w:val="24"/>
-          <w:szCs w:val="24"/>
-        </w:rPr>
-        <w:t>t</w:t>
-      </w:r>
-      <w:r>
-        <w:rPr>
-          <w:sz w:val="24"/>
-          <w:szCs w:val="24"/>
-        </w:rPr>
-        <w:t xml:space="preserve">he dilated convolution kernel could </w:t>
-      </w:r>
-      <w:r>
-        <w:rPr>
-          <w:sz w:val="24"/>
-          <w:szCs w:val="24"/>
-        </w:rPr>
-        <w:t xml:space="preserve">enlarge the receptive filed of the </w:t>
-      </w:r>
-      <w:r>
-        <w:rPr>
-          <w:sz w:val="24"/>
-          <w:szCs w:val="24"/>
-        </w:rPr>
-        <w:t>CNN</w:t>
-      </w:r>
-      <w:r>
-        <w:rPr>
-          <w:sz w:val="24"/>
-          <w:szCs w:val="24"/>
-        </w:rPr>
-        <w:t xml:space="preserve">, </w:t>
-      </w:r>
-      <w:r>
-        <w:rPr>
-          <w:sz w:val="24"/>
-          <w:szCs w:val="24"/>
-        </w:rPr>
-        <w:t xml:space="preserve">the </w:t>
-      </w:r>
-      <w:r>
-        <w:rPr>
-          <w:sz w:val="24"/>
-          <w:szCs w:val="24"/>
-        </w:rPr>
-        <w:t xml:space="preserve">full </w:t>
-      </w:r>
-      <w:r>
-        <w:rPr>
-          <w:sz w:val="24"/>
-          <w:szCs w:val="24"/>
-        </w:rPr>
-        <w:t>connectivity</w:t>
-      </w:r>
-      <w:r>
-        <w:rPr>
-          <w:sz w:val="24"/>
-          <w:szCs w:val="24"/>
-        </w:rPr>
-        <w:t xml:space="preserve"> of </w:t>
-      </w:r>
-      <w:proofErr w:type="spellStart"/>
-      <w:r>
-        <w:rPr>
-          <w:sz w:val="24"/>
-          <w:szCs w:val="24"/>
-        </w:rPr>
-        <w:t>densenet</w:t>
-      </w:r>
-      <w:proofErr w:type="spellEnd"/>
       <w:r>
         <w:rPr>
           <w:sz w:val="24"/>
@@ -8709,10 +8578,10 @@
     <w:p>
       <w:r>
         <w:object w:dxaOrig="27382" w:dyaOrig="10536" w14:anchorId="5B0CF01E">
-          <v:shape id="_x0000_i1026" type="#_x0000_t75" style="width:415.15pt;height:160.85pt" o:ole="">
+          <v:shape id="_x0000_i1026" type="#_x0000_t75" style="width:415.1pt;height:160.9pt" o:ole="">
             <v:imagedata r:id="rId10" o:title=""/>
           </v:shape>
-          <o:OLEObject Type="Embed" ProgID="Visio.Drawing.11" ShapeID="_x0000_i1026" DrawAspect="Content" ObjectID="_1614539092" r:id="rId11"/>
+          <o:OLEObject Type="Embed" ProgID="Visio.Drawing.11" ShapeID="_x0000_i1026" DrawAspect="Content" ObjectID="_1614671182" r:id="rId11"/>
         </w:object>
       </w:r>
     </w:p>
@@ -8946,9 +8815,6 @@
       <w:pPr>
         <w:pStyle w:val="a3"/>
         <w:ind w:left="360" w:firstLineChars="0" w:firstLine="0"/>
-        <w:rPr>
-          <w:rFonts w:hint="eastAsia"/>
-        </w:rPr>
       </w:pPr>
       <w:r>
         <w:rPr>
@@ -8990,10 +8856,10 @@
       </w:pPr>
       <w:r>
         <w:object w:dxaOrig="7814" w:dyaOrig="3188" w14:anchorId="1F0AB209">
-          <v:shape id="_x0000_i1034" type="#_x0000_t75" style="width:369.35pt;height:150.55pt" o:ole="">
+          <v:shape id="_x0000_i1027" type="#_x0000_t75" style="width:369.4pt;height:150.25pt" o:ole="">
             <v:imagedata r:id="rId12" o:title=""/>
           </v:shape>
-          <o:OLEObject Type="Embed" ProgID="Visio.Drawing.11" ShapeID="_x0000_i1034" DrawAspect="Content" ObjectID="_1614539093" r:id="rId13"/>
+          <o:OLEObject Type="Embed" ProgID="Visio.Drawing.11" ShapeID="_x0000_i1027" DrawAspect="Content" ObjectID="_1614671183" r:id="rId13"/>
         </w:object>
       </w:r>
     </w:p>
@@ -9489,13 +9355,7 @@
               <w:rPr>
                 <w:szCs w:val="21"/>
               </w:rPr>
-              <w:t>unlabeled sample</w:t>
-            </w:r>
-            <w:r>
-              <w:rPr>
-                <w:szCs w:val="21"/>
-              </w:rPr>
-              <w:t xml:space="preserve"> </w:t>
+              <w:t xml:space="preserve">unlabeled sample </w:t>
             </w:r>
             <m:oMath>
               <m:sSup>
@@ -9542,7 +9402,6 @@
               </w:rPr>
               <w:t xml:space="preserve">Foreach </w:t>
             </w:r>
-            <w:proofErr w:type="spellStart"/>
             <w:r>
               <w:rPr>
                 <w:rFonts w:hint="eastAsia"/>
@@ -9551,7 +9410,6 @@
               </w:rPr>
               <w:t>i</w:t>
             </w:r>
-            <w:proofErr w:type="spellEnd"/>
             <w:r>
               <w:rPr>
                 <w:b/>
@@ -10137,7 +9995,6 @@
             <w:pPr>
               <w:ind w:leftChars="241" w:left="506"/>
               <w:rPr>
-                <w:rFonts w:hint="eastAsia"/>
                 <w:b/>
                 <w:szCs w:val="21"/>
               </w:rPr>
@@ -10372,7 +10229,6 @@
           <w:p>
             <w:pPr>
               <w:rPr>
-                <w:rFonts w:hint="eastAsia"/>
                 <w:szCs w:val="21"/>
               </w:rPr>
             </w:pPr>
@@ -10714,7 +10570,6 @@
             <w:pPr>
               <w:jc w:val="left"/>
               <w:rPr>
-                <w:rFonts w:hint="eastAsia"/>
                 <w:szCs w:val="21"/>
               </w:rPr>
             </w:pPr>
@@ -10935,7 +10790,6 @@
             <w:pPr>
               <w:jc w:val="left"/>
               <w:rPr>
-                <w:rFonts w:hint="eastAsia"/>
                 <w:b/>
                 <w:szCs w:val="21"/>
               </w:rPr>
@@ -10948,9 +10802,6 @@
       <w:pPr>
         <w:pStyle w:val="a3"/>
         <w:ind w:left="360" w:firstLineChars="0" w:firstLine="0"/>
-        <w:rPr>
-          <w:rFonts w:hint="eastAsia"/>
-        </w:rPr>
       </w:pPr>
     </w:p>
     <w:p>
@@ -11081,7 +10932,6 @@
       <w:pPr>
         <w:spacing w:line="440" w:lineRule="exact"/>
         <w:rPr>
-          <w:rFonts w:hint="eastAsia"/>
           <w:sz w:val="24"/>
           <w:szCs w:val="24"/>
         </w:rPr>
@@ -11427,21 +11277,7 @@
               <w:rPr>
                 <w:szCs w:val="21"/>
               </w:rPr>
-              <w:t xml:space="preserve"> the </w:t>
-            </w:r>
-            <w:proofErr w:type="spellStart"/>
-            <w:r>
-              <w:rPr>
-                <w:szCs w:val="21"/>
-              </w:rPr>
-              <w:t>i-th</w:t>
-            </w:r>
-            <w:proofErr w:type="spellEnd"/>
-            <w:r>
-              <w:rPr>
-                <w:szCs w:val="21"/>
-              </w:rPr>
-              <w:t xml:space="preserve"> class</w:t>
+              <w:t xml:space="preserve"> the i-th class</w:t>
             </w:r>
             <w:r>
               <w:rPr>
@@ -12054,7 +11890,6 @@
               </w:rPr>
               <w:t xml:space="preserve">Foreach </w:t>
             </w:r>
-            <w:proofErr w:type="spellStart"/>
             <w:r>
               <w:rPr>
                 <w:rFonts w:hint="eastAsia"/>
@@ -12063,7 +11898,6 @@
               </w:rPr>
               <w:t>i</w:t>
             </w:r>
-            <w:proofErr w:type="spellEnd"/>
             <w:r>
               <w:rPr>
                 <w:b/>
@@ -12684,7 +12518,6 @@
               </w:rPr>
               <w:t xml:space="preserve">Foreach </w:t>
             </w:r>
-            <w:proofErr w:type="spellStart"/>
             <w:r>
               <w:rPr>
                 <w:rFonts w:hint="eastAsia"/>
@@ -12693,7 +12526,6 @@
               </w:rPr>
               <w:t>i</w:t>
             </w:r>
-            <w:proofErr w:type="spellEnd"/>
             <w:r>
               <w:rPr>
                 <w:b/>
@@ -13499,23 +13331,7 @@
                 <w:b/>
                 <w:szCs w:val="21"/>
               </w:rPr>
-              <w:t xml:space="preserve">Foreach </w:t>
-            </w:r>
-            <w:proofErr w:type="spellStart"/>
-            <w:r>
-              <w:rPr>
-                <w:b/>
-                <w:szCs w:val="21"/>
-              </w:rPr>
-              <w:t>i</w:t>
-            </w:r>
-            <w:proofErr w:type="spellEnd"/>
-            <w:r>
-              <w:rPr>
-                <w:b/>
-                <w:szCs w:val="21"/>
-              </w:rPr>
-              <w:t xml:space="preserve"> in </w:t>
+              <w:t xml:space="preserve">Foreach i in </w:t>
             </w:r>
             <m:oMath>
               <m:r>
@@ -14448,7 +14264,6 @@
         </w:rPr>
         <w:t xml:space="preserve">convolution layer, a </w:t>
       </w:r>
-      <w:proofErr w:type="spellStart"/>
       <w:r>
         <w:rPr>
           <w:sz w:val="24"/>
@@ -14456,7 +14271,6 @@
         </w:rPr>
         <w:t>ReLU</w:t>
       </w:r>
-      <w:proofErr w:type="spellEnd"/>
       <w:r>
         <w:rPr>
           <w:sz w:val="24"/>
@@ -14518,23 +14332,7 @@
           <w:sz w:val="24"/>
           <w:szCs w:val="24"/>
         </w:rPr>
-        <w:t xml:space="preserve">We implemented our method on </w:t>
-      </w:r>
-      <w:proofErr w:type="spellStart"/>
-      <w:r>
-        <w:rPr>
-          <w:sz w:val="24"/>
-          <w:szCs w:val="24"/>
-        </w:rPr>
-        <w:t>Tensorflow</w:t>
-      </w:r>
-      <w:proofErr w:type="spellEnd"/>
-      <w:r>
-        <w:rPr>
-          <w:sz w:val="24"/>
-          <w:szCs w:val="24"/>
-        </w:rPr>
-        <w:t xml:space="preserve"> </w:t>
+        <w:t xml:space="preserve">We implemented our method on Tensorflow </w:t>
       </w:r>
       <w:r>
         <w:rPr>
@@ -14636,7 +14434,6 @@
         <w:spacing w:line="440" w:lineRule="exact"/>
         <w:ind w:left="357" w:firstLineChars="0" w:firstLine="0"/>
         <w:rPr>
-          <w:rFonts w:hint="eastAsia"/>
           <w:sz w:val="24"/>
           <w:szCs w:val="24"/>
         </w:rPr>
@@ -14877,30 +14674,14 @@
           <w:sz w:val="24"/>
           <w:szCs w:val="24"/>
         </w:rPr>
-        <w:t xml:space="preserve">Each subject repeated each action 4 </w:t>
-      </w:r>
-      <w:proofErr w:type="gramStart"/>
-      <w:r>
-        <w:rPr>
-          <w:sz w:val="24"/>
-          <w:szCs w:val="24"/>
-        </w:rPr>
-        <w:t>times</w:t>
-      </w:r>
-      <w:r>
-        <w:rPr>
-          <w:sz w:val="24"/>
-          <w:szCs w:val="24"/>
-        </w:rPr>
-        <w:t>[</w:t>
-      </w:r>
-      <w:proofErr w:type="gramEnd"/>
-      <w:r>
-        <w:rPr>
-          <w:sz w:val="24"/>
-          <w:szCs w:val="24"/>
-        </w:rPr>
-        <w:t>]</w:t>
+        <w:t>Each subject repeated each action 4 times</w:t>
+      </w:r>
+      <w:r>
+        <w:rPr>
+          <w:sz w:val="24"/>
+          <w:szCs w:val="24"/>
+        </w:rPr>
+        <w:t>[]</w:t>
       </w:r>
       <w:r>
         <w:rPr>
@@ -14992,14 +14773,7 @@
           <w:sz w:val="24"/>
           <w:szCs w:val="24"/>
         </w:rPr>
-        <w:t>TD-MHAD</w:t>
-      </w:r>
-      <w:r>
-        <w:rPr>
-          <w:sz w:val="24"/>
-          <w:szCs w:val="24"/>
-        </w:rPr>
-        <w:t xml:space="preserve"> </w:t>
+        <w:t xml:space="preserve">TD-MHAD </w:t>
       </w:r>
       <w:r>
         <w:rPr>
@@ -15023,7 +14797,6 @@
         <w:spacing w:line="440" w:lineRule="exact"/>
         <w:ind w:left="357" w:firstLineChars="0" w:firstLine="0"/>
         <w:rPr>
-          <w:rFonts w:hint="eastAsia"/>
           <w:sz w:val="24"/>
           <w:szCs w:val="24"/>
         </w:rPr>
@@ -15159,7 +14932,6 @@
                 <w:szCs w:val="24"/>
               </w:rPr>
             </w:pPr>
-            <w:proofErr w:type="spellStart"/>
             <w:r>
               <w:rPr>
                 <w:rFonts w:ascii="NimbusRomNo9L-Regu" w:hAnsi="NimbusRomNo9L-Regu"/>
@@ -15168,17 +14940,7 @@
                 <w:szCs w:val="16"/>
               </w:rPr>
               <w:lastRenderedPageBreak/>
-              <w:t>kinect</w:t>
-            </w:r>
-            <w:proofErr w:type="spellEnd"/>
-            <w:r>
-              <w:rPr>
-                <w:rFonts w:ascii="NimbusRomNo9L-Regu" w:hAnsi="NimbusRomNo9L-Regu"/>
-                <w:color w:val="000000"/>
-                <w:sz w:val="16"/>
-                <w:szCs w:val="16"/>
-              </w:rPr>
-              <w:t xml:space="preserve"> &amp; Inertial</w:t>
+              <w:t>kinect &amp; Inertial</w:t>
             </w:r>
           </w:p>
         </w:tc>
@@ -15375,7 +15137,7 @@
               <w:spacing w:line="440" w:lineRule="exact"/>
               <w:ind w:firstLineChars="0" w:firstLine="0"/>
               <w:rPr>
-                <w:rFonts w:ascii="NimbusRomNo9L-Regu" w:hAnsi="NimbusRomNo9L-Regu"/>
+                <w:rFonts w:ascii="NimbusRomNo9L-Regu" w:hAnsi="NimbusRomNo9L-Regu" w:hint="eastAsia"/>
                 <w:color w:val="000000"/>
                 <w:sz w:val="16"/>
                 <w:szCs w:val="16"/>
@@ -15476,7 +15238,7 @@
               <w:spacing w:line="440" w:lineRule="exact"/>
               <w:ind w:firstLineChars="0" w:firstLine="0"/>
               <w:rPr>
-                <w:rFonts w:ascii="NimbusRomNo9L-Medi" w:hAnsi="NimbusRomNo9L-Medi"/>
+                <w:rFonts w:ascii="NimbusRomNo9L-Medi" w:hAnsi="NimbusRomNo9L-Medi" w:hint="eastAsia"/>
                 <w:b/>
                 <w:bCs/>
                 <w:color w:val="000000"/>
@@ -15766,32 +15528,7 @@
           <w:sz w:val="24"/>
           <w:szCs w:val="24"/>
         </w:rPr>
-        <w:t xml:space="preserve"> The parameters of the model are optimized by the </w:t>
-      </w:r>
-      <w:proofErr w:type="spellStart"/>
-      <w:proofErr w:type="gramStart"/>
-      <w:r>
-        <w:rPr>
-          <w:sz w:val="24"/>
-          <w:szCs w:val="24"/>
-        </w:rPr>
-        <w:t>adam</w:t>
-      </w:r>
-      <w:proofErr w:type="spellEnd"/>
-      <w:r>
-        <w:rPr>
-          <w:sz w:val="24"/>
-          <w:szCs w:val="24"/>
-        </w:rPr>
-        <w:t>[</w:t>
-      </w:r>
-      <w:proofErr w:type="gramEnd"/>
-      <w:r>
-        <w:rPr>
-          <w:sz w:val="24"/>
-          <w:szCs w:val="24"/>
-        </w:rPr>
-        <w:t xml:space="preserve">] with these samples. During the inference phase, our model is evaluated on the remined 17 classes of action. we randomly select 5 sample from each class to construct the </w:t>
+        <w:t xml:space="preserve"> The parameters of the model are optimized by the adam[] with these samples. During the inference phase, our model is evaluated on the remined 17 classes of action. we randomly select 5 sample from each class to construct the </w:t>
       </w:r>
       <m:oMath>
         <m:sSub>
@@ -15963,23 +15700,7 @@
                 <w:sz w:val="24"/>
                 <w:szCs w:val="24"/>
               </w:rPr>
-              <w:t xml:space="preserve"> </w:t>
-            </w:r>
-            <w:proofErr w:type="spellStart"/>
-            <w:r>
-              <w:rPr>
-                <w:sz w:val="24"/>
-                <w:szCs w:val="24"/>
-              </w:rPr>
-              <w:t>n_way</w:t>
-            </w:r>
-            <w:proofErr w:type="spellEnd"/>
-            <w:r>
-              <w:rPr>
-                <w:sz w:val="24"/>
-                <w:szCs w:val="24"/>
-              </w:rPr>
-              <w:t>=</w:t>
+              <w:t xml:space="preserve"> n_way=</w:t>
             </w:r>
             <w:r>
               <w:rPr>
@@ -16050,23 +15771,7 @@
                 <w:sz w:val="24"/>
                 <w:szCs w:val="24"/>
               </w:rPr>
-              <w:t xml:space="preserve">query= support= </w:t>
-            </w:r>
-            <w:proofErr w:type="spellStart"/>
-            <w:r>
-              <w:rPr>
-                <w:sz w:val="24"/>
-                <w:szCs w:val="24"/>
-              </w:rPr>
-              <w:t>n_way</w:t>
-            </w:r>
-            <w:proofErr w:type="spellEnd"/>
-            <w:r>
-              <w:rPr>
-                <w:sz w:val="24"/>
-                <w:szCs w:val="24"/>
-              </w:rPr>
-              <w:t>=</w:t>
+              <w:t>query= support= n_way=</w:t>
             </w:r>
           </w:p>
         </w:tc>
@@ -16105,23 +15810,7 @@
                 <w:sz w:val="24"/>
                 <w:szCs w:val="24"/>
               </w:rPr>
-              <w:t xml:space="preserve">query= support= </w:t>
-            </w:r>
-            <w:proofErr w:type="spellStart"/>
-            <w:r>
-              <w:rPr>
-                <w:sz w:val="24"/>
-                <w:szCs w:val="24"/>
-              </w:rPr>
-              <w:t>n_way</w:t>
-            </w:r>
-            <w:proofErr w:type="spellEnd"/>
-            <w:r>
-              <w:rPr>
-                <w:sz w:val="24"/>
-                <w:szCs w:val="24"/>
-              </w:rPr>
-              <w:t>=</w:t>
+              <w:t>query= support= n_way=</w:t>
             </w:r>
           </w:p>
         </w:tc>
@@ -16162,23 +15851,7 @@
                 <w:sz w:val="24"/>
                 <w:szCs w:val="24"/>
               </w:rPr>
-              <w:t xml:space="preserve">query= support= </w:t>
-            </w:r>
-            <w:proofErr w:type="spellStart"/>
-            <w:r>
-              <w:rPr>
-                <w:sz w:val="24"/>
-                <w:szCs w:val="24"/>
-              </w:rPr>
-              <w:t>n_way</w:t>
-            </w:r>
-            <w:proofErr w:type="spellEnd"/>
-            <w:r>
-              <w:rPr>
-                <w:sz w:val="24"/>
-                <w:szCs w:val="24"/>
-              </w:rPr>
-              <w:t>=</w:t>
+              <w:t>query= support= n_way=</w:t>
             </w:r>
           </w:p>
         </w:tc>
@@ -16206,7 +15879,6 @@
         <w:spacing w:line="440" w:lineRule="exact"/>
         <w:ind w:left="357" w:firstLineChars="0" w:firstLine="0"/>
         <w:rPr>
-          <w:rFonts w:hint="eastAsia"/>
           <w:sz w:val="24"/>
           <w:szCs w:val="24"/>
         </w:rPr>
@@ -16361,29 +16033,7 @@
           <w:szCs w:val="24"/>
           <w:shd w:val="clear" w:color="auto" w:fill="FFFFFF"/>
         </w:rPr>
-        <w:t xml:space="preserve">Zhao, R., Ali, H., &amp; Der </w:t>
-      </w:r>
-      <w:proofErr w:type="spellStart"/>
-      <w:r>
-        <w:rPr>
-          <w:rFonts w:ascii="Arial" w:hAnsi="Arial" w:cs="Arial"/>
-          <w:color w:val="404040"/>
-          <w:sz w:val="24"/>
-          <w:szCs w:val="24"/>
-          <w:shd w:val="clear" w:color="auto" w:fill="FFFFFF"/>
-        </w:rPr>
-        <w:t>Smagt</w:t>
-      </w:r>
-      <w:proofErr w:type="spellEnd"/>
-      <w:r>
-        <w:rPr>
-          <w:rFonts w:ascii="Arial" w:hAnsi="Arial" w:cs="Arial"/>
-          <w:color w:val="404040"/>
-          <w:sz w:val="24"/>
-          <w:szCs w:val="24"/>
-          <w:shd w:val="clear" w:color="auto" w:fill="FFFFFF"/>
-        </w:rPr>
-        <w:t>, P. V. (2017). Two-stream RNN/CNN for action recognition in 3D videos. </w:t>
+        <w:t>Zhao, R., Ali, H., &amp; Der Smagt, P. V. (2017). Two-stream RNN/CNN for action recognition in 3D videos. </w:t>
       </w:r>
       <w:r>
         <w:rPr>
@@ -16395,20 +16045,7 @@
           <w:szCs w:val="24"/>
           <w:shd w:val="clear" w:color="auto" w:fill="FFFFFF"/>
         </w:rPr>
-        <w:t xml:space="preserve">intelligent robots and </w:t>
-      </w:r>
-      <w:proofErr w:type="gramStart"/>
-      <w:r>
-        <w:rPr>
-          <w:rFonts w:ascii="Arial" w:hAnsi="Arial" w:cs="Arial"/>
-          <w:i/>
-          <w:iCs/>
-          <w:color w:val="404040"/>
-          <w:sz w:val="24"/>
-          <w:szCs w:val="24"/>
-          <w:shd w:val="clear" w:color="auto" w:fill="FFFFFF"/>
-        </w:rPr>
-        <w:t>systems</w:t>
+        <w:t>intelligent robots and systems</w:t>
       </w:r>
       <w:r>
         <w:rPr>
@@ -16418,18 +16055,7 @@
           <w:szCs w:val="24"/>
           <w:shd w:val="clear" w:color="auto" w:fill="FFFFFF"/>
         </w:rPr>
-        <w:t>,,</w:t>
-      </w:r>
-      <w:proofErr w:type="gramEnd"/>
-      <w:r>
-        <w:rPr>
-          <w:rFonts w:ascii="Arial" w:hAnsi="Arial" w:cs="Arial"/>
-          <w:color w:val="404040"/>
-          <w:sz w:val="24"/>
-          <w:szCs w:val="24"/>
-          <w:shd w:val="clear" w:color="auto" w:fill="FFFFFF"/>
-        </w:rPr>
-        <w:t xml:space="preserve"> 4260-4267.</w:t>
+        <w:t>,, 4260-4267.</w:t>
       </w:r>
     </w:p>
     <w:p>
@@ -16454,95 +16080,7 @@
           <w:szCs w:val="24"/>
           <w:shd w:val="clear" w:color="auto" w:fill="FFFFFF"/>
         </w:rPr>
-        <w:t xml:space="preserve">Liu, J., Wang, G., </w:t>
-      </w:r>
-      <w:proofErr w:type="spellStart"/>
-      <w:r>
-        <w:rPr>
-          <w:rFonts w:ascii="Arial" w:hAnsi="Arial" w:cs="Arial"/>
-          <w:color w:val="404040"/>
-          <w:sz w:val="24"/>
-          <w:szCs w:val="24"/>
-          <w:shd w:val="clear" w:color="auto" w:fill="FFFFFF"/>
-        </w:rPr>
-        <w:t>Duan</w:t>
-      </w:r>
-      <w:proofErr w:type="spellEnd"/>
-      <w:r>
-        <w:rPr>
-          <w:rFonts w:ascii="Arial" w:hAnsi="Arial" w:cs="Arial"/>
-          <w:color w:val="404040"/>
-          <w:sz w:val="24"/>
-          <w:szCs w:val="24"/>
-          <w:shd w:val="clear" w:color="auto" w:fill="FFFFFF"/>
-        </w:rPr>
-        <w:t xml:space="preserve">, L., </w:t>
-      </w:r>
-      <w:proofErr w:type="spellStart"/>
-      <w:r>
-        <w:rPr>
-          <w:rFonts w:ascii="Arial" w:hAnsi="Arial" w:cs="Arial"/>
-          <w:color w:val="404040"/>
-          <w:sz w:val="24"/>
-          <w:szCs w:val="24"/>
-          <w:shd w:val="clear" w:color="auto" w:fill="FFFFFF"/>
-        </w:rPr>
-        <w:t>Abdiyeva</w:t>
-      </w:r>
-      <w:proofErr w:type="spellEnd"/>
-      <w:r>
-        <w:rPr>
-          <w:rFonts w:ascii="Arial" w:hAnsi="Arial" w:cs="Arial"/>
-          <w:color w:val="404040"/>
-          <w:sz w:val="24"/>
-          <w:szCs w:val="24"/>
-          <w:shd w:val="clear" w:color="auto" w:fill="FFFFFF"/>
-        </w:rPr>
-        <w:t xml:space="preserve">, K., &amp; </w:t>
-      </w:r>
-      <w:proofErr w:type="spellStart"/>
-      <w:r>
-        <w:rPr>
-          <w:rFonts w:ascii="Arial" w:hAnsi="Arial" w:cs="Arial"/>
-          <w:color w:val="404040"/>
-          <w:sz w:val="24"/>
-          <w:szCs w:val="24"/>
-          <w:shd w:val="clear" w:color="auto" w:fill="FFFFFF"/>
-        </w:rPr>
-        <w:t>Kot</w:t>
-      </w:r>
-      <w:proofErr w:type="spellEnd"/>
-      <w:r>
-        <w:rPr>
-          <w:rFonts w:ascii="Arial" w:hAnsi="Arial" w:cs="Arial"/>
-          <w:color w:val="404040"/>
-          <w:sz w:val="24"/>
-          <w:szCs w:val="24"/>
-          <w:shd w:val="clear" w:color="auto" w:fill="FFFFFF"/>
-        </w:rPr>
-        <w:t xml:space="preserve">, A. C. (2018). Skeleton-Based Human Action Recognition </w:t>
-      </w:r>
-      <w:proofErr w:type="gramStart"/>
-      <w:r>
-        <w:rPr>
-          <w:rFonts w:ascii="Arial" w:hAnsi="Arial" w:cs="Arial"/>
-          <w:color w:val="404040"/>
-          <w:sz w:val="24"/>
-          <w:szCs w:val="24"/>
-          <w:shd w:val="clear" w:color="auto" w:fill="FFFFFF"/>
-        </w:rPr>
-        <w:t>With</w:t>
-      </w:r>
-      <w:proofErr w:type="gramEnd"/>
-      <w:r>
-        <w:rPr>
-          <w:rFonts w:ascii="Arial" w:hAnsi="Arial" w:cs="Arial"/>
-          <w:color w:val="404040"/>
-          <w:sz w:val="24"/>
-          <w:szCs w:val="24"/>
-          <w:shd w:val="clear" w:color="auto" w:fill="FFFFFF"/>
-        </w:rPr>
-        <w:t xml:space="preserve"> Global Context-Aware Attention LSTM Networks. </w:t>
+        <w:t>Liu, J., Wang, G., Duan, L., Abdiyeva, K., &amp; Kot, A. C. (2018). Skeleton-Based Human Action Recognition With Global Context-Aware Attention LSTM Networks. </w:t>
       </w:r>
       <w:r>
         <w:rPr>
@@ -16589,53 +16127,8 @@
           <w:szCs w:val="24"/>
           <w:shd w:val="clear" w:color="auto" w:fill="FFFFFF"/>
         </w:rPr>
-        <w:t xml:space="preserve">Davis, J. V., </w:t>
-      </w:r>
-      <w:proofErr w:type="spellStart"/>
-      <w:r>
-        <w:rPr>
-          <w:rFonts w:ascii="Helvetica" w:hAnsi="Helvetica"/>
-          <w:color w:val="000000"/>
-          <w:sz w:val="24"/>
-          <w:szCs w:val="24"/>
-          <w:shd w:val="clear" w:color="auto" w:fill="FFFFFF"/>
-        </w:rPr>
-        <w:t>Kulis</w:t>
-      </w:r>
-      <w:proofErr w:type="spellEnd"/>
-      <w:r>
-        <w:rPr>
-          <w:rFonts w:ascii="Helvetica" w:hAnsi="Helvetica"/>
-          <w:color w:val="000000"/>
-          <w:sz w:val="24"/>
-          <w:szCs w:val="24"/>
-          <w:shd w:val="clear" w:color="auto" w:fill="FFFFFF"/>
-        </w:rPr>
-        <w:t xml:space="preserve">, B., Jain, P., </w:t>
-      </w:r>
-      <w:proofErr w:type="spellStart"/>
-      <w:r>
-        <w:rPr>
-          <w:rFonts w:ascii="Helvetica" w:hAnsi="Helvetica"/>
-          <w:color w:val="000000"/>
-          <w:sz w:val="24"/>
-          <w:szCs w:val="24"/>
-          <w:shd w:val="clear" w:color="auto" w:fill="FFFFFF"/>
-        </w:rPr>
-        <w:t>Sra</w:t>
-      </w:r>
-      <w:proofErr w:type="spellEnd"/>
-      <w:r>
-        <w:rPr>
-          <w:rFonts w:ascii="Helvetica" w:hAnsi="Helvetica"/>
-          <w:color w:val="000000"/>
-          <w:sz w:val="24"/>
-          <w:szCs w:val="24"/>
-          <w:shd w:val="clear" w:color="auto" w:fill="FFFFFF"/>
-        </w:rPr>
-        <w:t>, S., &amp; Dhillon, I. S. (2007). Information-theoretic metric learning. </w:t>
-      </w:r>
-      <w:proofErr w:type="spellStart"/>
+        <w:t>Davis, J. V., Kulis, B., Jain, P., Sra, S., &amp; Dhillon, I. S. (2007). Information-theoretic metric learning. </w:t>
+      </w:r>
       <w:r>
         <w:rPr>
           <w:rFonts w:ascii="Helvetica" w:hAnsi="Helvetica"/>
@@ -16646,20 +16139,7 @@
           <w:szCs w:val="24"/>
           <w:shd w:val="clear" w:color="auto" w:fill="FFFFFF"/>
         </w:rPr>
-        <w:t>Icml</w:t>
-      </w:r>
-      <w:proofErr w:type="spellEnd"/>
-      <w:r>
-        <w:rPr>
-          <w:rFonts w:ascii="Helvetica" w:hAnsi="Helvetica"/>
-          <w:i/>
-          <w:iCs/>
-          <w:color w:val="000000"/>
-          <w:sz w:val="24"/>
-          <w:szCs w:val="24"/>
-          <w:shd w:val="clear" w:color="auto" w:fill="FFFFFF"/>
-        </w:rPr>
-        <w:t xml:space="preserve"> 07: International Conference on Machine Learning</w:t>
+        <w:t>Icml 07: International Conference on Machine Learning</w:t>
       </w:r>
       <w:r>
         <w:rPr>
@@ -16811,8 +16291,6 @@
         </w:rPr>
         <w:t>论文的对比</w:t>
       </w:r>
-      <w:bookmarkStart w:id="0" w:name="_GoBack"/>
-      <w:bookmarkEnd w:id="0"/>
       <w:r>
         <w:rPr>
           <w:sz w:val="24"/>
@@ -16823,21 +16301,133 @@
     </w:p>
     <w:p>
       <w:pPr>
-        <w:spacing w:line="440" w:lineRule="exact"/>
+        <w:widowControl/>
+        <w:jc w:val="left"/>
         <w:rPr>
           <w:sz w:val="24"/>
           <w:szCs w:val="24"/>
         </w:rPr>
       </w:pPr>
+      <w:r>
+        <w:rPr>
+          <w:sz w:val="24"/>
+          <w:szCs w:val="24"/>
+        </w:rPr>
+        <w:br w:type="page"/>
+      </w:r>
     </w:p>
     <w:p>
       <w:pPr>
+        <w:pStyle w:val="1"/>
+        <w:numPr>
+          <w:ilvl w:val="0"/>
+          <w:numId w:val="5"/>
+        </w:numPr>
         <w:spacing w:line="440" w:lineRule="exact"/>
         <w:rPr>
+          <w:rStyle w:val="fontstyle01"/>
+          <w:rFonts w:ascii="Times New Roman" w:hAnsi="Times New Roman" w:cs="Times New Roman"/>
           <w:sz w:val="24"/>
           <w:szCs w:val="24"/>
         </w:rPr>
       </w:pPr>
+      <w:r>
+        <w:rPr>
+          <w:rStyle w:val="fontstyle01"/>
+          <w:rFonts w:ascii="Times New Roman" w:hAnsi="Times New Roman" w:cs="Times New Roman"/>
+          <w:sz w:val="24"/>
+          <w:szCs w:val="24"/>
+        </w:rPr>
+        <w:lastRenderedPageBreak/>
+        <w:t>Other</w:t>
+      </w:r>
+    </w:p>
+    <w:p>
+      <w:pPr>
+        <w:rPr>
+          <w:rFonts w:hint="eastAsia"/>
+        </w:rPr>
+      </w:pPr>
+      <w:r>
+        <w:rPr>
+          <w:noProof/>
+        </w:rPr>
+        <w:drawing>
+          <wp:inline distT="0" distB="0" distL="0" distR="0" wp14:anchorId="091EE1DB" wp14:editId="6F0ED9FC">
+            <wp:extent cx="5274310" cy="3668548"/>
+            <wp:effectExtent l="0" t="0" r="2540" b="8255"/>
+            <wp:docPr id="1" name="图片 1" descr="è¿éåå¾çæè¿°"/>
+            <wp:cNvGraphicFramePr>
+              <a:graphicFrameLocks xmlns:a="http://schemas.openxmlformats.org/drawingml/2006/main" noChangeAspect="1"/>
+            </wp:cNvGraphicFramePr>
+            <a:graphic xmlns:a="http://schemas.openxmlformats.org/drawingml/2006/main">
+              <a:graphicData uri="http://schemas.openxmlformats.org/drawingml/2006/picture">
+                <pic:pic xmlns:pic="http://schemas.openxmlformats.org/drawingml/2006/picture">
+                  <pic:nvPicPr>
+                    <pic:cNvPr id="0" name="Picture 4" descr="è¿éåå¾çæè¿°"/>
+                    <pic:cNvPicPr>
+                      <a:picLocks noChangeAspect="1" noChangeArrowheads="1"/>
+                    </pic:cNvPicPr>
+                  </pic:nvPicPr>
+                  <pic:blipFill>
+                    <a:blip r:embed="rId14">
+                      <a:extLst>
+                        <a:ext uri="{28A0092B-C50C-407E-A947-70E740481C1C}">
+                          <a14:useLocalDpi xmlns:a14="http://schemas.microsoft.com/office/drawing/2010/main" val="0"/>
+                        </a:ext>
+                      </a:extLst>
+                    </a:blip>
+                    <a:srcRect/>
+                    <a:stretch>
+                      <a:fillRect/>
+                    </a:stretch>
+                  </pic:blipFill>
+                  <pic:spPr bwMode="auto">
+                    <a:xfrm>
+                      <a:off x="0" y="0"/>
+                      <a:ext cx="5274310" cy="3668548"/>
+                    </a:xfrm>
+                    <a:prstGeom prst="rect">
+                      <a:avLst/>
+                    </a:prstGeom>
+                    <a:noFill/>
+                    <a:ln>
+                      <a:noFill/>
+                    </a:ln>
+                  </pic:spPr>
+                </pic:pic>
+              </a:graphicData>
+            </a:graphic>
+          </wp:inline>
+        </w:drawing>
+      </w:r>
+    </w:p>
+    <w:p>
+      <w:pPr>
+        <w:rPr>
+          <w:rFonts w:hint="eastAsia"/>
+        </w:rPr>
+      </w:pPr>
+      <w:r>
+        <w:t>T</w:t>
+      </w:r>
+      <w:r>
+        <w:rPr>
+          <w:rFonts w:hint="eastAsia"/>
+        </w:rPr>
+        <w:t>he</w:t>
+      </w:r>
+      <w:r>
+        <w:t xml:space="preserve"> atrous spatial pyramid pooling. To classify the center pixel, ASPP exploits </w:t>
+      </w:r>
+      <w:r>
+        <w:t>multi</w:t>
+      </w:r>
+      <w:bookmarkStart w:id="0" w:name="_GoBack"/>
+      <w:bookmarkEnd w:id="0"/>
+      <w:r>
+        <w:t>-scale features by employing multiple parallel filter with different rates. The effective of Field-of-view are shown in different colors.</w:t>
+      </w:r>
     </w:p>
     <w:sectPr>
       <w:type w:val="continuous"/>
@@ -16851,7 +16441,7 @@
 </file>
 
 <file path=word/endnotes.xml><?xml version="1.0" encoding="utf-8"?>
-<w:endnotes xmlns:wpc="http://schemas.microsoft.com/office/word/2010/wordprocessingCanvas" xmlns:cx="http://schemas.microsoft.com/office/drawing/2014/chartex" xmlns:cx1="http://schemas.microsoft.com/office/drawing/2015/9/8/chartex" xmlns:cx2="http://schemas.microsoft.com/office/drawing/2015/10/21/chartex" xmlns:cx3="http://schemas.microsoft.com/office/drawing/2016/5/9/chartex" xmlns:cx4="http://schemas.microsoft.com/office/drawing/2016/5/10/chartex" xmlns:cx5="http://schemas.microsoft.com/office/drawing/2016/5/11/chartex" xmlns:cx6="http://schemas.microsoft.com/office/drawing/2016/5/12/chartex" xmlns:cx7="http://schemas.microsoft.com/office/drawing/2016/5/13/chartex" xmlns:cx8="http://schemas.microsoft.com/office/drawing/2016/5/14/chartex" xmlns:mc="http://schemas.openxmlformats.org/markup-compatibility/2006" xmlns:aink="http://schemas.microsoft.com/office/drawing/2016/ink" xmlns:am3d="http://schemas.microsoft.com/office/drawing/2017/model3d" xmlns:o="urn:schemas-microsoft-com:office:office" xmlns:r="http://schemas.openxmlformats.org/officeDocument/2006/relationships" xmlns:m="http://schemas.openxmlformats.org/officeDocument/2006/math" xmlns:v="urn:schemas-microsoft-com:vml" xmlns:wp14="http://schemas.microsoft.com/office/word/2010/wordprocessingDrawing" xmlns:wp="http://schemas.openxmlformats.org/drawingml/2006/wordprocessingDrawing" xmlns:w10="urn:schemas-microsoft-com:office:word" xmlns:w="http://schemas.openxmlformats.org/wordprocessingml/2006/main" xmlns:w14="http://schemas.microsoft.com/office/word/2010/wordml" xmlns:w15="http://schemas.microsoft.com/office/word/2012/wordml" xmlns:w16cid="http://schemas.microsoft.com/office/word/2016/wordml/cid" xmlns:w16se="http://schemas.microsoft.com/office/word/2015/wordml/symex" xmlns:wpg="http://schemas.microsoft.com/office/word/2010/wordprocessingGroup" xmlns:wpi="http://schemas.microsoft.com/office/word/2010/wordprocessingInk" xmlns:wne="http://schemas.microsoft.com/office/word/2006/wordml" xmlns:wps="http://schemas.microsoft.com/office/word/2010/wordprocessingShape" mc:Ignorable="w14 w15 w16se w16cid wp14">
+<w:endnotes xmlns:wpc="http://schemas.microsoft.com/office/word/2010/wordprocessingCanvas" xmlns:cx="http://schemas.microsoft.com/office/drawing/2014/chartex" xmlns:cx1="http://schemas.microsoft.com/office/drawing/2015/9/8/chartex" xmlns:mc="http://schemas.openxmlformats.org/markup-compatibility/2006" xmlns:o="urn:schemas-microsoft-com:office:office" xmlns:r="http://schemas.openxmlformats.org/officeDocument/2006/relationships" xmlns:m="http://schemas.openxmlformats.org/officeDocument/2006/math" xmlns:v="urn:schemas-microsoft-com:vml" xmlns:wp14="http://schemas.microsoft.com/office/word/2010/wordprocessingDrawing" xmlns:wp="http://schemas.openxmlformats.org/drawingml/2006/wordprocessingDrawing" xmlns:w10="urn:schemas-microsoft-com:office:word" xmlns:w="http://schemas.openxmlformats.org/wordprocessingml/2006/main" xmlns:w14="http://schemas.microsoft.com/office/word/2010/wordml" xmlns:w15="http://schemas.microsoft.com/office/word/2012/wordml" xmlns:w16se="http://schemas.microsoft.com/office/word/2015/wordml/symex" xmlns:wpg="http://schemas.microsoft.com/office/word/2010/wordprocessingGroup" xmlns:wpi="http://schemas.microsoft.com/office/word/2010/wordprocessingInk" xmlns:wne="http://schemas.microsoft.com/office/word/2006/wordml" xmlns:wps="http://schemas.microsoft.com/office/word/2010/wordprocessingShape" mc:Ignorable="w14 w15 w16se wp14">
   <w:endnote w:type="separator" w:id="-1">
     <w:p>
       <w:r>
@@ -16870,7 +16460,7 @@
 </file>
 
 <file path=word/footnotes.xml><?xml version="1.0" encoding="utf-8"?>
-<w:footnotes xmlns:wpc="http://schemas.microsoft.com/office/word/2010/wordprocessingCanvas" xmlns:cx="http://schemas.microsoft.com/office/drawing/2014/chartex" xmlns:cx1="http://schemas.microsoft.com/office/drawing/2015/9/8/chartex" xmlns:cx2="http://schemas.microsoft.com/office/drawing/2015/10/21/chartex" xmlns:cx3="http://schemas.microsoft.com/office/drawing/2016/5/9/chartex" xmlns:cx4="http://schemas.microsoft.com/office/drawing/2016/5/10/chartex" xmlns:cx5="http://schemas.microsoft.com/office/drawing/2016/5/11/chartex" xmlns:cx6="http://schemas.microsoft.com/office/drawing/2016/5/12/chartex" xmlns:cx7="http://schemas.microsoft.com/office/drawing/2016/5/13/chartex" xmlns:cx8="http://schemas.microsoft.com/office/drawing/2016/5/14/chartex" xmlns:mc="http://schemas.openxmlformats.org/markup-compatibility/2006" xmlns:aink="http://schemas.microsoft.com/office/drawing/2016/ink" xmlns:am3d="http://schemas.microsoft.com/office/drawing/2017/model3d" xmlns:o="urn:schemas-microsoft-com:office:office" xmlns:r="http://schemas.openxmlformats.org/officeDocument/2006/relationships" xmlns:m="http://schemas.openxmlformats.org/officeDocument/2006/math" xmlns:v="urn:schemas-microsoft-com:vml" xmlns:wp14="http://schemas.microsoft.com/office/word/2010/wordprocessingDrawing" xmlns:wp="http://schemas.openxmlformats.org/drawingml/2006/wordprocessingDrawing" xmlns:w10="urn:schemas-microsoft-com:office:word" xmlns:w="http://schemas.openxmlformats.org/wordprocessingml/2006/main" xmlns:w14="http://schemas.microsoft.com/office/word/2010/wordml" xmlns:w15="http://schemas.microsoft.com/office/word/2012/wordml" xmlns:w16cid="http://schemas.microsoft.com/office/word/2016/wordml/cid" xmlns:w16se="http://schemas.microsoft.com/office/word/2015/wordml/symex" xmlns:wpg="http://schemas.microsoft.com/office/word/2010/wordprocessingGroup" xmlns:wpi="http://schemas.microsoft.com/office/word/2010/wordprocessingInk" xmlns:wne="http://schemas.microsoft.com/office/word/2006/wordml" xmlns:wps="http://schemas.microsoft.com/office/word/2010/wordprocessingShape" mc:Ignorable="w14 w15 w16se w16cid wp14">
+<w:footnotes xmlns:wpc="http://schemas.microsoft.com/office/word/2010/wordprocessingCanvas" xmlns:cx="http://schemas.microsoft.com/office/drawing/2014/chartex" xmlns:cx1="http://schemas.microsoft.com/office/drawing/2015/9/8/chartex" xmlns:mc="http://schemas.openxmlformats.org/markup-compatibility/2006" xmlns:o="urn:schemas-microsoft-com:office:office" xmlns:r="http://schemas.openxmlformats.org/officeDocument/2006/relationships" xmlns:m="http://schemas.openxmlformats.org/officeDocument/2006/math" xmlns:v="urn:schemas-microsoft-com:vml" xmlns:wp14="http://schemas.microsoft.com/office/word/2010/wordprocessingDrawing" xmlns:wp="http://schemas.openxmlformats.org/drawingml/2006/wordprocessingDrawing" xmlns:w10="urn:schemas-microsoft-com:office:word" xmlns:w="http://schemas.openxmlformats.org/wordprocessingml/2006/main" xmlns:w14="http://schemas.microsoft.com/office/word/2010/wordml" xmlns:w15="http://schemas.microsoft.com/office/word/2012/wordml" xmlns:w16se="http://schemas.microsoft.com/office/word/2015/wordml/symex" xmlns:wpg="http://schemas.microsoft.com/office/word/2010/wordprocessingGroup" xmlns:wpi="http://schemas.microsoft.com/office/word/2010/wordprocessingInk" xmlns:wne="http://schemas.microsoft.com/office/word/2006/wordml" xmlns:wps="http://schemas.microsoft.com/office/word/2010/wordprocessingShape" mc:Ignorable="w14 w15 w16se wp14">
   <w:footnote w:type="separator" w:id="-1">
     <w:p>
       <w:r>
@@ -16889,7 +16479,7 @@
 </file>
 
 <file path=word/numbering.xml><?xml version="1.0" encoding="utf-8"?>
-<w:numbering xmlns:wpc="http://schemas.microsoft.com/office/word/2010/wordprocessingCanvas" xmlns:cx="http://schemas.microsoft.com/office/drawing/2014/chartex" xmlns:cx1="http://schemas.microsoft.com/office/drawing/2015/9/8/chartex" xmlns:cx2="http://schemas.microsoft.com/office/drawing/2015/10/21/chartex" xmlns:cx3="http://schemas.microsoft.com/office/drawing/2016/5/9/chartex" xmlns:cx4="http://schemas.microsoft.com/office/drawing/2016/5/10/chartex" xmlns:cx5="http://schemas.microsoft.com/office/drawing/2016/5/11/chartex" xmlns:cx6="http://schemas.microsoft.com/office/drawing/2016/5/12/chartex" xmlns:cx7="http://schemas.microsoft.com/office/drawing/2016/5/13/chartex" xmlns:cx8="http://schemas.microsoft.com/office/drawing/2016/5/14/chartex" xmlns:mc="http://schemas.openxmlformats.org/markup-compatibility/2006" xmlns:aink="http://schemas.microsoft.com/office/drawing/2016/ink" xmlns:am3d="http://schemas.microsoft.com/office/drawing/2017/model3d" xmlns:o="urn:schemas-microsoft-com:office:office" xmlns:r="http://schemas.openxmlformats.org/officeDocument/2006/relationships" xmlns:m="http://schemas.openxmlformats.org/officeDocument/2006/math" xmlns:v="urn:schemas-microsoft-com:vml" xmlns:wp14="http://schemas.microsoft.com/office/word/2010/wordprocessingDrawing" xmlns:wp="http://schemas.openxmlformats.org/drawingml/2006/wordprocessingDrawing" xmlns:w10="urn:schemas-microsoft-com:office:word" xmlns:w="http://schemas.openxmlformats.org/wordprocessingml/2006/main" xmlns:w14="http://schemas.microsoft.com/office/word/2010/wordml" xmlns:w15="http://schemas.microsoft.com/office/word/2012/wordml" xmlns:w16cid="http://schemas.microsoft.com/office/word/2016/wordml/cid" xmlns:w16se="http://schemas.microsoft.com/office/word/2015/wordml/symex" xmlns:wpg="http://schemas.microsoft.com/office/word/2010/wordprocessingGroup" xmlns:wpi="http://schemas.microsoft.com/office/word/2010/wordprocessingInk" xmlns:wne="http://schemas.microsoft.com/office/word/2006/wordml" xmlns:wps="http://schemas.microsoft.com/office/word/2010/wordprocessingShape" mc:Ignorable="w14 w15 w16se w16cid wp14">
+<w:numbering xmlns:wpc="http://schemas.microsoft.com/office/word/2010/wordprocessingCanvas" xmlns:cx="http://schemas.microsoft.com/office/drawing/2014/chartex" xmlns:cx1="http://schemas.microsoft.com/office/drawing/2015/9/8/chartex" xmlns:mc="http://schemas.openxmlformats.org/markup-compatibility/2006" xmlns:o="urn:schemas-microsoft-com:office:office" xmlns:r="http://schemas.openxmlformats.org/officeDocument/2006/relationships" xmlns:m="http://schemas.openxmlformats.org/officeDocument/2006/math" xmlns:v="urn:schemas-microsoft-com:vml" xmlns:wp14="http://schemas.microsoft.com/office/word/2010/wordprocessingDrawing" xmlns:wp="http://schemas.openxmlformats.org/drawingml/2006/wordprocessingDrawing" xmlns:w10="urn:schemas-microsoft-com:office:word" xmlns:w="http://schemas.openxmlformats.org/wordprocessingml/2006/main" xmlns:w14="http://schemas.microsoft.com/office/word/2010/wordml" xmlns:w15="http://schemas.microsoft.com/office/word/2012/wordml" xmlns:w16se="http://schemas.microsoft.com/office/word/2015/wordml/symex" xmlns:wpg="http://schemas.microsoft.com/office/word/2010/wordprocessingGroup" xmlns:wpi="http://schemas.microsoft.com/office/word/2010/wordprocessingInk" xmlns:wne="http://schemas.microsoft.com/office/word/2006/wordml" xmlns:wps="http://schemas.microsoft.com/office/word/2010/wordprocessingShape" mc:Ignorable="w14 w15 w16se wp14">
   <w:abstractNum w:abstractNumId="0" w15:restartNumberingAfterBreak="0">
     <w:nsid w:val="08C46993"/>
     <w:multiLevelType w:val="hybridMultilevel"/>
@@ -17449,7 +17039,7 @@
 </file>
 
 <file path=word/styles.xml><?xml version="1.0" encoding="utf-8"?>
-<w:styles xmlns:mc="http://schemas.openxmlformats.org/markup-compatibility/2006" xmlns:r="http://schemas.openxmlformats.org/officeDocument/2006/relationships" xmlns:w="http://schemas.openxmlformats.org/wordprocessingml/2006/main" xmlns:w14="http://schemas.microsoft.com/office/word/2010/wordml" xmlns:w15="http://schemas.microsoft.com/office/word/2012/wordml" xmlns:w16cid="http://schemas.microsoft.com/office/word/2016/wordml/cid" xmlns:w16se="http://schemas.microsoft.com/office/word/2015/wordml/symex" mc:Ignorable="w14 w15 w16se w16cid">
+<w:styles xmlns:mc="http://schemas.openxmlformats.org/markup-compatibility/2006" xmlns:r="http://schemas.openxmlformats.org/officeDocument/2006/relationships" xmlns:w="http://schemas.openxmlformats.org/wordprocessingml/2006/main" xmlns:w14="http://schemas.microsoft.com/office/word/2010/wordml" xmlns:w15="http://schemas.microsoft.com/office/word/2012/wordml" xmlns:w16se="http://schemas.microsoft.com/office/word/2015/wordml/symex" mc:Ignorable="w14 w15 w16se">
   <w:docDefaults>
     <w:rPrDefault>
       <w:rPr>
@@ -17462,7 +17052,7 @@
     </w:rPrDefault>
     <w:pPrDefault/>
   </w:docDefaults>
-  <w:latentStyles w:defLockedState="0" w:defUIPriority="99" w:defSemiHidden="0" w:defUnhideWhenUsed="0" w:defQFormat="0" w:count="375">
+  <w:latentStyles w:defLockedState="0" w:defUIPriority="99" w:defSemiHidden="0" w:defUnhideWhenUsed="0" w:defQFormat="0" w:count="371">
     <w:lsdException w:name="Normal" w:uiPriority="0" w:qFormat="1"/>
     <w:lsdException w:name="heading 1" w:uiPriority="9" w:qFormat="1"/>
     <w:lsdException w:name="heading 2" w:semiHidden="1" w:uiPriority="9" w:unhideWhenUsed="1" w:qFormat="1"/>
@@ -17834,10 +17424,6 @@
     <w:lsdException w:name="List Table 5 Dark Accent 6" w:uiPriority="50"/>
     <w:lsdException w:name="List Table 6 Colorful Accent 6" w:uiPriority="51"/>
     <w:lsdException w:name="List Table 7 Colorful Accent 6" w:uiPriority="52"/>
-    <w:lsdException w:name="Mention" w:semiHidden="1" w:unhideWhenUsed="1"/>
-    <w:lsdException w:name="Smart Hyperlink" w:semiHidden="1" w:unhideWhenUsed="1"/>
-    <w:lsdException w:name="Hashtag" w:semiHidden="1" w:unhideWhenUsed="1"/>
-    <w:lsdException w:name="Unresolved Mention" w:semiHidden="1" w:unhideWhenUsed="1"/>
   </w:latentStyles>
   <w:style w:type="paragraph" w:default="1" w:styleId="a">
     <w:name w:val="Normal"/>
@@ -18506,7 +18092,7 @@
 </file>
 
 <file path=customXml/itemProps1.xml><?xml version="1.0" encoding="utf-8"?>
-<ds:datastoreItem xmlns:ds="http://schemas.openxmlformats.org/officeDocument/2006/customXml" ds:itemID="{E4DC7CC7-BF0C-4146-A06B-2D38B3EA706F}">
+<ds:datastoreItem xmlns:ds="http://schemas.openxmlformats.org/officeDocument/2006/customXml" ds:itemID="{327AFF38-484A-4801-8D06-0318EBBFC720}">
   <ds:schemaRefs>
     <ds:schemaRef ds:uri="http://schemas.openxmlformats.org/officeDocument/2006/bibliography"/>
   </ds:schemaRefs>

</xml_diff>

<commit_message>
Average Test Accuracy: 0.93379 Average loss : 0.22495
</commit_message>
<xml_diff>
--- a/paper/skeleton based action recognition using few shot learning.docx
+++ b/paper/skeleton based action recognition using few shot learning.docx
@@ -5184,10 +5184,10 @@
             <v:path o:extrusionok="f" gradientshapeok="t" o:connecttype="rect"/>
             <o:lock v:ext="edit" aspectratio="t"/>
           </v:shapetype>
-          <v:shape id="_x0000_i1025" type="#_x0000_t75" style="width:352.5pt;height:122.7pt" o:ole="">
+          <v:shape id="_x0000_i1025" type="#_x0000_t75" style="width:352.55pt;height:122.95pt" o:ole="">
             <v:imagedata r:id="rId8" o:title=""/>
           </v:shape>
-          <o:OLEObject Type="Embed" ProgID="Visio.Drawing.11" ShapeID="_x0000_i1025" DrawAspect="Content" ObjectID="_1614671181" r:id="rId9"/>
+          <o:OLEObject Type="Embed" ProgID="Visio.Drawing.11" ShapeID="_x0000_i1025" DrawAspect="Content" ObjectID="_1614672662" r:id="rId9"/>
         </w:object>
       </w:r>
     </w:p>
@@ -8578,10 +8578,10 @@
     <w:p>
       <w:r>
         <w:object w:dxaOrig="27382" w:dyaOrig="10536" w14:anchorId="5B0CF01E">
-          <v:shape id="_x0000_i1026" type="#_x0000_t75" style="width:415.1pt;height:160.9pt" o:ole="">
+          <v:shape id="_x0000_i1026" type="#_x0000_t75" style="width:415pt;height:161pt" o:ole="">
             <v:imagedata r:id="rId10" o:title=""/>
           </v:shape>
-          <o:OLEObject Type="Embed" ProgID="Visio.Drawing.11" ShapeID="_x0000_i1026" DrawAspect="Content" ObjectID="_1614671182" r:id="rId11"/>
+          <o:OLEObject Type="Embed" ProgID="Visio.Drawing.11" ShapeID="_x0000_i1026" DrawAspect="Content" ObjectID="_1614672663" r:id="rId11"/>
         </w:object>
       </w:r>
     </w:p>
@@ -8856,10 +8856,10 @@
       </w:pPr>
       <w:r>
         <w:object w:dxaOrig="7814" w:dyaOrig="3188" w14:anchorId="1F0AB209">
-          <v:shape id="_x0000_i1027" type="#_x0000_t75" style="width:369.4pt;height:150.25pt" o:ole="">
+          <v:shape id="_x0000_i1027" type="#_x0000_t75" style="width:369.5pt;height:150.8pt" o:ole="">
             <v:imagedata r:id="rId12" o:title=""/>
           </v:shape>
-          <o:OLEObject Type="Embed" ProgID="Visio.Drawing.11" ShapeID="_x0000_i1027" DrawAspect="Content" ObjectID="_1614671183" r:id="rId13"/>
+          <o:OLEObject Type="Embed" ProgID="Visio.Drawing.11" ShapeID="_x0000_i1027" DrawAspect="Content" ObjectID="_1614672664" r:id="rId13"/>
         </w:object>
       </w:r>
     </w:p>
@@ -14038,6 +14038,7 @@
         <w:spacing w:line="440" w:lineRule="exact"/>
         <w:ind w:left="357" w:firstLineChars="0" w:firstLine="0"/>
         <w:rPr>
+          <w:rFonts w:hint="eastAsia"/>
           <w:sz w:val="24"/>
           <w:szCs w:val="24"/>
         </w:rPr>
@@ -14398,6 +14399,8 @@
         </w:rPr>
         <w:t xml:space="preserve"> </w:t>
       </w:r>
+      <w:bookmarkStart w:id="0" w:name="_GoBack"/>
+      <w:bookmarkEnd w:id="0"/>
     </w:p>
     <w:p>
       <w:pPr>
@@ -15239,7 +15242,6 @@
               <w:ind w:firstLineChars="0" w:firstLine="0"/>
               <w:rPr>
                 <w:rFonts w:ascii="NimbusRomNo9L-Medi" w:hAnsi="NimbusRomNo9L-Medi" w:hint="eastAsia"/>
-                <w:b/>
                 <w:bCs/>
                 <w:color w:val="000000"/>
                 <w:sz w:val="16"/>
@@ -15248,14 +15250,13 @@
             </w:pPr>
             <w:r>
               <w:rPr>
-                <w:rFonts w:ascii="NimbusRomNo9L-Medi" w:hAnsi="NimbusRomNo9L-Medi" w:hint="eastAsia"/>
-                <w:b/>
+                <w:rFonts w:ascii="NimbusRomNo9L-Medi" w:hAnsi="NimbusRomNo9L-Medi"/>
                 <w:bCs/>
                 <w:color w:val="000000"/>
                 <w:sz w:val="16"/>
                 <w:szCs w:val="16"/>
               </w:rPr>
-              <w:t>?</w:t>
+              <w:t>93.3%</w:t>
             </w:r>
           </w:p>
         </w:tc>
@@ -16423,8 +16424,6 @@
       <w:r>
         <w:t>multi</w:t>
       </w:r>
-      <w:bookmarkStart w:id="0" w:name="_GoBack"/>
-      <w:bookmarkEnd w:id="0"/>
       <w:r>
         <w:t>-scale features by employing multiple parallel filter with different rates. The effective of Field-of-view are shown in different colors.</w:t>
       </w:r>
@@ -18092,7 +18091,7 @@
 </file>
 
 <file path=customXml/itemProps1.xml><?xml version="1.0" encoding="utf-8"?>
-<ds:datastoreItem xmlns:ds="http://schemas.openxmlformats.org/officeDocument/2006/customXml" ds:itemID="{327AFF38-484A-4801-8D06-0318EBBFC720}">
+<ds:datastoreItem xmlns:ds="http://schemas.openxmlformats.org/officeDocument/2006/customXml" ds:itemID="{98244BD5-B619-43E7-A6EE-92AA0C74B038}">
   <ds:schemaRefs>
     <ds:schemaRef ds:uri="http://schemas.openxmlformats.org/officeDocument/2006/bibliography"/>
   </ds:schemaRefs>

</xml_diff>

<commit_message>
Average Test Accuracy: 0.94505 Average loss : 0.22769
</commit_message>
<xml_diff>
--- a/paper/skeleton based action recognition using few shot learning.docx
+++ b/paper/skeleton based action recognition using few shot learning.docx
@@ -5187,7 +5187,7 @@
           <v:shape id="_x0000_i1025" type="#_x0000_t75" style="width:352.55pt;height:122.95pt" o:ole="">
             <v:imagedata r:id="rId8" o:title=""/>
           </v:shape>
-          <o:OLEObject Type="Embed" ProgID="Visio.Drawing.11" ShapeID="_x0000_i1025" DrawAspect="Content" ObjectID="_1614672662" r:id="rId9"/>
+          <o:OLEObject Type="Embed" ProgID="Visio.Drawing.11" ShapeID="_x0000_i1025" DrawAspect="Content" ObjectID="_1614683758" r:id="rId9"/>
         </w:object>
       </w:r>
     </w:p>
@@ -8581,7 +8581,7 @@
           <v:shape id="_x0000_i1026" type="#_x0000_t75" style="width:415pt;height:161pt" o:ole="">
             <v:imagedata r:id="rId10" o:title=""/>
           </v:shape>
-          <o:OLEObject Type="Embed" ProgID="Visio.Drawing.11" ShapeID="_x0000_i1026" DrawAspect="Content" ObjectID="_1614672663" r:id="rId11"/>
+          <o:OLEObject Type="Embed" ProgID="Visio.Drawing.11" ShapeID="_x0000_i1026" DrawAspect="Content" ObjectID="_1614683759" r:id="rId11"/>
         </w:object>
       </w:r>
     </w:p>
@@ -8859,7 +8859,7 @@
           <v:shape id="_x0000_i1027" type="#_x0000_t75" style="width:369.5pt;height:150.8pt" o:ole="">
             <v:imagedata r:id="rId12" o:title=""/>
           </v:shape>
-          <o:OLEObject Type="Embed" ProgID="Visio.Drawing.11" ShapeID="_x0000_i1027" DrawAspect="Content" ObjectID="_1614672664" r:id="rId13"/>
+          <o:OLEObject Type="Embed" ProgID="Visio.Drawing.11" ShapeID="_x0000_i1027" DrawAspect="Content" ObjectID="_1614683760" r:id="rId13"/>
         </w:object>
       </w:r>
     </w:p>
@@ -14399,8 +14399,6 @@
         </w:rPr>
         <w:t xml:space="preserve"> </w:t>
       </w:r>
-      <w:bookmarkStart w:id="0" w:name="_GoBack"/>
-      <w:bookmarkEnd w:id="0"/>
     </w:p>
     <w:p>
       <w:pPr>
@@ -16022,13 +16020,14 @@
         <w:spacing w:line="440" w:lineRule="exact"/>
         <w:ind w:firstLineChars="0"/>
         <w:rPr>
+          <w:rFonts w:ascii="Times New Roman" w:hAnsi="Times New Roman" w:cs="Times New Roman"/>
           <w:sz w:val="24"/>
           <w:szCs w:val="24"/>
         </w:rPr>
       </w:pPr>
       <w:r>
         <w:rPr>
-          <w:rFonts w:ascii="Arial" w:hAnsi="Arial" w:cs="Arial"/>
+          <w:rFonts w:ascii="Times New Roman" w:hAnsi="Times New Roman" w:cs="Times New Roman"/>
           <w:color w:val="404040"/>
           <w:sz w:val="24"/>
           <w:szCs w:val="24"/>
@@ -16038,7 +16037,7 @@
       </w:r>
       <w:r>
         <w:rPr>
-          <w:rFonts w:ascii="Arial" w:hAnsi="Arial" w:cs="Arial"/>
+          <w:rFonts w:ascii="Times New Roman" w:hAnsi="Times New Roman" w:cs="Times New Roman"/>
           <w:i/>
           <w:iCs/>
           <w:color w:val="404040"/>
@@ -16050,7 +16049,7 @@
       </w:r>
       <w:r>
         <w:rPr>
-          <w:rFonts w:ascii="Arial" w:hAnsi="Arial" w:cs="Arial"/>
+          <w:rFonts w:ascii="Times New Roman" w:hAnsi="Times New Roman" w:cs="Times New Roman"/>
           <w:color w:val="404040"/>
           <w:sz w:val="24"/>
           <w:szCs w:val="24"/>
@@ -16069,13 +16068,14 @@
         <w:spacing w:line="440" w:lineRule="exact"/>
         <w:ind w:firstLineChars="0"/>
         <w:rPr>
+          <w:rFonts w:ascii="Times New Roman" w:hAnsi="Times New Roman" w:cs="Times New Roman"/>
           <w:sz w:val="24"/>
           <w:szCs w:val="24"/>
         </w:rPr>
       </w:pPr>
       <w:r>
         <w:rPr>
-          <w:rFonts w:ascii="Arial" w:hAnsi="Arial" w:cs="Arial"/>
+          <w:rFonts w:ascii="Times New Roman" w:hAnsi="Times New Roman" w:cs="Times New Roman"/>
           <w:color w:val="404040"/>
           <w:sz w:val="24"/>
           <w:szCs w:val="24"/>
@@ -16085,7 +16085,7 @@
       </w:r>
       <w:r>
         <w:rPr>
-          <w:rFonts w:ascii="Arial" w:hAnsi="Arial" w:cs="Arial"/>
+          <w:rFonts w:ascii="Times New Roman" w:hAnsi="Times New Roman" w:cs="Times New Roman"/>
           <w:i/>
           <w:iCs/>
           <w:color w:val="404040"/>
@@ -16097,7 +16097,7 @@
       </w:r>
       <w:r>
         <w:rPr>
-          <w:rFonts w:ascii="Arial" w:hAnsi="Arial" w:cs="Arial"/>
+          <w:rFonts w:ascii="Times New Roman" w:hAnsi="Times New Roman" w:cs="Times New Roman"/>
           <w:color w:val="404040"/>
           <w:sz w:val="24"/>
           <w:szCs w:val="24"/>
@@ -16116,13 +16116,14 @@
         <w:spacing w:line="440" w:lineRule="exact"/>
         <w:ind w:firstLineChars="0"/>
         <w:rPr>
+          <w:rFonts w:ascii="Times New Roman" w:hAnsi="Times New Roman" w:cs="Times New Roman"/>
           <w:sz w:val="24"/>
           <w:szCs w:val="24"/>
         </w:rPr>
       </w:pPr>
       <w:r>
         <w:rPr>
-          <w:rFonts w:ascii="Helvetica" w:hAnsi="Helvetica"/>
+          <w:rFonts w:ascii="Times New Roman" w:hAnsi="Times New Roman" w:cs="Times New Roman"/>
           <w:color w:val="000000"/>
           <w:sz w:val="24"/>
           <w:szCs w:val="24"/>
@@ -16132,7 +16133,7 @@
       </w:r>
       <w:r>
         <w:rPr>
-          <w:rFonts w:ascii="Helvetica" w:hAnsi="Helvetica"/>
+          <w:rFonts w:ascii="Times New Roman" w:hAnsi="Times New Roman" w:cs="Times New Roman"/>
           <w:i/>
           <w:iCs/>
           <w:color w:val="000000"/>
@@ -16144,7 +16145,7 @@
       </w:r>
       <w:r>
         <w:rPr>
-          <w:rFonts w:ascii="Helvetica" w:hAnsi="Helvetica"/>
+          <w:rFonts w:ascii="Times New Roman" w:hAnsi="Times New Roman" w:cs="Times New Roman"/>
           <w:color w:val="000000"/>
           <w:sz w:val="24"/>
           <w:szCs w:val="24"/>
@@ -16163,12 +16164,14 @@
         <w:spacing w:line="440" w:lineRule="exact"/>
         <w:ind w:firstLineChars="0"/>
         <w:rPr>
+          <w:rFonts w:ascii="Times New Roman" w:hAnsi="Times New Roman" w:cs="Times New Roman"/>
           <w:sz w:val="24"/>
           <w:szCs w:val="24"/>
         </w:rPr>
       </w:pPr>
       <w:r>
         <w:rPr>
+          <w:rFonts w:ascii="Times New Roman" w:hAnsi="Times New Roman" w:cs="Times New Roman"/>
           <w:sz w:val="24"/>
           <w:szCs w:val="24"/>
         </w:rPr>
@@ -16185,12 +16188,14 @@
         <w:spacing w:line="440" w:lineRule="exact"/>
         <w:ind w:firstLineChars="0"/>
         <w:rPr>
+          <w:rFonts w:ascii="Times New Roman" w:hAnsi="Times New Roman" w:cs="Times New Roman"/>
           <w:sz w:val="24"/>
           <w:szCs w:val="24"/>
         </w:rPr>
       </w:pPr>
       <w:r>
         <w:rPr>
+          <w:rFonts w:ascii="Times New Roman" w:hAnsi="Times New Roman" w:cs="Times New Roman"/>
           <w:sz w:val="24"/>
           <w:szCs w:val="24"/>
         </w:rPr>
@@ -16207,12 +16212,14 @@
         <w:spacing w:line="440" w:lineRule="exact"/>
         <w:ind w:firstLineChars="0"/>
         <w:rPr>
+          <w:rFonts w:ascii="Times New Roman" w:hAnsi="Times New Roman" w:cs="Times New Roman"/>
           <w:sz w:val="24"/>
           <w:szCs w:val="24"/>
         </w:rPr>
       </w:pPr>
       <w:r>
         <w:rPr>
+          <w:rFonts w:ascii="Times New Roman" w:hAnsi="Times New Roman" w:cs="Times New Roman"/>
           <w:sz w:val="24"/>
           <w:szCs w:val="24"/>
         </w:rPr>
@@ -16220,6 +16227,7 @@
       </w:r>
       <w:r>
         <w:rPr>
+          <w:rFonts w:ascii="Times New Roman" w:hAnsi="Times New Roman" w:cs="Times New Roman"/>
           <w:sz w:val="24"/>
           <w:szCs w:val="24"/>
         </w:rPr>
@@ -16227,6 +16235,7 @@
       </w:r>
       <w:r>
         <w:rPr>
+          <w:rFonts w:ascii="Times New Roman" w:hAnsi="Times New Roman" w:cs="Times New Roman"/>
           <w:sz w:val="24"/>
           <w:szCs w:val="24"/>
         </w:rPr>
@@ -16243,12 +16252,14 @@
         <w:spacing w:line="440" w:lineRule="exact"/>
         <w:ind w:firstLineChars="0"/>
         <w:rPr>
+          <w:rFonts w:ascii="Times New Roman" w:hAnsi="Times New Roman" w:cs="Times New Roman"/>
           <w:sz w:val="24"/>
           <w:szCs w:val="24"/>
         </w:rPr>
       </w:pPr>
       <w:r>
         <w:rPr>
+          <w:rFonts w:ascii="Times New Roman" w:hAnsi="Times New Roman" w:cs="Times New Roman"/>
           <w:sz w:val="24"/>
           <w:szCs w:val="24"/>
         </w:rPr>
@@ -16265,12 +16276,14 @@
         <w:spacing w:line="440" w:lineRule="exact"/>
         <w:ind w:firstLineChars="0"/>
         <w:rPr>
+          <w:rFonts w:ascii="Times New Roman" w:hAnsi="Times New Roman" w:cs="Times New Roman"/>
           <w:sz w:val="24"/>
           <w:szCs w:val="24"/>
         </w:rPr>
       </w:pPr>
       <w:r>
         <w:rPr>
+          <w:rFonts w:ascii="Times New Roman" w:hAnsi="Times New Roman" w:cs="Times New Roman"/>
           <w:sz w:val="24"/>
           <w:szCs w:val="24"/>
           <w:highlight w:val="yellow"/>
@@ -16279,6 +16292,7 @@
       </w:r>
       <w:r>
         <w:rPr>
+          <w:rFonts w:ascii="Times New Roman" w:hAnsi="Times New Roman" w:cs="Times New Roman"/>
           <w:sz w:val="24"/>
           <w:szCs w:val="24"/>
         </w:rPr>
@@ -16286,7 +16300,7 @@
       </w:r>
       <w:r>
         <w:rPr>
-          <w:rFonts w:hint="eastAsia"/>
+          <w:rFonts w:ascii="Times New Roman" w:hAnsi="Times New Roman" w:cs="Times New Roman"/>
           <w:sz w:val="24"/>
           <w:szCs w:val="24"/>
         </w:rPr>
@@ -16294,11 +16308,14 @@
       </w:r>
       <w:r>
         <w:rPr>
+          <w:rFonts w:ascii="Times New Roman" w:hAnsi="Times New Roman" w:cs="Times New Roman"/>
           <w:sz w:val="24"/>
           <w:szCs w:val="24"/>
         </w:rPr>
         <w:t>}</w:t>
       </w:r>
+      <w:bookmarkStart w:id="0" w:name="_GoBack"/>
+      <w:bookmarkEnd w:id="0"/>
     </w:p>
     <w:p>
       <w:pPr>
@@ -18091,7 +18108,7 @@
 </file>
 
 <file path=customXml/itemProps1.xml><?xml version="1.0" encoding="utf-8"?>
-<ds:datastoreItem xmlns:ds="http://schemas.openxmlformats.org/officeDocument/2006/customXml" ds:itemID="{98244BD5-B619-43E7-A6EE-92AA0C74B038}">
+<ds:datastoreItem xmlns:ds="http://schemas.openxmlformats.org/officeDocument/2006/customXml" ds:itemID="{3D516243-3C00-4C64-BA33-AD75C2E7D8A1}">
   <ds:schemaRefs>
     <ds:schemaRef ds:uri="http://schemas.openxmlformats.org/officeDocument/2006/bibliography"/>
   </ds:schemaRefs>

</xml_diff>

<commit_message>
Average Test Accuracy: 0.97212 Average loss : 0.17033
</commit_message>
<xml_diff>
--- a/paper/skeleton based action recognition using few shot learning.docx
+++ b/paper/skeleton based action recognition using few shot learning.docx
@@ -1,6 +1,6 @@
 
 <file path=word/document.xml><?xml version="1.0" encoding="utf-8"?>
-<w:document xmlns:wpc="http://schemas.microsoft.com/office/word/2010/wordprocessingCanvas" xmlns:cx="http://schemas.microsoft.com/office/drawing/2014/chartex" xmlns:cx1="http://schemas.microsoft.com/office/drawing/2015/9/8/chartex" xmlns:cx2="http://schemas.microsoft.com/office/drawing/2015/10/21/chartex" xmlns:cx3="http://schemas.microsoft.com/office/drawing/2016/5/9/chartex" xmlns:cx4="http://schemas.microsoft.com/office/drawing/2016/5/10/chartex" xmlns:cx5="http://schemas.microsoft.com/office/drawing/2016/5/11/chartex" xmlns:cx6="http://schemas.microsoft.com/office/drawing/2016/5/12/chartex" xmlns:cx7="http://schemas.microsoft.com/office/drawing/2016/5/13/chartex" xmlns:cx8="http://schemas.microsoft.com/office/drawing/2016/5/14/chartex" xmlns:mc="http://schemas.openxmlformats.org/markup-compatibility/2006" xmlns:aink="http://schemas.microsoft.com/office/drawing/2016/ink" xmlns:am3d="http://schemas.microsoft.com/office/drawing/2017/model3d" xmlns:o="urn:schemas-microsoft-com:office:office" xmlns:r="http://schemas.openxmlformats.org/officeDocument/2006/relationships" xmlns:m="http://schemas.openxmlformats.org/officeDocument/2006/math" xmlns:v="urn:schemas-microsoft-com:vml" xmlns:wp14="http://schemas.microsoft.com/office/word/2010/wordprocessingDrawing" xmlns:wp="http://schemas.openxmlformats.org/drawingml/2006/wordprocessingDrawing" xmlns:w10="urn:schemas-microsoft-com:office:word" xmlns:w="http://schemas.openxmlformats.org/wordprocessingml/2006/main" xmlns:w14="http://schemas.microsoft.com/office/word/2010/wordml" xmlns:w15="http://schemas.microsoft.com/office/word/2012/wordml" xmlns:w16cid="http://schemas.microsoft.com/office/word/2016/wordml/cid" xmlns:w16se="http://schemas.microsoft.com/office/word/2015/wordml/symex" xmlns:wpg="http://schemas.microsoft.com/office/word/2010/wordprocessingGroup" xmlns:wpi="http://schemas.microsoft.com/office/word/2010/wordprocessingInk" xmlns:wne="http://schemas.microsoft.com/office/word/2006/wordml" xmlns:wps="http://schemas.microsoft.com/office/word/2010/wordprocessingShape" mc:Ignorable="w14 w15 w16se w16cid wp14">
+<w:document xmlns:wpc="http://schemas.microsoft.com/office/word/2010/wordprocessingCanvas" xmlns:cx="http://schemas.microsoft.com/office/drawing/2014/chartex" xmlns:cx1="http://schemas.microsoft.com/office/drawing/2015/9/8/chartex" xmlns:mc="http://schemas.openxmlformats.org/markup-compatibility/2006" xmlns:o="urn:schemas-microsoft-com:office:office" xmlns:r="http://schemas.openxmlformats.org/officeDocument/2006/relationships" xmlns:m="http://schemas.openxmlformats.org/officeDocument/2006/math" xmlns:v="urn:schemas-microsoft-com:vml" xmlns:wp14="http://schemas.microsoft.com/office/word/2010/wordprocessingDrawing" xmlns:wp="http://schemas.openxmlformats.org/drawingml/2006/wordprocessingDrawing" xmlns:w10="urn:schemas-microsoft-com:office:word" xmlns:w="http://schemas.openxmlformats.org/wordprocessingml/2006/main" xmlns:w14="http://schemas.microsoft.com/office/word/2010/wordml" xmlns:w15="http://schemas.microsoft.com/office/word/2012/wordml" xmlns:w16se="http://schemas.microsoft.com/office/word/2015/wordml/symex" xmlns:wpg="http://schemas.microsoft.com/office/word/2010/wordprocessingGroup" xmlns:wpi="http://schemas.microsoft.com/office/word/2010/wordprocessingInk" xmlns:wne="http://schemas.microsoft.com/office/word/2006/wordml" xmlns:wps="http://schemas.microsoft.com/office/word/2010/wordprocessingShape" mc:Ignorable="w14 w15 w16se wp14">
   <w:body>
     <w:p>
       <w:pPr>
@@ -34,7 +34,6 @@
           <w:szCs w:val="24"/>
         </w:rPr>
       </w:pPr>
-      <w:proofErr w:type="spellStart"/>
       <w:r>
         <w:rPr>
           <w:rFonts w:ascii="Times New Roman" w:hAnsi="Times New Roman" w:cs="Times New Roman"/>
@@ -42,17 +41,17 @@
           <w:sz w:val="24"/>
           <w:szCs w:val="24"/>
         </w:rPr>
-        <w:t>Wangbin</w:t>
-      </w:r>
-      <w:proofErr w:type="spellEnd"/>
+        <w:t>Wangbin Ding</w:t>
+      </w:r>
       <w:r>
         <w:rPr>
           <w:rFonts w:ascii="Times New Roman" w:hAnsi="Times New Roman" w:cs="Times New Roman"/>
           <w:b/>
           <w:sz w:val="24"/>
           <w:szCs w:val="24"/>
-        </w:rPr>
-        <w:t xml:space="preserve"> Ding</w:t>
+          <w:vertAlign w:val="superscript"/>
+        </w:rPr>
+        <w:t>1,2</w:t>
       </w:r>
       <w:r>
         <w:rPr>
@@ -60,9 +59,8 @@
           <w:b/>
           <w:sz w:val="24"/>
           <w:szCs w:val="24"/>
-          <w:vertAlign w:val="superscript"/>
-        </w:rPr>
-        <w:t>1,2</w:t>
+        </w:rPr>
+        <w:t>, Shen</w:t>
       </w:r>
       <w:r>
         <w:rPr>
@@ -71,9 +69,8 @@
           <w:sz w:val="24"/>
           <w:szCs w:val="24"/>
         </w:rPr>
-        <w:t xml:space="preserve">, </w:t>
-      </w:r>
-      <w:proofErr w:type="spellStart"/>
+        <w:t>g</w:t>
+      </w:r>
       <w:r>
         <w:rPr>
           <w:rFonts w:ascii="Times New Roman" w:hAnsi="Times New Roman" w:cs="Times New Roman"/>
@@ -81,7 +78,7 @@
           <w:sz w:val="24"/>
           <w:szCs w:val="24"/>
         </w:rPr>
-        <w:t>Shen</w:t>
+        <w:t>qin Lin</w:t>
       </w:r>
       <w:r>
         <w:rPr>
@@ -89,8 +86,9 @@
           <w:b/>
           <w:sz w:val="24"/>
           <w:szCs w:val="24"/>
-        </w:rPr>
-        <w:t>g</w:t>
+          <w:vertAlign w:val="superscript"/>
+        </w:rPr>
+        <w:t>2</w:t>
       </w:r>
       <w:r>
         <w:rPr>
@@ -99,56 +97,7 @@
           <w:sz w:val="24"/>
           <w:szCs w:val="24"/>
         </w:rPr>
-        <w:t>qin</w:t>
-      </w:r>
-      <w:proofErr w:type="spellEnd"/>
-      <w:r>
-        <w:rPr>
-          <w:rFonts w:ascii="Times New Roman" w:hAnsi="Times New Roman" w:cs="Times New Roman"/>
-          <w:b/>
-          <w:sz w:val="24"/>
-          <w:szCs w:val="24"/>
-        </w:rPr>
-        <w:t xml:space="preserve"> Lin</w:t>
-      </w:r>
-      <w:r>
-        <w:rPr>
-          <w:rFonts w:ascii="Times New Roman" w:hAnsi="Times New Roman" w:cs="Times New Roman"/>
-          <w:b/>
-          <w:sz w:val="24"/>
-          <w:szCs w:val="24"/>
-          <w:vertAlign w:val="superscript"/>
-        </w:rPr>
-        <w:t>2</w:t>
-      </w:r>
-      <w:r>
-        <w:rPr>
-          <w:rFonts w:ascii="Times New Roman" w:hAnsi="Times New Roman" w:cs="Times New Roman"/>
-          <w:b/>
-          <w:sz w:val="24"/>
-          <w:szCs w:val="24"/>
-        </w:rPr>
-        <w:t xml:space="preserve">, </w:t>
-      </w:r>
-      <w:proofErr w:type="spellStart"/>
-      <w:r>
-        <w:rPr>
-          <w:rFonts w:ascii="Times New Roman" w:hAnsi="Times New Roman" w:cs="Times New Roman"/>
-          <w:b/>
-          <w:sz w:val="24"/>
-          <w:szCs w:val="24"/>
-        </w:rPr>
-        <w:t>Zhenze</w:t>
-      </w:r>
-      <w:proofErr w:type="spellEnd"/>
-      <w:r>
-        <w:rPr>
-          <w:rFonts w:ascii="Times New Roman" w:hAnsi="Times New Roman" w:cs="Times New Roman"/>
-          <w:b/>
-          <w:sz w:val="24"/>
-          <w:szCs w:val="24"/>
-        </w:rPr>
-        <w:t xml:space="preserve"> Dai</w:t>
+        <w:t>, Zhenze Dai</w:t>
       </w:r>
       <w:r>
         <w:rPr>
@@ -779,7 +728,7 @@
           <w:sz w:val="24"/>
           <w:szCs w:val="24"/>
         </w:rPr>
-        <w:t xml:space="preserve">One of the </w:t>
+        <w:t xml:space="preserve">One of </w:t>
       </w:r>
       <w:r>
         <w:rPr>
@@ -818,18 +767,17 @@
       </w:r>
       <w:r>
         <w:rPr>
-          <w:rFonts w:hint="eastAsia"/>
-          <w:sz w:val="24"/>
-          <w:szCs w:val="24"/>
-        </w:rPr>
-        <w:t>fea</w:t>
-      </w:r>
-      <w:r>
-        <w:rPr>
-          <w:sz w:val="24"/>
-          <w:szCs w:val="24"/>
-        </w:rPr>
-        <w:t>ture image.</w:t>
+          <w:sz w:val="24"/>
+          <w:szCs w:val="24"/>
+        </w:rPr>
+        <w:t>skeleton-</w:t>
+      </w:r>
+      <w:r>
+        <w:rPr>
+          <w:sz w:val="24"/>
+          <w:szCs w:val="24"/>
+        </w:rPr>
+        <w:t>image.</w:t>
       </w:r>
       <w:r>
         <w:rPr>
@@ -880,21 +828,42 @@
           <w:sz w:val="24"/>
           <w:szCs w:val="24"/>
         </w:rPr>
-        <w:t xml:space="preserve">The other one is </w:t>
-      </w:r>
-      <w:r>
-        <w:rPr>
-          <w:sz w:val="24"/>
-          <w:szCs w:val="24"/>
-        </w:rPr>
-        <w:t>based on</w:t>
-      </w:r>
-      <w:r>
-        <w:rPr>
-          <w:sz w:val="24"/>
-          <w:szCs w:val="24"/>
-        </w:rPr>
-        <w:t xml:space="preserve"> the RNN network</w:t>
+        <w:t xml:space="preserve">Different skeleton-image encoders are proposed to capture the </w:t>
+      </w:r>
+      <w:r>
+        <w:rPr>
+          <w:sz w:val="24"/>
+          <w:szCs w:val="24"/>
+        </w:rPr>
+        <w:t>feature of action</w:t>
+      </w:r>
+      <w:r>
+        <w:rPr>
+          <w:sz w:val="24"/>
+          <w:szCs w:val="24"/>
+        </w:rPr>
+        <w:t>s</w:t>
+      </w:r>
+      <w:r>
+        <w:rPr>
+          <w:sz w:val="24"/>
+          <w:szCs w:val="24"/>
+        </w:rPr>
+        <w:t>.</w:t>
+      </w:r>
+      <w:r>
+        <w:rPr>
+          <w:sz w:val="24"/>
+          <w:szCs w:val="24"/>
+        </w:rPr>
+        <w:t xml:space="preserve"> </w:t>
+      </w:r>
+      <w:r>
+        <w:rPr>
+          <w:sz w:val="24"/>
+          <w:szCs w:val="24"/>
+        </w:rPr>
+        <w:t>Inspired by the action movement mechanism</w:t>
       </w:r>
       <w:r>
         <w:rPr>
@@ -902,59 +871,93 @@
           <w:szCs w:val="24"/>
         </w:rPr>
         <w:t xml:space="preserve">, </w:t>
-      </w:r>
-      <w:r>
-        <w:rPr>
-          <w:sz w:val="24"/>
-          <w:szCs w:val="24"/>
-        </w:rPr>
-        <w:t xml:space="preserve">whose </w:t>
-      </w:r>
-      <w:r>
-        <w:rPr>
-          <w:rFonts w:hint="eastAsia"/>
-          <w:sz w:val="24"/>
-          <w:szCs w:val="24"/>
-        </w:rPr>
-        <w:t>R</w:t>
-      </w:r>
-      <w:r>
-        <w:rPr>
-          <w:sz w:val="24"/>
-          <w:szCs w:val="24"/>
-        </w:rPr>
-        <w:t xml:space="preserve">ecurrent structure </w:t>
-      </w:r>
-      <w:r>
-        <w:rPr>
-          <w:sz w:val="24"/>
-          <w:szCs w:val="24"/>
-        </w:rPr>
-        <w:t xml:space="preserve">can </w:t>
-      </w:r>
-      <w:r>
-        <w:rPr>
-          <w:sz w:val="24"/>
-          <w:szCs w:val="24"/>
-        </w:rPr>
-        <w:t>boil a sequence down into a high-level und</w:t>
-      </w:r>
-      <w:r>
-        <w:rPr>
-          <w:sz w:val="24"/>
-          <w:szCs w:val="24"/>
-        </w:rPr>
-        <w:t>erstanding.</w:t>
-      </w:r>
-      <w:r>
-        <w:rPr>
-          <w:sz w:val="24"/>
-          <w:szCs w:val="24"/>
-        </w:rPr>
-        <w:t xml:space="preserve"> </w:t>
       </w:r>
       <w:bookmarkStart w:id="0" w:name="_GoBack"/>
       <w:bookmarkEnd w:id="0"/>
+      <w:r>
+        <w:rPr>
+          <w:sz w:val="24"/>
+          <w:szCs w:val="24"/>
+        </w:rPr>
+        <w:t xml:space="preserve">  </w:t>
+      </w:r>
+      <w:r>
+        <w:rPr>
+          <w:sz w:val="24"/>
+          <w:szCs w:val="24"/>
+        </w:rPr>
+        <w:t xml:space="preserve">The other one is </w:t>
+      </w:r>
+      <w:r>
+        <w:rPr>
+          <w:sz w:val="24"/>
+          <w:szCs w:val="24"/>
+        </w:rPr>
+        <w:t>tend to</w:t>
+      </w:r>
+      <w:r>
+        <w:rPr>
+          <w:sz w:val="24"/>
+          <w:szCs w:val="24"/>
+        </w:rPr>
+        <w:t xml:space="preserve"> the RNN network</w:t>
+      </w:r>
+      <w:r>
+        <w:rPr>
+          <w:sz w:val="24"/>
+          <w:szCs w:val="24"/>
+        </w:rPr>
+        <w:t xml:space="preserve">, </w:t>
+      </w:r>
+      <w:r>
+        <w:rPr>
+          <w:sz w:val="24"/>
+          <w:szCs w:val="24"/>
+        </w:rPr>
+        <w:t xml:space="preserve">whose </w:t>
+      </w:r>
+      <w:r>
+        <w:rPr>
+          <w:sz w:val="24"/>
+          <w:szCs w:val="24"/>
+        </w:rPr>
+        <w:t>recurrent</w:t>
+      </w:r>
+      <w:r>
+        <w:rPr>
+          <w:sz w:val="24"/>
+          <w:szCs w:val="24"/>
+        </w:rPr>
+        <w:t xml:space="preserve"> structure </w:t>
+      </w:r>
+      <w:r>
+        <w:rPr>
+          <w:sz w:val="24"/>
+          <w:szCs w:val="24"/>
+        </w:rPr>
+        <w:t xml:space="preserve">can </w:t>
+      </w:r>
+      <w:r>
+        <w:rPr>
+          <w:sz w:val="24"/>
+          <w:szCs w:val="24"/>
+        </w:rPr>
+        <w:t>boil a sequence down into a high-level und</w:t>
+      </w:r>
+      <w:r>
+        <w:rPr>
+          <w:sz w:val="24"/>
+          <w:szCs w:val="24"/>
+        </w:rPr>
+        <w:t>erstanding.</w:t>
+      </w:r>
+      <w:r>
+        <w:rPr>
+          <w:sz w:val="24"/>
+          <w:szCs w:val="24"/>
+        </w:rPr>
+        <w:t xml:space="preserve"> </w:t>
+      </w:r>
     </w:p>
     <w:p>
       <w:pPr>
@@ -1209,6 +1212,7 @@
           <w:sz w:val="24"/>
           <w:szCs w:val="24"/>
         </w:rPr>
+        <w:lastRenderedPageBreak/>
         <w:t>temporal</w:t>
       </w:r>
       <w:r>
@@ -1272,15 +1276,7 @@
           <w:sz w:val="24"/>
           <w:szCs w:val="24"/>
         </w:rPr>
-        <w:t xml:space="preserve"> the movement of the human body. Then a machine learning model will be </w:t>
-      </w:r>
-      <w:r>
-        <w:rPr>
-          <w:sz w:val="24"/>
-          <w:szCs w:val="24"/>
-        </w:rPr>
-        <w:lastRenderedPageBreak/>
-        <w:t xml:space="preserve">engaged to recognize the indeed action of the </w:t>
+        <w:t xml:space="preserve"> the movement of the human body. Then a machine learning model will be engaged to recognize the indeed action of the </w:t>
       </w:r>
       <w:r>
         <w:rPr>
@@ -1427,21 +1423,12 @@
         </w:rPr>
         <w:t xml:space="preserve">is </w:t>
       </w:r>
-      <w:proofErr w:type="gramStart"/>
-      <w:r>
-        <w:rPr>
-          <w:sz w:val="24"/>
-          <w:szCs w:val="24"/>
-        </w:rPr>
-        <w:t>Or</w:t>
-      </w:r>
-      <w:proofErr w:type="gramEnd"/>
-      <w:r>
-        <w:rPr>
-          <w:sz w:val="24"/>
-          <w:szCs w:val="24"/>
-        </w:rPr>
-        <w:t xml:space="preserve"> it could interpret as a mixture of local and global feature descriptor method. </w:t>
+      <w:r>
+        <w:rPr>
+          <w:sz w:val="24"/>
+          <w:szCs w:val="24"/>
+        </w:rPr>
+        <w:t xml:space="preserve">Or it could interpret as a mixture of local and global feature descriptor method. </w:t>
       </w:r>
       <w:r>
         <w:rPr>
@@ -1464,17 +1451,8 @@
           <w:sz w:val="24"/>
           <w:szCs w:val="24"/>
         </w:rPr>
-        <w:t xml:space="preserve"> learning models like 3D-</w:t>
-      </w:r>
-      <w:proofErr w:type="gramStart"/>
-      <w:r>
-        <w:rPr>
-          <w:sz w:val="24"/>
-          <w:szCs w:val="24"/>
-        </w:rPr>
-        <w:t>CNN[</w:t>
-      </w:r>
-      <w:proofErr w:type="gramEnd"/>
+        <w:t xml:space="preserve"> learning models like 3D-CNN[</w:t>
+      </w:r>
       <w:r>
         <w:rPr>
           <w:sz w:val="24"/>
@@ -3099,6 +3077,7 @@
           <w:sz w:val="24"/>
           <w:szCs w:val="24"/>
         </w:rPr>
+        <w:lastRenderedPageBreak/>
         <w:t xml:space="preserve">research </w:t>
       </w:r>
       <w:r>
@@ -3147,7 +3126,6 @@
           <w:sz w:val="24"/>
           <w:szCs w:val="24"/>
         </w:rPr>
-        <w:lastRenderedPageBreak/>
         <w:t xml:space="preserve">Related </w:t>
       </w:r>
       <w:r>
@@ -5261,23 +5239,7 @@
           <w:sz w:val="24"/>
           <w:szCs w:val="24"/>
         </w:rPr>
-        <w:t>are the maximum and minimum value of the k-</w:t>
-      </w:r>
-      <w:proofErr w:type="spellStart"/>
-      <w:r>
-        <w:rPr>
-          <w:sz w:val="24"/>
-          <w:szCs w:val="24"/>
-        </w:rPr>
-        <w:t>th</w:t>
-      </w:r>
-      <w:proofErr w:type="spellEnd"/>
-      <w:r>
-        <w:rPr>
-          <w:sz w:val="24"/>
-          <w:szCs w:val="24"/>
-        </w:rPr>
-        <w:t xml:space="preserve"> channel (x; y; z) of </w:t>
+        <w:t xml:space="preserve">are the maximum and minimum value of the k-th channel (x; y; z) of </w:t>
       </w:r>
       <w:r>
         <w:rPr>
@@ -5414,10 +5376,10 @@
             <v:path o:extrusionok="f" gradientshapeok="t" o:connecttype="rect"/>
             <o:lock v:ext="edit" aspectratio="t"/>
           </v:shapetype>
-          <v:shape id="_x0000_i1025" type="#_x0000_t75" style="width:352.5pt;height:122.1pt" o:ole="">
+          <v:shape id="_x0000_i1025" type="#_x0000_t75" style="width:352.15pt;height:122.25pt" o:ole="">
             <v:imagedata r:id="rId8" o:title=""/>
           </v:shape>
-          <o:OLEObject Type="Embed" ProgID="Visio.Drawing.11" ShapeID="_x0000_i1025" DrawAspect="Content" ObjectID="_1615052664" r:id="rId9"/>
+          <o:OLEObject Type="Embed" ProgID="Visio.Drawing.11" ShapeID="_x0000_i1025" DrawAspect="Content" ObjectID="_1615134556" r:id="rId9"/>
         </w:object>
       </w:r>
     </w:p>
@@ -5598,15 +5560,7 @@
           <w:sz w:val="24"/>
           <w:szCs w:val="24"/>
         </w:rPr>
-        <w:t xml:space="preserve"> by computing distances to prototype representations of each </w:t>
-      </w:r>
-      <w:proofErr w:type="gramStart"/>
-      <w:r>
-        <w:rPr>
-          <w:sz w:val="24"/>
-          <w:szCs w:val="24"/>
-        </w:rPr>
-        <w:t>class</w:t>
+        <w:t xml:space="preserve"> by computing distances to prototype representations of each class</w:t>
       </w:r>
       <w:r>
         <w:rPr>
@@ -5615,7 +5569,6 @@
         </w:rPr>
         <w:t>[</w:t>
       </w:r>
-      <w:proofErr w:type="gramEnd"/>
       <w:r>
         <w:rPr>
           <w:sz w:val="24"/>
@@ -5686,6 +5639,7 @@
           <w:sz w:val="24"/>
           <w:szCs w:val="24"/>
         </w:rPr>
+        <w:lastRenderedPageBreak/>
         <w:t>G</w:t>
       </w:r>
       <w:r>
@@ -8282,10 +8236,10 @@
           <w:szCs w:val="24"/>
         </w:rPr>
         <w:object w:dxaOrig="27382" w:dyaOrig="10536" w14:anchorId="5B0CF01E">
-          <v:shape id="_x0000_i1026" type="#_x0000_t75" style="width:417.6pt;height:157.8pt" o:ole="">
+          <v:shape id="_x0000_i1026" type="#_x0000_t75" style="width:417.75pt;height:157.9pt" o:ole="">
             <v:imagedata r:id="rId10" o:title=""/>
           </v:shape>
-          <o:OLEObject Type="Embed" ProgID="Visio.Drawing.11" ShapeID="_x0000_i1026" DrawAspect="Content" ObjectID="_1615052665" r:id="rId11"/>
+          <o:OLEObject Type="Embed" ProgID="Visio.Drawing.11" ShapeID="_x0000_i1026" DrawAspect="Content" ObjectID="_1615134557" r:id="rId11"/>
         </w:object>
       </w:r>
     </w:p>
@@ -8478,6 +8432,7 @@
           <w:sz w:val="24"/>
           <w:szCs w:val="24"/>
         </w:rPr>
+        <w:lastRenderedPageBreak/>
         <w:t>corresponding to the</w:t>
       </w:r>
       <w:r>
@@ -8534,7 +8489,6 @@
           <w:sz w:val="24"/>
           <w:szCs w:val="24"/>
         </w:rPr>
-        <w:lastRenderedPageBreak/>
         <w:t>M</w:t>
       </w:r>
       <w:r>
@@ -10596,7 +10550,7 @@
           <v:shape id="_x0000_i1027" type="#_x0000_t75" style="width:367.5pt;height:151.5pt" o:ole="">
             <v:imagedata r:id="rId12" o:title=""/>
           </v:shape>
-          <o:OLEObject Type="Embed" ProgID="Visio.Drawing.11" ShapeID="_x0000_i1027" DrawAspect="Content" ObjectID="_1615052666" r:id="rId13"/>
+          <o:OLEObject Type="Embed" ProgID="Visio.Drawing.11" ShapeID="_x0000_i1027" DrawAspect="Content" ObjectID="_1615134558" r:id="rId13"/>
         </w:object>
       </w:r>
     </w:p>
@@ -10666,7 +10620,6 @@
           <w:sz w:val="24"/>
           <w:szCs w:val="24"/>
         </w:rPr>
-        <w:lastRenderedPageBreak/>
         <w:t>S</w:t>
       </w:r>
       <w:r>
@@ -13286,7 +13239,15 @@
           <w:sz w:val="24"/>
           <w:szCs w:val="24"/>
         </w:rPr>
-        <w:t xml:space="preserve">The query sets, </w:t>
+        <w:t xml:space="preserve">The query </w:t>
+      </w:r>
+      <w:r>
+        <w:rPr>
+          <w:sz w:val="24"/>
+          <w:szCs w:val="24"/>
+        </w:rPr>
+        <w:lastRenderedPageBreak/>
+        <w:t xml:space="preserve">sets, </w:t>
       </w:r>
       <w:r>
         <w:rPr>
@@ -13554,10 +13515,10 @@
           <w:szCs w:val="24"/>
         </w:rPr>
         <w:object w:dxaOrig="5467" w:dyaOrig="3296" w14:anchorId="6D6C53A6">
-          <v:shape id="_x0000_i1028" type="#_x0000_t75" style="width:334.65pt;height:202.75pt" o:ole="">
+          <v:shape id="_x0000_i1028" type="#_x0000_t75" style="width:334.5pt;height:202.9pt" o:ole="">
             <v:imagedata r:id="rId14" o:title=""/>
           </v:shape>
-          <o:OLEObject Type="Embed" ProgID="Visio.Drawing.11" ShapeID="_x0000_i1028" DrawAspect="Content" ObjectID="_1615052667" r:id="rId15"/>
+          <o:OLEObject Type="Embed" ProgID="Visio.Drawing.11" ShapeID="_x0000_i1028" DrawAspect="Content" ObjectID="_1615134559" r:id="rId15"/>
         </w:object>
       </w:r>
     </w:p>
@@ -14025,23 +13986,7 @@
                 <w:sz w:val="24"/>
                 <w:szCs w:val="24"/>
               </w:rPr>
-              <w:t xml:space="preserve"> the </w:t>
-            </w:r>
-            <w:proofErr w:type="spellStart"/>
-            <w:r>
-              <w:rPr>
-                <w:sz w:val="24"/>
-                <w:szCs w:val="24"/>
-              </w:rPr>
-              <w:t>i-th</w:t>
-            </w:r>
-            <w:proofErr w:type="spellEnd"/>
-            <w:r>
-              <w:rPr>
-                <w:sz w:val="24"/>
-                <w:szCs w:val="24"/>
-              </w:rPr>
-              <w:t xml:space="preserve"> class</w:t>
+              <w:t xml:space="preserve"> the i-th class</w:t>
             </w:r>
             <w:r>
               <w:rPr>
@@ -16597,7 +16542,6 @@
                     <w:sz w:val="24"/>
                     <w:szCs w:val="24"/>
                   </w:rPr>
-                  <w:lastRenderedPageBreak/>
                   <m:t>J</m:t>
                 </m:r>
                 <m:r>
@@ -17427,7 +17371,6 @@
         </w:rPr>
         <w:t xml:space="preserve">convolution layer, a </w:t>
       </w:r>
-      <w:proofErr w:type="spellStart"/>
       <w:r>
         <w:rPr>
           <w:sz w:val="24"/>
@@ -17436,7 +17379,6 @@
         </w:rPr>
         <w:t>ReLU</w:t>
       </w:r>
-      <w:proofErr w:type="spellEnd"/>
       <w:r>
         <w:rPr>
           <w:sz w:val="24"/>
@@ -17532,23 +17474,7 @@
           <w:sz w:val="24"/>
           <w:szCs w:val="24"/>
         </w:rPr>
-        <w:t xml:space="preserve">We implemented our method on </w:t>
-      </w:r>
-      <w:proofErr w:type="spellStart"/>
-      <w:r>
-        <w:rPr>
-          <w:sz w:val="24"/>
-          <w:szCs w:val="24"/>
-        </w:rPr>
-        <w:t>Tensorflow</w:t>
-      </w:r>
-      <w:proofErr w:type="spellEnd"/>
-      <w:r>
-        <w:rPr>
-          <w:sz w:val="24"/>
-          <w:szCs w:val="24"/>
-        </w:rPr>
-        <w:t xml:space="preserve"> </w:t>
+        <w:t xml:space="preserve">We implemented our method on Tensorflow </w:t>
       </w:r>
       <w:r>
         <w:rPr>
@@ -17907,15 +17833,7 @@
           <w:sz w:val="24"/>
           <w:szCs w:val="24"/>
         </w:rPr>
-        <w:t xml:space="preserve">Each subject repeated each action 4 </w:t>
-      </w:r>
-      <w:proofErr w:type="gramStart"/>
-      <w:r>
-        <w:rPr>
-          <w:sz w:val="24"/>
-          <w:szCs w:val="24"/>
-        </w:rPr>
-        <w:t>times</w:t>
+        <w:t>Each subject repeated each action 4 times</w:t>
       </w:r>
       <w:r>
         <w:rPr>
@@ -17924,7 +17842,6 @@
         </w:rPr>
         <w:t>[</w:t>
       </w:r>
-      <w:proofErr w:type="gramEnd"/>
       <w:r>
         <w:rPr>
           <w:sz w:val="24"/>
@@ -18315,7 +18232,6 @@
                 <w:szCs w:val="24"/>
               </w:rPr>
             </w:pPr>
-            <w:proofErr w:type="spellStart"/>
             <w:r>
               <w:rPr>
                 <w:sz w:val="24"/>
@@ -18323,7 +18239,6 @@
               </w:rPr>
               <w:t>metho</w:t>
             </w:r>
-            <w:proofErr w:type="spellEnd"/>
           </w:p>
         </w:tc>
         <w:tc>
@@ -18421,7 +18336,6 @@
                 <w:szCs w:val="24"/>
               </w:rPr>
             </w:pPr>
-            <w:proofErr w:type="spellStart"/>
             <w:r>
               <w:rPr>
                 <w:rFonts w:ascii="NimbusRomNo9L-Regu" w:hAnsi="NimbusRomNo9L-Regu"/>
@@ -18429,17 +18343,7 @@
                 <w:sz w:val="24"/>
                 <w:szCs w:val="24"/>
               </w:rPr>
-              <w:t>kinect</w:t>
-            </w:r>
-            <w:proofErr w:type="spellEnd"/>
-            <w:r>
-              <w:rPr>
-                <w:rFonts w:ascii="NimbusRomNo9L-Regu" w:hAnsi="NimbusRomNo9L-Regu"/>
-                <w:color w:val="000000"/>
-                <w:sz w:val="24"/>
-                <w:szCs w:val="24"/>
-              </w:rPr>
-              <w:t xml:space="preserve"> &amp; Inertial</w:t>
+              <w:t>kinect &amp; Inertial</w:t>
             </w:r>
           </w:p>
         </w:tc>
@@ -18543,6 +18447,7 @@
                 <w:sz w:val="24"/>
                 <w:szCs w:val="24"/>
               </w:rPr>
+              <w:lastRenderedPageBreak/>
               <w:t>SOS</w:t>
             </w:r>
           </w:p>
@@ -18658,9 +18563,8 @@
                 <w:sz w:val="24"/>
                 <w:szCs w:val="24"/>
               </w:rPr>
-              <w:t>SIIM-</w:t>
+              <w:t>SIIM-MSDCNN</w:t>
             </w:r>
-            <w:proofErr w:type="gramStart"/>
             <w:r>
               <w:rPr>
                 <w:rFonts w:ascii="NimbusRomNo9L-Regu" w:hAnsi="NimbusRomNo9L-Regu"/>
@@ -18668,18 +18572,8 @@
                 <w:sz w:val="24"/>
                 <w:szCs w:val="24"/>
               </w:rPr>
-              <w:t>MSDCNN</w:t>
-            </w:r>
-            <w:r>
-              <w:rPr>
-                <w:rFonts w:ascii="NimbusRomNo9L-Regu" w:hAnsi="NimbusRomNo9L-Regu"/>
-                <w:color w:val="000000"/>
-                <w:sz w:val="24"/>
-                <w:szCs w:val="24"/>
-              </w:rPr>
               <w:t>[</w:t>
             </w:r>
-            <w:proofErr w:type="gramEnd"/>
             <w:r>
               <w:rPr>
                 <w:rFonts w:ascii="NimbusRomNo9L-Regu" w:hAnsi="NimbusRomNo9L-Regu" w:hint="eastAsia"/>
@@ -20400,30 +20294,14 @@
                 <w:sz w:val="24"/>
                 <w:szCs w:val="24"/>
               </w:rPr>
-              <w:t xml:space="preserve"> </w:t>
-            </w:r>
-            <w:proofErr w:type="spellStart"/>
-            <w:r>
-              <w:rPr>
-                <w:sz w:val="24"/>
-                <w:szCs w:val="24"/>
-              </w:rPr>
-              <w:t>n_</w:t>
+              <w:t xml:space="preserve"> n_</w:t>
             </w:r>
             <w:r>
               <w:rPr>
                 <w:sz w:val="24"/>
                 <w:szCs w:val="24"/>
               </w:rPr>
-              <w:t>class</w:t>
-            </w:r>
-            <w:proofErr w:type="spellEnd"/>
-            <w:r>
-              <w:rPr>
-                <w:sz w:val="24"/>
-                <w:szCs w:val="24"/>
-              </w:rPr>
-              <w:t xml:space="preserve"> </w:t>
+              <w:t xml:space="preserve">class </w:t>
             </w:r>
             <w:r>
               <w:rPr>
@@ -20501,15 +20379,7 @@
                 <w:sz w:val="24"/>
                 <w:szCs w:val="24"/>
               </w:rPr>
-              <w:t>support</w:t>
-            </w:r>
-            <w:proofErr w:type="gramStart"/>
-            <w:r>
-              <w:rPr>
-                <w:sz w:val="24"/>
-                <w:szCs w:val="24"/>
-              </w:rPr>
-              <w:t xml:space="preserve">= </w:t>
+              <w:t xml:space="preserve">support= </w:t>
             </w:r>
             <w:r>
               <w:rPr>
@@ -20518,29 +20388,12 @@
               </w:rPr>
               <w:t xml:space="preserve"> </w:t>
             </w:r>
-            <w:proofErr w:type="spellStart"/>
             <w:r>
               <w:rPr>
                 <w:sz w:val="24"/>
                 <w:szCs w:val="24"/>
               </w:rPr>
-              <w:t>n</w:t>
-            </w:r>
-            <w:proofErr w:type="gramEnd"/>
-            <w:r>
-              <w:rPr>
-                <w:sz w:val="24"/>
-                <w:szCs w:val="24"/>
-              </w:rPr>
-              <w:t>_class</w:t>
-            </w:r>
-            <w:proofErr w:type="spellEnd"/>
-            <w:r>
-              <w:rPr>
-                <w:sz w:val="24"/>
-                <w:szCs w:val="24"/>
-              </w:rPr>
-              <w:t xml:space="preserve"> </w:t>
+              <w:t xml:space="preserve">n_class </w:t>
             </w:r>
             <w:r>
               <w:rPr>
@@ -20586,15 +20439,7 @@
                 <w:sz w:val="24"/>
                 <w:szCs w:val="24"/>
               </w:rPr>
-              <w:t>support</w:t>
-            </w:r>
-            <w:proofErr w:type="gramStart"/>
-            <w:r>
-              <w:rPr>
-                <w:sz w:val="24"/>
-                <w:szCs w:val="24"/>
-              </w:rPr>
-              <w:t xml:space="preserve">= </w:t>
+              <w:t xml:space="preserve">support= </w:t>
             </w:r>
             <w:r>
               <w:rPr>
@@ -20603,29 +20448,12 @@
               </w:rPr>
               <w:t xml:space="preserve"> </w:t>
             </w:r>
-            <w:proofErr w:type="spellStart"/>
             <w:r>
               <w:rPr>
                 <w:sz w:val="24"/>
                 <w:szCs w:val="24"/>
               </w:rPr>
-              <w:t>n</w:t>
-            </w:r>
-            <w:proofErr w:type="gramEnd"/>
-            <w:r>
-              <w:rPr>
-                <w:sz w:val="24"/>
-                <w:szCs w:val="24"/>
-              </w:rPr>
-              <w:t>_class</w:t>
-            </w:r>
-            <w:proofErr w:type="spellEnd"/>
-            <w:r>
-              <w:rPr>
-                <w:sz w:val="24"/>
-                <w:szCs w:val="24"/>
-              </w:rPr>
-              <w:t xml:space="preserve"> </w:t>
+              <w:t xml:space="preserve">n_class </w:t>
             </w:r>
             <w:r>
               <w:rPr>
@@ -20673,15 +20501,7 @@
                 <w:sz w:val="24"/>
                 <w:szCs w:val="24"/>
               </w:rPr>
-              <w:t>support</w:t>
-            </w:r>
-            <w:proofErr w:type="gramStart"/>
-            <w:r>
-              <w:rPr>
-                <w:sz w:val="24"/>
-                <w:szCs w:val="24"/>
-              </w:rPr>
-              <w:t>=</w:t>
+              <w:t>support=</w:t>
             </w:r>
             <w:r>
               <w:rPr>
@@ -20697,29 +20517,12 @@
               </w:rPr>
               <w:t xml:space="preserve"> </w:t>
             </w:r>
-            <w:proofErr w:type="spellStart"/>
             <w:r>
               <w:rPr>
                 <w:sz w:val="24"/>
                 <w:szCs w:val="24"/>
               </w:rPr>
-              <w:t>n</w:t>
-            </w:r>
-            <w:proofErr w:type="gramEnd"/>
-            <w:r>
-              <w:rPr>
-                <w:sz w:val="24"/>
-                <w:szCs w:val="24"/>
-              </w:rPr>
-              <w:t>_class</w:t>
-            </w:r>
-            <w:proofErr w:type="spellEnd"/>
-            <w:r>
-              <w:rPr>
-                <w:sz w:val="24"/>
-                <w:szCs w:val="24"/>
-              </w:rPr>
-              <w:t xml:space="preserve"> </w:t>
+              <w:t xml:space="preserve">n_class </w:t>
             </w:r>
             <w:r>
               <w:rPr>
@@ -20836,6 +20639,7 @@
           <w:sz w:val="24"/>
           <w:szCs w:val="24"/>
         </w:rPr>
+        <w:lastRenderedPageBreak/>
         <w:t>handle</w:t>
       </w:r>
       <w:r>
@@ -20919,15 +20723,7 @@
           <w:sz w:val="24"/>
           <w:szCs w:val="24"/>
         </w:rPr>
-        <w:t xml:space="preserve"> to the </w:t>
-      </w:r>
-      <w:r>
-        <w:rPr>
-          <w:sz w:val="24"/>
-          <w:szCs w:val="24"/>
-        </w:rPr>
-        <w:lastRenderedPageBreak/>
-        <w:t xml:space="preserve">long-term skeleton sequence, which may contain a different type of actions. </w:t>
+        <w:t xml:space="preserve"> to the long-term skeleton sequence, which may contain a different type of actions. </w:t>
       </w:r>
       <w:r>
         <w:rPr>
@@ -21233,63 +21029,8 @@
           <w:sz w:val="21"/>
           <w:szCs w:val="21"/>
         </w:rPr>
-        <w:t xml:space="preserve"> Willems, G., </w:t>
-      </w:r>
-      <w:proofErr w:type="spellStart"/>
-      <w:r>
-        <w:rPr>
-          <w:rFonts w:ascii="Times New Roman" w:eastAsiaTheme="minorEastAsia" w:hAnsi="Times New Roman" w:cs="Times New Roman"/>
-          <w:sz w:val="21"/>
-          <w:szCs w:val="21"/>
-        </w:rPr>
-        <w:t>Tuytelaars</w:t>
-      </w:r>
-      <w:proofErr w:type="spellEnd"/>
-      <w:r>
-        <w:rPr>
-          <w:rFonts w:ascii="Times New Roman" w:eastAsiaTheme="minorEastAsia" w:hAnsi="Times New Roman" w:cs="Times New Roman"/>
-          <w:sz w:val="21"/>
-          <w:szCs w:val="21"/>
-        </w:rPr>
-        <w:t xml:space="preserve">, T., &amp; Van </w:t>
-      </w:r>
-      <w:proofErr w:type="spellStart"/>
-      <w:r>
-        <w:rPr>
-          <w:rFonts w:ascii="Times New Roman" w:eastAsiaTheme="minorEastAsia" w:hAnsi="Times New Roman" w:cs="Times New Roman"/>
-          <w:sz w:val="21"/>
-          <w:szCs w:val="21"/>
-        </w:rPr>
-        <w:t>Gool</w:t>
-      </w:r>
-      <w:proofErr w:type="spellEnd"/>
-      <w:r>
-        <w:rPr>
-          <w:rFonts w:ascii="Times New Roman" w:eastAsiaTheme="minorEastAsia" w:hAnsi="Times New Roman" w:cs="Times New Roman"/>
-          <w:sz w:val="21"/>
-          <w:szCs w:val="21"/>
-        </w:rPr>
-        <w:t xml:space="preserve">, L. (2008). An Efficient Dense and Scale-Invariant </w:t>
-      </w:r>
-      <w:proofErr w:type="spellStart"/>
-      <w:r>
-        <w:rPr>
-          <w:rFonts w:ascii="Times New Roman" w:eastAsiaTheme="minorEastAsia" w:hAnsi="Times New Roman" w:cs="Times New Roman"/>
-          <w:sz w:val="21"/>
-          <w:szCs w:val="21"/>
-        </w:rPr>
-        <w:t>Spatio</w:t>
-      </w:r>
-      <w:proofErr w:type="spellEnd"/>
-      <w:r>
-        <w:rPr>
-          <w:rFonts w:ascii="Times New Roman" w:eastAsiaTheme="minorEastAsia" w:hAnsi="Times New Roman" w:cs="Times New Roman"/>
-          <w:sz w:val="21"/>
-          <w:szCs w:val="21"/>
-        </w:rPr>
-        <w:t>-Temporal Interest Point Detector. </w:t>
-      </w:r>
-      <w:proofErr w:type="spellStart"/>
+        <w:t xml:space="preserve"> Willems, G., Tuytelaars, T., &amp; Van Gool, L. (2008). An Efficient Dense and Scale-Invariant Spatio-Temporal Interest Point Detector. </w:t>
+      </w:r>
       <w:r>
         <w:rPr>
           <w:rFonts w:ascii="Times New Roman" w:eastAsiaTheme="minorEastAsia" w:hAnsi="Times New Roman" w:cs="Times New Roman"/>
@@ -21299,7 +21040,6 @@
         </w:rPr>
         <w:t>european</w:t>
       </w:r>
-      <w:proofErr w:type="spellEnd"/>
       <w:r>
         <w:rPr>
           <w:rFonts w:ascii="Times New Roman" w:eastAsiaTheme="minorEastAsia" w:hAnsi="Times New Roman" w:cs="Times New Roman"/>
@@ -21385,7 +21125,6 @@
         </w:rPr>
         <w:t xml:space="preserve"> </w:t>
       </w:r>
-      <w:proofErr w:type="spellStart"/>
       <w:r>
         <w:rPr>
           <w:rFonts w:ascii="Times New Roman" w:hAnsi="Times New Roman" w:cs="Times New Roman"/>
@@ -21394,18 +21133,7 @@
           <w:szCs w:val="21"/>
           <w:shd w:val="clear" w:color="auto" w:fill="FFFFFF"/>
         </w:rPr>
-        <w:t>Bobick</w:t>
-      </w:r>
-      <w:proofErr w:type="spellEnd"/>
-      <w:r>
-        <w:rPr>
-          <w:rFonts w:ascii="Times New Roman" w:hAnsi="Times New Roman" w:cs="Times New Roman"/>
-          <w:color w:val="404040"/>
-          <w:sz w:val="21"/>
-          <w:szCs w:val="21"/>
-          <w:shd w:val="clear" w:color="auto" w:fill="FFFFFF"/>
-        </w:rPr>
-        <w:t>, A. F., &amp; Davis, J. W. (2001). The recognition of human movement using temporal templates. </w:t>
+        <w:t>Bobick, A. F., &amp; Davis, J. W. (2001). The recognition of human movement using temporal templates. </w:t>
       </w:r>
       <w:r>
         <w:rPr>
@@ -21638,25 +21366,7 @@
           <w:sz w:val="21"/>
           <w:szCs w:val="21"/>
         </w:rPr>
-        <w:t xml:space="preserve">Zhao, R., Ali, H., &amp; Der </w:t>
-      </w:r>
-      <w:proofErr w:type="spellStart"/>
-      <w:r>
-        <w:rPr>
-          <w:rFonts w:ascii="Times New Roman" w:eastAsiaTheme="minorEastAsia" w:hAnsi="Times New Roman" w:cs="Times New Roman"/>
-          <w:sz w:val="21"/>
-          <w:szCs w:val="21"/>
-        </w:rPr>
-        <w:t>Smagt</w:t>
-      </w:r>
-      <w:proofErr w:type="spellEnd"/>
-      <w:r>
-        <w:rPr>
-          <w:rFonts w:ascii="Times New Roman" w:eastAsiaTheme="minorEastAsia" w:hAnsi="Times New Roman" w:cs="Times New Roman"/>
-          <w:sz w:val="21"/>
-          <w:szCs w:val="21"/>
-        </w:rPr>
-        <w:t>, P. V. (2017). Two-stream RNN/CNN for action recognition in 3D videos. </w:t>
+        <w:t>Zhao, R., Ali, H., &amp; Der Smagt, P. V. (2017). Two-stream RNN/CNN for action recognition in 3D videos. </w:t>
       </w:r>
       <w:r>
         <w:rPr>
@@ -21759,79 +21469,7 @@
           <w:sz w:val="21"/>
           <w:szCs w:val="21"/>
         </w:rPr>
-        <w:t xml:space="preserve">Liu, J., Wang, G., </w:t>
-      </w:r>
-      <w:proofErr w:type="spellStart"/>
-      <w:r>
-        <w:rPr>
-          <w:rFonts w:ascii="Times New Roman" w:eastAsiaTheme="minorEastAsia" w:hAnsi="Times New Roman" w:cs="Times New Roman"/>
-          <w:sz w:val="21"/>
-          <w:szCs w:val="21"/>
-        </w:rPr>
-        <w:t>Duan</w:t>
-      </w:r>
-      <w:proofErr w:type="spellEnd"/>
-      <w:r>
-        <w:rPr>
-          <w:rFonts w:ascii="Times New Roman" w:eastAsiaTheme="minorEastAsia" w:hAnsi="Times New Roman" w:cs="Times New Roman"/>
-          <w:sz w:val="21"/>
-          <w:szCs w:val="21"/>
-        </w:rPr>
-        <w:t xml:space="preserve">, L., </w:t>
-      </w:r>
-      <w:proofErr w:type="spellStart"/>
-      <w:r>
-        <w:rPr>
-          <w:rFonts w:ascii="Times New Roman" w:eastAsiaTheme="minorEastAsia" w:hAnsi="Times New Roman" w:cs="Times New Roman"/>
-          <w:sz w:val="21"/>
-          <w:szCs w:val="21"/>
-        </w:rPr>
-        <w:t>Abdiyeva</w:t>
-      </w:r>
-      <w:proofErr w:type="spellEnd"/>
-      <w:r>
-        <w:rPr>
-          <w:rFonts w:ascii="Times New Roman" w:eastAsiaTheme="minorEastAsia" w:hAnsi="Times New Roman" w:cs="Times New Roman"/>
-          <w:sz w:val="21"/>
-          <w:szCs w:val="21"/>
-        </w:rPr>
-        <w:t xml:space="preserve">, K., &amp; </w:t>
-      </w:r>
-      <w:proofErr w:type="spellStart"/>
-      <w:r>
-        <w:rPr>
-          <w:rFonts w:ascii="Times New Roman" w:eastAsiaTheme="minorEastAsia" w:hAnsi="Times New Roman" w:cs="Times New Roman"/>
-          <w:sz w:val="21"/>
-          <w:szCs w:val="21"/>
-        </w:rPr>
-        <w:t>Kot</w:t>
-      </w:r>
-      <w:proofErr w:type="spellEnd"/>
-      <w:r>
-        <w:rPr>
-          <w:rFonts w:ascii="Times New Roman" w:eastAsiaTheme="minorEastAsia" w:hAnsi="Times New Roman" w:cs="Times New Roman"/>
-          <w:sz w:val="21"/>
-          <w:szCs w:val="21"/>
-        </w:rPr>
-        <w:t xml:space="preserve">, A. C. (2018). Skeleton-Based Human Action Recognition </w:t>
-      </w:r>
-      <w:proofErr w:type="gramStart"/>
-      <w:r>
-        <w:rPr>
-          <w:rFonts w:ascii="Times New Roman" w:eastAsiaTheme="minorEastAsia" w:hAnsi="Times New Roman" w:cs="Times New Roman"/>
-          <w:sz w:val="21"/>
-          <w:szCs w:val="21"/>
-        </w:rPr>
-        <w:t>With</w:t>
-      </w:r>
-      <w:proofErr w:type="gramEnd"/>
-      <w:r>
-        <w:rPr>
-          <w:rFonts w:ascii="Times New Roman" w:eastAsiaTheme="minorEastAsia" w:hAnsi="Times New Roman" w:cs="Times New Roman"/>
-          <w:sz w:val="21"/>
-          <w:szCs w:val="21"/>
-        </w:rPr>
-        <w:t xml:space="preserve"> Global Context-Aware Attention LSTM Networks. IEEE Transactions on Image Processing, 27(4), 1586-1599.</w:t>
+        <w:t>Liu, J., Wang, G., Duan, L., Abdiyeva, K., &amp; Kot, A. C. (2018). Skeleton-Based Human Action Recognition With Global Context-Aware Attention LSTM Networks. IEEE Transactions on Image Processing, 27(4), 1586-1599.</w:t>
       </w:r>
     </w:p>
     <w:p>
@@ -21917,61 +21555,7 @@
           <w:sz w:val="21"/>
           <w:szCs w:val="21"/>
         </w:rPr>
-        <w:t xml:space="preserve">Davis, J. V., </w:t>
-      </w:r>
-      <w:proofErr w:type="spellStart"/>
-      <w:r>
-        <w:rPr>
-          <w:rFonts w:ascii="Times New Roman" w:eastAsiaTheme="minorEastAsia" w:hAnsi="Times New Roman" w:cs="Times New Roman"/>
-          <w:sz w:val="21"/>
-          <w:szCs w:val="21"/>
-        </w:rPr>
-        <w:t>Kulis</w:t>
-      </w:r>
-      <w:proofErr w:type="spellEnd"/>
-      <w:r>
-        <w:rPr>
-          <w:rFonts w:ascii="Times New Roman" w:eastAsiaTheme="minorEastAsia" w:hAnsi="Times New Roman" w:cs="Times New Roman"/>
-          <w:sz w:val="21"/>
-          <w:szCs w:val="21"/>
-        </w:rPr>
-        <w:t xml:space="preserve">, B., Jain, P., </w:t>
-      </w:r>
-      <w:proofErr w:type="spellStart"/>
-      <w:r>
-        <w:rPr>
-          <w:rFonts w:ascii="Times New Roman" w:eastAsiaTheme="minorEastAsia" w:hAnsi="Times New Roman" w:cs="Times New Roman"/>
-          <w:sz w:val="21"/>
-          <w:szCs w:val="21"/>
-        </w:rPr>
-        <w:t>Sra</w:t>
-      </w:r>
-      <w:proofErr w:type="spellEnd"/>
-      <w:r>
-        <w:rPr>
-          <w:rFonts w:ascii="Times New Roman" w:eastAsiaTheme="minorEastAsia" w:hAnsi="Times New Roman" w:cs="Times New Roman"/>
-          <w:sz w:val="21"/>
-          <w:szCs w:val="21"/>
-        </w:rPr>
-        <w:t>, S., &amp; Dhillon, I. S. (2007). Information-theoretic metric learning. </w:t>
-      </w:r>
-      <w:proofErr w:type="spellStart"/>
-      <w:r>
-        <w:rPr>
-          <w:rFonts w:ascii="Times New Roman" w:eastAsiaTheme="minorEastAsia" w:hAnsi="Times New Roman" w:cs="Times New Roman"/>
-          <w:sz w:val="21"/>
-          <w:szCs w:val="21"/>
-        </w:rPr>
-        <w:t>Icml</w:t>
-      </w:r>
-      <w:proofErr w:type="spellEnd"/>
-      <w:r>
-        <w:rPr>
-          <w:rFonts w:ascii="Times New Roman" w:eastAsiaTheme="minorEastAsia" w:hAnsi="Times New Roman" w:cs="Times New Roman"/>
-          <w:sz w:val="21"/>
-          <w:szCs w:val="21"/>
-        </w:rPr>
-        <w:t xml:space="preserve"> 07: International Conference on Machine Learning.</w:t>
+        <w:t>Davis, J. V., Kulis, B., Jain, P., Sra, S., &amp; Dhillon, I. S. (2007). Information-theoretic metric learning. Icml 07: International Conference on Machine Learning.</w:t>
       </w:r>
     </w:p>
     <w:p>
@@ -22051,77 +21635,13 @@
         </w:rPr>
         <w:t xml:space="preserve"> </w:t>
       </w:r>
-      <w:proofErr w:type="spellStart"/>
       <w:r>
         <w:rPr>
           <w:rFonts w:ascii="Times New Roman" w:eastAsiaTheme="minorEastAsia" w:hAnsi="Times New Roman" w:cs="Times New Roman"/>
           <w:sz w:val="21"/>
           <w:szCs w:val="21"/>
         </w:rPr>
-        <w:t>Ke</w:t>
-      </w:r>
-      <w:proofErr w:type="spellEnd"/>
-      <w:r>
-        <w:rPr>
-          <w:rFonts w:ascii="Times New Roman" w:eastAsiaTheme="minorEastAsia" w:hAnsi="Times New Roman" w:cs="Times New Roman"/>
-          <w:sz w:val="21"/>
-          <w:szCs w:val="21"/>
-        </w:rPr>
-        <w:t xml:space="preserve">, Q., </w:t>
-      </w:r>
-      <w:proofErr w:type="spellStart"/>
-      <w:r>
-        <w:rPr>
-          <w:rFonts w:ascii="Times New Roman" w:eastAsiaTheme="minorEastAsia" w:hAnsi="Times New Roman" w:cs="Times New Roman"/>
-          <w:sz w:val="21"/>
-          <w:szCs w:val="21"/>
-        </w:rPr>
-        <w:t>Bennamoun</w:t>
-      </w:r>
-      <w:proofErr w:type="spellEnd"/>
-      <w:r>
-        <w:rPr>
-          <w:rFonts w:ascii="Times New Roman" w:eastAsiaTheme="minorEastAsia" w:hAnsi="Times New Roman" w:cs="Times New Roman"/>
-          <w:sz w:val="21"/>
-          <w:szCs w:val="21"/>
-        </w:rPr>
-        <w:t xml:space="preserve">, M., An, S., </w:t>
-      </w:r>
-      <w:proofErr w:type="spellStart"/>
-      <w:r>
-        <w:rPr>
-          <w:rFonts w:ascii="Times New Roman" w:eastAsiaTheme="minorEastAsia" w:hAnsi="Times New Roman" w:cs="Times New Roman"/>
-          <w:sz w:val="21"/>
-          <w:szCs w:val="21"/>
-        </w:rPr>
-        <w:t>Sohel</w:t>
-      </w:r>
-      <w:proofErr w:type="spellEnd"/>
-      <w:r>
-        <w:rPr>
-          <w:rFonts w:ascii="Times New Roman" w:eastAsiaTheme="minorEastAsia" w:hAnsi="Times New Roman" w:cs="Times New Roman"/>
-          <w:sz w:val="21"/>
-          <w:szCs w:val="21"/>
-        </w:rPr>
-        <w:t xml:space="preserve">, F. A., &amp; </w:t>
-      </w:r>
-      <w:proofErr w:type="spellStart"/>
-      <w:r>
-        <w:rPr>
-          <w:rFonts w:ascii="Times New Roman" w:eastAsiaTheme="minorEastAsia" w:hAnsi="Times New Roman" w:cs="Times New Roman"/>
-          <w:sz w:val="21"/>
-          <w:szCs w:val="21"/>
-        </w:rPr>
-        <w:t>Boussaid</w:t>
-      </w:r>
-      <w:proofErr w:type="spellEnd"/>
-      <w:r>
-        <w:rPr>
-          <w:rFonts w:ascii="Times New Roman" w:eastAsiaTheme="minorEastAsia" w:hAnsi="Times New Roman" w:cs="Times New Roman"/>
-          <w:sz w:val="21"/>
-          <w:szCs w:val="21"/>
-        </w:rPr>
-        <w:t>, F. (2017). A New Representation of Skeleton Sequences for 3D Action Recognition. computer vision and pattern recognition, 4570-4579.</w:t>
+        <w:t>Ke, Q., Bennamoun, M., An, S., Sohel, F. A., &amp; Boussaid, F. (2017). A New Representation of Skeleton Sequences for 3D Action Recognition. computer vision and pattern recognition, 4570-4579.</w:t>
       </w:r>
     </w:p>
     <w:p>
@@ -22140,6 +21660,7 @@
           <w:sz w:val="21"/>
           <w:szCs w:val="21"/>
         </w:rPr>
+        <w:lastRenderedPageBreak/>
         <w:fldChar w:fldCharType="begin"/>
       </w:r>
       <w:r>
@@ -22318,16 +21839,7 @@
           <w:sz w:val="21"/>
           <w:szCs w:val="21"/>
         </w:rPr>
-        <w:t xml:space="preserve"> conference on </w:t>
-      </w:r>
-      <w:r>
-        <w:rPr>
-          <w:rFonts w:ascii="Times New Roman" w:eastAsiaTheme="minorEastAsia" w:hAnsi="Times New Roman" w:cs="Times New Roman"/>
-          <w:sz w:val="21"/>
-          <w:szCs w:val="21"/>
-        </w:rPr>
-        <w:lastRenderedPageBreak/>
-        <w:t>multimedia and expo, 613-616.</w:t>
+        <w:t xml:space="preserve"> conference on multimedia and expo, 613-616.</w:t>
       </w:r>
     </w:p>
     <w:p>
@@ -22413,43 +21925,7 @@
           <w:sz w:val="21"/>
           <w:szCs w:val="21"/>
         </w:rPr>
-        <w:t xml:space="preserve">Snell, J., </w:t>
-      </w:r>
-      <w:proofErr w:type="spellStart"/>
-      <w:r>
-        <w:rPr>
-          <w:rFonts w:ascii="Times New Roman" w:eastAsiaTheme="minorEastAsia" w:hAnsi="Times New Roman" w:cs="Times New Roman"/>
-          <w:sz w:val="21"/>
-          <w:szCs w:val="21"/>
-        </w:rPr>
-        <w:t>Swersky</w:t>
-      </w:r>
-      <w:proofErr w:type="spellEnd"/>
-      <w:r>
-        <w:rPr>
-          <w:rFonts w:ascii="Times New Roman" w:eastAsiaTheme="minorEastAsia" w:hAnsi="Times New Roman" w:cs="Times New Roman"/>
-          <w:sz w:val="21"/>
-          <w:szCs w:val="21"/>
-        </w:rPr>
-        <w:t xml:space="preserve">, K., &amp; </w:t>
-      </w:r>
-      <w:proofErr w:type="spellStart"/>
-      <w:r>
-        <w:rPr>
-          <w:rFonts w:ascii="Times New Roman" w:eastAsiaTheme="minorEastAsia" w:hAnsi="Times New Roman" w:cs="Times New Roman"/>
-          <w:sz w:val="21"/>
-          <w:szCs w:val="21"/>
-        </w:rPr>
-        <w:t>Zemel</w:t>
-      </w:r>
-      <w:proofErr w:type="spellEnd"/>
-      <w:r>
-        <w:rPr>
-          <w:rFonts w:ascii="Times New Roman" w:eastAsiaTheme="minorEastAsia" w:hAnsi="Times New Roman" w:cs="Times New Roman"/>
-          <w:sz w:val="21"/>
-          <w:szCs w:val="21"/>
-        </w:rPr>
-        <w:t>, R. S. (2017). Prototypical Networks for Few-shot Learning. </w:t>
+        <w:t>Snell, J., Swersky, K., &amp; Zemel, R. S. (2017). Prototypical Networks for Few-shot Learning. </w:t>
       </w:r>
       <w:r>
         <w:rPr>
@@ -22544,25 +22020,7 @@
           <w:sz w:val="21"/>
           <w:szCs w:val="21"/>
         </w:rPr>
-        <w:t xml:space="preserve">  Chen, C., Jafari, R., &amp; </w:t>
-      </w:r>
-      <w:proofErr w:type="spellStart"/>
-      <w:r>
-        <w:rPr>
-          <w:rFonts w:ascii="Times New Roman" w:eastAsiaTheme="minorEastAsia" w:hAnsi="Times New Roman" w:cs="Times New Roman"/>
-          <w:sz w:val="21"/>
-          <w:szCs w:val="21"/>
-        </w:rPr>
-        <w:t>Kehtarnavaz</w:t>
-      </w:r>
-      <w:proofErr w:type="spellEnd"/>
-      <w:r>
-        <w:rPr>
-          <w:rFonts w:ascii="Times New Roman" w:eastAsiaTheme="minorEastAsia" w:hAnsi="Times New Roman" w:cs="Times New Roman"/>
-          <w:sz w:val="21"/>
-          <w:szCs w:val="21"/>
-        </w:rPr>
-        <w:t>, N. (2015). UTD-MHAD: A multimodal dataset for human action recognition utilizing a depth camera and a wearable inertial sensor. </w:t>
+        <w:t xml:space="preserve">  Chen, C., Jafari, R., &amp; Kehtarnavaz, N. (2015). UTD-MHAD: A multimodal dataset for human action recognition utilizing a depth camera and a wearable inertial sensor. </w:t>
       </w:r>
       <w:r>
         <w:rPr>
@@ -22731,7 +22189,7 @@
 </file>
 
 <file path=word/endnotes.xml><?xml version="1.0" encoding="utf-8"?>
-<w:endnotes xmlns:wpc="http://schemas.microsoft.com/office/word/2010/wordprocessingCanvas" xmlns:cx="http://schemas.microsoft.com/office/drawing/2014/chartex" xmlns:cx1="http://schemas.microsoft.com/office/drawing/2015/9/8/chartex" xmlns:cx2="http://schemas.microsoft.com/office/drawing/2015/10/21/chartex" xmlns:cx3="http://schemas.microsoft.com/office/drawing/2016/5/9/chartex" xmlns:cx4="http://schemas.microsoft.com/office/drawing/2016/5/10/chartex" xmlns:cx5="http://schemas.microsoft.com/office/drawing/2016/5/11/chartex" xmlns:cx6="http://schemas.microsoft.com/office/drawing/2016/5/12/chartex" xmlns:cx7="http://schemas.microsoft.com/office/drawing/2016/5/13/chartex" xmlns:cx8="http://schemas.microsoft.com/office/drawing/2016/5/14/chartex" xmlns:mc="http://schemas.openxmlformats.org/markup-compatibility/2006" xmlns:aink="http://schemas.microsoft.com/office/drawing/2016/ink" xmlns:am3d="http://schemas.microsoft.com/office/drawing/2017/model3d" xmlns:o="urn:schemas-microsoft-com:office:office" xmlns:r="http://schemas.openxmlformats.org/officeDocument/2006/relationships" xmlns:m="http://schemas.openxmlformats.org/officeDocument/2006/math" xmlns:v="urn:schemas-microsoft-com:vml" xmlns:wp14="http://schemas.microsoft.com/office/word/2010/wordprocessingDrawing" xmlns:wp="http://schemas.openxmlformats.org/drawingml/2006/wordprocessingDrawing" xmlns:w10="urn:schemas-microsoft-com:office:word" xmlns:w="http://schemas.openxmlformats.org/wordprocessingml/2006/main" xmlns:w14="http://schemas.microsoft.com/office/word/2010/wordml" xmlns:w15="http://schemas.microsoft.com/office/word/2012/wordml" xmlns:w16cid="http://schemas.microsoft.com/office/word/2016/wordml/cid" xmlns:w16se="http://schemas.microsoft.com/office/word/2015/wordml/symex" xmlns:wpg="http://schemas.microsoft.com/office/word/2010/wordprocessingGroup" xmlns:wpi="http://schemas.microsoft.com/office/word/2010/wordprocessingInk" xmlns:wne="http://schemas.microsoft.com/office/word/2006/wordml" xmlns:wps="http://schemas.microsoft.com/office/word/2010/wordprocessingShape" mc:Ignorable="w14 w15 w16se w16cid wp14">
+<w:endnotes xmlns:wpc="http://schemas.microsoft.com/office/word/2010/wordprocessingCanvas" xmlns:cx="http://schemas.microsoft.com/office/drawing/2014/chartex" xmlns:cx1="http://schemas.microsoft.com/office/drawing/2015/9/8/chartex" xmlns:mc="http://schemas.openxmlformats.org/markup-compatibility/2006" xmlns:o="urn:schemas-microsoft-com:office:office" xmlns:r="http://schemas.openxmlformats.org/officeDocument/2006/relationships" xmlns:m="http://schemas.openxmlformats.org/officeDocument/2006/math" xmlns:v="urn:schemas-microsoft-com:vml" xmlns:wp14="http://schemas.microsoft.com/office/word/2010/wordprocessingDrawing" xmlns:wp="http://schemas.openxmlformats.org/drawingml/2006/wordprocessingDrawing" xmlns:w10="urn:schemas-microsoft-com:office:word" xmlns:w="http://schemas.openxmlformats.org/wordprocessingml/2006/main" xmlns:w14="http://schemas.microsoft.com/office/word/2010/wordml" xmlns:w15="http://schemas.microsoft.com/office/word/2012/wordml" xmlns:w16se="http://schemas.microsoft.com/office/word/2015/wordml/symex" xmlns:wpg="http://schemas.microsoft.com/office/word/2010/wordprocessingGroup" xmlns:wpi="http://schemas.microsoft.com/office/word/2010/wordprocessingInk" xmlns:wne="http://schemas.microsoft.com/office/word/2006/wordml" xmlns:wps="http://schemas.microsoft.com/office/word/2010/wordprocessingShape" mc:Ignorable="w14 w15 w16se wp14">
   <w:endnote w:type="separator" w:id="-1">
     <w:p>
       <w:r>
@@ -22750,7 +22208,7 @@
 </file>
 
 <file path=word/footnotes.xml><?xml version="1.0" encoding="utf-8"?>
-<w:footnotes xmlns:wpc="http://schemas.microsoft.com/office/word/2010/wordprocessingCanvas" xmlns:cx="http://schemas.microsoft.com/office/drawing/2014/chartex" xmlns:cx1="http://schemas.microsoft.com/office/drawing/2015/9/8/chartex" xmlns:cx2="http://schemas.microsoft.com/office/drawing/2015/10/21/chartex" xmlns:cx3="http://schemas.microsoft.com/office/drawing/2016/5/9/chartex" xmlns:cx4="http://schemas.microsoft.com/office/drawing/2016/5/10/chartex" xmlns:cx5="http://schemas.microsoft.com/office/drawing/2016/5/11/chartex" xmlns:cx6="http://schemas.microsoft.com/office/drawing/2016/5/12/chartex" xmlns:cx7="http://schemas.microsoft.com/office/drawing/2016/5/13/chartex" xmlns:cx8="http://schemas.microsoft.com/office/drawing/2016/5/14/chartex" xmlns:mc="http://schemas.openxmlformats.org/markup-compatibility/2006" xmlns:aink="http://schemas.microsoft.com/office/drawing/2016/ink" xmlns:am3d="http://schemas.microsoft.com/office/drawing/2017/model3d" xmlns:o="urn:schemas-microsoft-com:office:office" xmlns:r="http://schemas.openxmlformats.org/officeDocument/2006/relationships" xmlns:m="http://schemas.openxmlformats.org/officeDocument/2006/math" xmlns:v="urn:schemas-microsoft-com:vml" xmlns:wp14="http://schemas.microsoft.com/office/word/2010/wordprocessingDrawing" xmlns:wp="http://schemas.openxmlformats.org/drawingml/2006/wordprocessingDrawing" xmlns:w10="urn:schemas-microsoft-com:office:word" xmlns:w="http://schemas.openxmlformats.org/wordprocessingml/2006/main" xmlns:w14="http://schemas.microsoft.com/office/word/2010/wordml" xmlns:w15="http://schemas.microsoft.com/office/word/2012/wordml" xmlns:w16cid="http://schemas.microsoft.com/office/word/2016/wordml/cid" xmlns:w16se="http://schemas.microsoft.com/office/word/2015/wordml/symex" xmlns:wpg="http://schemas.microsoft.com/office/word/2010/wordprocessingGroup" xmlns:wpi="http://schemas.microsoft.com/office/word/2010/wordprocessingInk" xmlns:wne="http://schemas.microsoft.com/office/word/2006/wordml" xmlns:wps="http://schemas.microsoft.com/office/word/2010/wordprocessingShape" mc:Ignorable="w14 w15 w16se w16cid wp14">
+<w:footnotes xmlns:wpc="http://schemas.microsoft.com/office/word/2010/wordprocessingCanvas" xmlns:cx="http://schemas.microsoft.com/office/drawing/2014/chartex" xmlns:cx1="http://schemas.microsoft.com/office/drawing/2015/9/8/chartex" xmlns:mc="http://schemas.openxmlformats.org/markup-compatibility/2006" xmlns:o="urn:schemas-microsoft-com:office:office" xmlns:r="http://schemas.openxmlformats.org/officeDocument/2006/relationships" xmlns:m="http://schemas.openxmlformats.org/officeDocument/2006/math" xmlns:v="urn:schemas-microsoft-com:vml" xmlns:wp14="http://schemas.microsoft.com/office/word/2010/wordprocessingDrawing" xmlns:wp="http://schemas.openxmlformats.org/drawingml/2006/wordprocessingDrawing" xmlns:w10="urn:schemas-microsoft-com:office:word" xmlns:w="http://schemas.openxmlformats.org/wordprocessingml/2006/main" xmlns:w14="http://schemas.microsoft.com/office/word/2010/wordml" xmlns:w15="http://schemas.microsoft.com/office/word/2012/wordml" xmlns:w16se="http://schemas.microsoft.com/office/word/2015/wordml/symex" xmlns:wpg="http://schemas.microsoft.com/office/word/2010/wordprocessingGroup" xmlns:wpi="http://schemas.microsoft.com/office/word/2010/wordprocessingInk" xmlns:wne="http://schemas.microsoft.com/office/word/2006/wordml" xmlns:wps="http://schemas.microsoft.com/office/word/2010/wordprocessingShape" mc:Ignorable="w14 w15 w16se wp14">
   <w:footnote w:type="separator" w:id="-1">
     <w:p>
       <w:r>
@@ -22769,7 +22227,7 @@
 </file>
 
 <file path=word/numbering.xml><?xml version="1.0" encoding="utf-8"?>
-<w:numbering xmlns:wpc="http://schemas.microsoft.com/office/word/2010/wordprocessingCanvas" xmlns:cx="http://schemas.microsoft.com/office/drawing/2014/chartex" xmlns:cx1="http://schemas.microsoft.com/office/drawing/2015/9/8/chartex" xmlns:cx2="http://schemas.microsoft.com/office/drawing/2015/10/21/chartex" xmlns:cx3="http://schemas.microsoft.com/office/drawing/2016/5/9/chartex" xmlns:cx4="http://schemas.microsoft.com/office/drawing/2016/5/10/chartex" xmlns:cx5="http://schemas.microsoft.com/office/drawing/2016/5/11/chartex" xmlns:cx6="http://schemas.microsoft.com/office/drawing/2016/5/12/chartex" xmlns:cx7="http://schemas.microsoft.com/office/drawing/2016/5/13/chartex" xmlns:cx8="http://schemas.microsoft.com/office/drawing/2016/5/14/chartex" xmlns:mc="http://schemas.openxmlformats.org/markup-compatibility/2006" xmlns:aink="http://schemas.microsoft.com/office/drawing/2016/ink" xmlns:am3d="http://schemas.microsoft.com/office/drawing/2017/model3d" xmlns:o="urn:schemas-microsoft-com:office:office" xmlns:r="http://schemas.openxmlformats.org/officeDocument/2006/relationships" xmlns:m="http://schemas.openxmlformats.org/officeDocument/2006/math" xmlns:v="urn:schemas-microsoft-com:vml" xmlns:wp14="http://schemas.microsoft.com/office/word/2010/wordprocessingDrawing" xmlns:wp="http://schemas.openxmlformats.org/drawingml/2006/wordprocessingDrawing" xmlns:w10="urn:schemas-microsoft-com:office:word" xmlns:w="http://schemas.openxmlformats.org/wordprocessingml/2006/main" xmlns:w14="http://schemas.microsoft.com/office/word/2010/wordml" xmlns:w15="http://schemas.microsoft.com/office/word/2012/wordml" xmlns:w16cid="http://schemas.microsoft.com/office/word/2016/wordml/cid" xmlns:w16se="http://schemas.microsoft.com/office/word/2015/wordml/symex" xmlns:wpg="http://schemas.microsoft.com/office/word/2010/wordprocessingGroup" xmlns:wpi="http://schemas.microsoft.com/office/word/2010/wordprocessingInk" xmlns:wne="http://schemas.microsoft.com/office/word/2006/wordml" xmlns:wps="http://schemas.microsoft.com/office/word/2010/wordprocessingShape" mc:Ignorable="w14 w15 w16se w16cid wp14">
+<w:numbering xmlns:wpc="http://schemas.microsoft.com/office/word/2010/wordprocessingCanvas" xmlns:cx="http://schemas.microsoft.com/office/drawing/2014/chartex" xmlns:cx1="http://schemas.microsoft.com/office/drawing/2015/9/8/chartex" xmlns:mc="http://schemas.openxmlformats.org/markup-compatibility/2006" xmlns:o="urn:schemas-microsoft-com:office:office" xmlns:r="http://schemas.openxmlformats.org/officeDocument/2006/relationships" xmlns:m="http://schemas.openxmlformats.org/officeDocument/2006/math" xmlns:v="urn:schemas-microsoft-com:vml" xmlns:wp14="http://schemas.microsoft.com/office/word/2010/wordprocessingDrawing" xmlns:wp="http://schemas.openxmlformats.org/drawingml/2006/wordprocessingDrawing" xmlns:w10="urn:schemas-microsoft-com:office:word" xmlns:w="http://schemas.openxmlformats.org/wordprocessingml/2006/main" xmlns:w14="http://schemas.microsoft.com/office/word/2010/wordml" xmlns:w15="http://schemas.microsoft.com/office/word/2012/wordml" xmlns:w16se="http://schemas.microsoft.com/office/word/2015/wordml/symex" xmlns:wpg="http://schemas.microsoft.com/office/word/2010/wordprocessingGroup" xmlns:wpi="http://schemas.microsoft.com/office/word/2010/wordprocessingInk" xmlns:wne="http://schemas.microsoft.com/office/word/2006/wordml" xmlns:wps="http://schemas.microsoft.com/office/word/2010/wordprocessingShape" mc:Ignorable="w14 w15 w16se wp14">
   <w:abstractNum w:abstractNumId="0" w15:restartNumberingAfterBreak="0">
     <w:nsid w:val="08C46993"/>
     <w:multiLevelType w:val="hybridMultilevel"/>
@@ -23422,7 +22880,7 @@
 </file>
 
 <file path=word/styles.xml><?xml version="1.0" encoding="utf-8"?>
-<w:styles xmlns:mc="http://schemas.openxmlformats.org/markup-compatibility/2006" xmlns:r="http://schemas.openxmlformats.org/officeDocument/2006/relationships" xmlns:w="http://schemas.openxmlformats.org/wordprocessingml/2006/main" xmlns:w14="http://schemas.microsoft.com/office/word/2010/wordml" xmlns:w15="http://schemas.microsoft.com/office/word/2012/wordml" xmlns:w16cid="http://schemas.microsoft.com/office/word/2016/wordml/cid" xmlns:w16se="http://schemas.microsoft.com/office/word/2015/wordml/symex" mc:Ignorable="w14 w15 w16se w16cid">
+<w:styles xmlns:mc="http://schemas.openxmlformats.org/markup-compatibility/2006" xmlns:r="http://schemas.openxmlformats.org/officeDocument/2006/relationships" xmlns:w="http://schemas.openxmlformats.org/wordprocessingml/2006/main" xmlns:w14="http://schemas.microsoft.com/office/word/2010/wordml" xmlns:w15="http://schemas.microsoft.com/office/word/2012/wordml" xmlns:w16se="http://schemas.microsoft.com/office/word/2015/wordml/symex" mc:Ignorable="w14 w15 w16se">
   <w:docDefaults>
     <w:rPrDefault>
       <w:rPr>
@@ -23435,7 +22893,7 @@
     </w:rPrDefault>
     <w:pPrDefault/>
   </w:docDefaults>
-  <w:latentStyles w:defLockedState="0" w:defUIPriority="99" w:defSemiHidden="0" w:defUnhideWhenUsed="0" w:defQFormat="0" w:count="375">
+  <w:latentStyles w:defLockedState="0" w:defUIPriority="99" w:defSemiHidden="0" w:defUnhideWhenUsed="0" w:defQFormat="0" w:count="371">
     <w:lsdException w:name="Normal" w:uiPriority="0" w:qFormat="1"/>
     <w:lsdException w:name="heading 1" w:uiPriority="9" w:qFormat="1"/>
     <w:lsdException w:name="heading 2" w:semiHidden="1" w:uiPriority="9" w:unhideWhenUsed="1" w:qFormat="1"/>
@@ -23807,10 +23265,6 @@
     <w:lsdException w:name="List Table 5 Dark Accent 6" w:uiPriority="50"/>
     <w:lsdException w:name="List Table 6 Colorful Accent 6" w:uiPriority="51"/>
     <w:lsdException w:name="List Table 7 Colorful Accent 6" w:uiPriority="52"/>
-    <w:lsdException w:name="Mention" w:semiHidden="1" w:unhideWhenUsed="1"/>
-    <w:lsdException w:name="Smart Hyperlink" w:semiHidden="1" w:unhideWhenUsed="1"/>
-    <w:lsdException w:name="Hashtag" w:semiHidden="1" w:unhideWhenUsed="1"/>
-    <w:lsdException w:name="Unresolved Mention" w:semiHidden="1" w:unhideWhenUsed="1"/>
   </w:latentStyles>
   <w:style w:type="paragraph" w:default="1" w:styleId="a">
     <w:name w:val="Normal"/>
@@ -24491,7 +23945,7 @@
 </file>
 
 <file path=customXml/itemProps1.xml><?xml version="1.0" encoding="utf-8"?>
-<ds:datastoreItem xmlns:ds="http://schemas.openxmlformats.org/officeDocument/2006/customXml" ds:itemID="{A8FF1FD1-610F-4382-B866-572C482B4053}">
+<ds:datastoreItem xmlns:ds="http://schemas.openxmlformats.org/officeDocument/2006/customXml" ds:itemID="{81F34BF5-FD2C-425F-B8AC-B4AE03AB98E4}">
   <ds:schemaRefs>
     <ds:schemaRef ds:uri="http://schemas.openxmlformats.org/officeDocument/2006/bibliography"/>
   </ds:schemaRefs>

</xml_diff>

<commit_message>
one shot leanring, serven for query Average Test Accuracy: 0.96200 Average loss : 0.20169
</commit_message>
<xml_diff>
--- a/paper/skeleton based action recognition using few shot learning.docx
+++ b/paper/skeleton based action recognition using few shot learning.docx
@@ -309,7 +309,21 @@
           <w:sz w:val="24"/>
           <w:szCs w:val="24"/>
         </w:rPr>
-        <w:t xml:space="preserve"> proposed method encodes each of skeleton feature as an RGB image. Then a few shot learning method, prototypical network, is introduced to recognize the specific action of the RGB image stands for. Since a serial of dilated-dense layers is utilized to map the feature image into embedding space, our method could extend the receptive field of feature points to whole the skeleton sequence (RGB image). Experiment result shows, </w:t>
+        <w:t xml:space="preserve"> proposed method encodes each of skeleton feature as an RGB image. Then a few shot learning method, prototypical network, is introduced to recognize the specific action of the RGB image stands for. Since a serial of dilated-dense layers is utilized to map the feature image into </w:t>
+      </w:r>
+      <w:r>
+        <w:rPr>
+          <w:sz w:val="24"/>
+          <w:szCs w:val="24"/>
+        </w:rPr>
+        <w:t>embedding space</w:t>
+      </w:r>
+      <w:r>
+        <w:rPr>
+          <w:sz w:val="24"/>
+          <w:szCs w:val="24"/>
+        </w:rPr>
+        <w:t xml:space="preserve">, our method could extend the receptive field of feature points to whole the skeleton sequence (RGB image). Experiment result shows, </w:t>
       </w:r>
       <w:r>
         <w:rPr>
@@ -475,7 +489,28 @@
           <w:sz w:val="24"/>
           <w:szCs w:val="24"/>
         </w:rPr>
-        <w:t xml:space="preserve"> filter, </w:t>
+        <w:t>-dense</w:t>
+      </w:r>
+      <w:r>
+        <w:rPr>
+          <w:sz w:val="24"/>
+          <w:szCs w:val="24"/>
+        </w:rPr>
+        <w:t xml:space="preserve"> </w:t>
+      </w:r>
+      <w:r>
+        <w:rPr>
+          <w:sz w:val="24"/>
+          <w:szCs w:val="24"/>
+        </w:rPr>
+        <w:t>layer</w:t>
+      </w:r>
+      <w:r>
+        <w:rPr>
+          <w:sz w:val="24"/>
+          <w:szCs w:val="24"/>
+        </w:rPr>
+        <w:t xml:space="preserve">, </w:t>
       </w:r>
       <w:r>
         <w:rPr>
@@ -573,7 +608,21 @@
           <w:sz w:val="24"/>
           <w:szCs w:val="24"/>
         </w:rPr>
-        <w:t xml:space="preserve"> for a few decades. A lot of recognition methods are developed to serve </w:t>
+        <w:t xml:space="preserve"> for a few decades. </w:t>
+      </w:r>
+      <w:r>
+        <w:rPr>
+          <w:sz w:val="24"/>
+          <w:szCs w:val="24"/>
+        </w:rPr>
+        <w:t>Many</w:t>
+      </w:r>
+      <w:r>
+        <w:rPr>
+          <w:sz w:val="24"/>
+          <w:szCs w:val="24"/>
+        </w:rPr>
+        <w:t xml:space="preserve"> recognition methods are developed to serve </w:t>
       </w:r>
       <w:r>
         <w:rPr>
@@ -2303,7 +2352,14 @@
           <w:sz w:val="24"/>
           <w:szCs w:val="24"/>
         </w:rPr>
-        <w:t>Also based</w:t>
+        <w:t>B</w:t>
+      </w:r>
+      <w:r>
+        <w:rPr>
+          <w:sz w:val="24"/>
+          <w:szCs w:val="24"/>
+        </w:rPr>
+        <w:t>ased</w:t>
       </w:r>
       <w:r>
         <w:rPr>
@@ -2634,14 +2690,7 @@
           <w:sz w:val="24"/>
           <w:szCs w:val="24"/>
         </w:rPr>
-        <w:t xml:space="preserve">skeleton </w:t>
-      </w:r>
-      <w:r>
-        <w:rPr>
-          <w:sz w:val="24"/>
-          <w:szCs w:val="24"/>
-        </w:rPr>
-        <w:t>sequence</w:t>
+        <w:t>skeleton</w:t>
       </w:r>
       <w:r>
         <w:rPr>
@@ -3035,7 +3084,21 @@
           <w:sz w:val="24"/>
           <w:szCs w:val="24"/>
         </w:rPr>
-        <w:t xml:space="preserve"> these methods always consume large-scale datasets during training time. </w:t>
+        <w:t xml:space="preserve"> these methods always consume large-scale datasets during training</w:t>
+      </w:r>
+      <w:r>
+        <w:rPr>
+          <w:sz w:val="24"/>
+          <w:szCs w:val="24"/>
+        </w:rPr>
+        <w:t xml:space="preserve"> period</w:t>
+      </w:r>
+      <w:r>
+        <w:rPr>
+          <w:sz w:val="24"/>
+          <w:szCs w:val="24"/>
+        </w:rPr>
+        <w:t xml:space="preserve">. </w:t>
       </w:r>
       <w:r>
         <w:rPr>
@@ -3772,36 +3835,72 @@
           <w:sz w:val="24"/>
           <w:szCs w:val="24"/>
         </w:rPr>
+        <w:t xml:space="preserve"> seldom attention had paid </w:t>
+      </w:r>
+      <w:r>
+        <w:rPr>
+          <w:sz w:val="24"/>
+          <w:szCs w:val="24"/>
+        </w:rPr>
+        <w:t xml:space="preserve">to apply the </w:t>
+      </w:r>
+      <w:r>
+        <w:rPr>
+          <w:sz w:val="24"/>
+          <w:szCs w:val="24"/>
+        </w:rPr>
+        <w:t>few shot learning model</w:t>
+      </w:r>
+      <w:r>
+        <w:rPr>
+          <w:sz w:val="24"/>
+          <w:szCs w:val="24"/>
+        </w:rPr>
+        <w:t xml:space="preserve"> to</w:t>
+      </w:r>
+      <w:r>
+        <w:rPr>
+          <w:sz w:val="24"/>
+          <w:szCs w:val="24"/>
+        </w:rPr>
         <w:t xml:space="preserve"> </w:t>
       </w:r>
       <w:r>
         <w:rPr>
+          <w:rFonts w:hint="eastAsia"/>
+          <w:sz w:val="24"/>
+          <w:szCs w:val="24"/>
+        </w:rPr>
+        <w:t>skeleton</w:t>
+      </w:r>
+      <w:r>
+        <w:rPr>
+          <w:sz w:val="24"/>
+          <w:szCs w:val="24"/>
+        </w:rPr>
+        <w:t xml:space="preserve"> </w:t>
+      </w:r>
+      <w:r>
+        <w:rPr>
           <w:sz w:val="24"/>
           <w:szCs w:val="24"/>
         </w:rPr>
         <w:lastRenderedPageBreak/>
-        <w:t xml:space="preserve">seldom attention had paid </w:t>
-      </w:r>
-      <w:r>
-        <w:rPr>
-          <w:sz w:val="24"/>
-          <w:szCs w:val="24"/>
-        </w:rPr>
-        <w:t xml:space="preserve">to apply the </w:t>
-      </w:r>
-      <w:r>
-        <w:rPr>
-          <w:sz w:val="24"/>
-          <w:szCs w:val="24"/>
-        </w:rPr>
-        <w:t>few shot learning model</w:t>
-      </w:r>
-      <w:r>
-        <w:rPr>
-          <w:sz w:val="24"/>
-          <w:szCs w:val="24"/>
-        </w:rPr>
-        <w:t xml:space="preserve"> to</w:t>
+        <w:t xml:space="preserve">sequence </w:t>
+      </w:r>
+      <w:r>
+        <w:rPr>
+          <w:sz w:val="24"/>
+          <w:szCs w:val="24"/>
+        </w:rPr>
+        <w:t>yet</w:t>
+      </w:r>
+      <w:r>
+        <w:rPr>
+          <w:sz w:val="24"/>
+          <w:szCs w:val="24"/>
+        </w:rPr>
+        <w:t>.</w:t>
       </w:r>
       <w:r>
         <w:rPr>
@@ -3812,25 +3911,160 @@
       </w:r>
       <w:r>
         <w:rPr>
+          <w:sz w:val="24"/>
+          <w:szCs w:val="24"/>
+        </w:rPr>
+        <w:t>To address this challenge</w:t>
+      </w:r>
+      <w:r>
+        <w:rPr>
+          <w:sz w:val="24"/>
+          <w:szCs w:val="24"/>
+        </w:rPr>
+        <w:t xml:space="preserve">, </w:t>
+      </w:r>
+      <w:r>
+        <w:rPr>
+          <w:sz w:val="24"/>
+          <w:szCs w:val="24"/>
+        </w:rPr>
+        <w:t xml:space="preserve">we </w:t>
+      </w:r>
+      <w:r>
+        <w:rPr>
+          <w:sz w:val="24"/>
+          <w:szCs w:val="24"/>
+        </w:rPr>
+        <w:t>propose a</w:t>
+      </w:r>
+      <w:r>
+        <w:rPr>
+          <w:sz w:val="24"/>
+          <w:szCs w:val="24"/>
+        </w:rPr>
+        <w:t xml:space="preserve"> action recogntion</w:t>
+      </w:r>
+      <w:r>
+        <w:rPr>
+          <w:sz w:val="24"/>
+          <w:szCs w:val="24"/>
+        </w:rPr>
+        <w:t xml:space="preserve"> method </w:t>
+      </w:r>
+      <w:r>
+        <w:rPr>
+          <w:sz w:val="24"/>
+          <w:szCs w:val="24"/>
+        </w:rPr>
+        <w:t>based on the few shot learning</w:t>
+      </w:r>
+      <w:r>
+        <w:rPr>
+          <w:sz w:val="24"/>
+          <w:szCs w:val="24"/>
+        </w:rPr>
+        <w:t>.</w:t>
+      </w:r>
+      <w:r>
+        <w:rPr>
+          <w:sz w:val="24"/>
+          <w:szCs w:val="24"/>
+        </w:rPr>
+        <w:t xml:space="preserve"> </w:t>
+      </w:r>
+      <w:r>
+        <w:rPr>
+          <w:sz w:val="24"/>
+          <w:szCs w:val="24"/>
+        </w:rPr>
+        <w:t>O</w:t>
+      </w:r>
+      <w:r>
+        <w:rPr>
+          <w:sz w:val="24"/>
+          <w:szCs w:val="24"/>
+        </w:rPr>
+        <w:t>ur</w:t>
+      </w:r>
+      <w:r>
+        <w:rPr>
+          <w:sz w:val="24"/>
+          <w:szCs w:val="24"/>
+        </w:rPr>
+        <w:t xml:space="preserve"> </w:t>
+      </w:r>
+      <w:r>
+        <w:rPr>
+          <w:noProof/>
+          <w:sz w:val="24"/>
+          <w:szCs w:val="24"/>
+        </w:rPr>
+        <w:t>method</w:t>
+      </w:r>
+      <w:r>
+        <w:rPr>
+          <w:sz w:val="24"/>
+          <w:szCs w:val="24"/>
+        </w:rPr>
+        <w:t xml:space="preserve"> </w:t>
+      </w:r>
+      <w:r>
+        <w:rPr>
           <w:rFonts w:hint="eastAsia"/>
           <w:sz w:val="24"/>
           <w:szCs w:val="24"/>
         </w:rPr>
-        <w:t>skeleton</w:t>
-      </w:r>
-      <w:r>
-        <w:rPr>
-          <w:sz w:val="24"/>
-          <w:szCs w:val="24"/>
-        </w:rPr>
-        <w:t xml:space="preserve"> sequence </w:t>
-      </w:r>
-      <w:r>
-        <w:rPr>
-          <w:sz w:val="24"/>
-          <w:szCs w:val="24"/>
-        </w:rPr>
-        <w:t>yet</w:t>
+        <w:t>also</w:t>
+      </w:r>
+      <w:r>
+        <w:rPr>
+          <w:sz w:val="24"/>
+          <w:szCs w:val="24"/>
+        </w:rPr>
+        <w:t xml:space="preserve"> </w:t>
+      </w:r>
+      <w:r>
+        <w:rPr>
+          <w:sz w:val="24"/>
+          <w:szCs w:val="24"/>
+        </w:rPr>
+        <w:t xml:space="preserve">could </w:t>
+      </w:r>
+      <w:r>
+        <w:rPr>
+          <w:noProof/>
+          <w:sz w:val="24"/>
+          <w:szCs w:val="24"/>
+        </w:rPr>
+        <w:t>be considered</w:t>
+      </w:r>
+      <w:r>
+        <w:rPr>
+          <w:sz w:val="24"/>
+          <w:szCs w:val="24"/>
+        </w:rPr>
+        <w:t xml:space="preserve"> as </w:t>
+      </w:r>
+      <w:r>
+        <w:rPr>
+          <w:sz w:val="24"/>
+          <w:szCs w:val="24"/>
+        </w:rPr>
+        <w:t xml:space="preserve">a </w:t>
+      </w:r>
+      <w:r>
+        <w:rPr>
+          <w:sz w:val="24"/>
+          <w:szCs w:val="24"/>
+        </w:rPr>
+        <w:t>method</w:t>
+      </w:r>
+      <w:r>
+        <w:rPr>
+          <w:sz w:val="24"/>
+          <w:szCs w:val="24"/>
+        </w:rPr>
+        <w:t xml:space="preserve"> of CNN stream</w:t>
       </w:r>
       <w:r>
         <w:rPr>
@@ -3838,188 +4072,6 @@
           <w:szCs w:val="24"/>
         </w:rPr>
         <w:t>.</w:t>
-      </w:r>
-      <w:r>
-        <w:rPr>
-          <w:sz w:val="24"/>
-          <w:szCs w:val="24"/>
-        </w:rPr>
-        <w:t xml:space="preserve"> </w:t>
-      </w:r>
-      <w:r>
-        <w:rPr>
-          <w:sz w:val="24"/>
-          <w:szCs w:val="24"/>
-        </w:rPr>
-        <w:t>To address this challenge</w:t>
-      </w:r>
-      <w:r>
-        <w:rPr>
-          <w:sz w:val="24"/>
-          <w:szCs w:val="24"/>
-        </w:rPr>
-        <w:t xml:space="preserve">, </w:t>
-      </w:r>
-      <w:r>
-        <w:rPr>
-          <w:sz w:val="24"/>
-          <w:szCs w:val="24"/>
-        </w:rPr>
-        <w:t xml:space="preserve">we </w:t>
-      </w:r>
-      <w:r>
-        <w:rPr>
-          <w:sz w:val="24"/>
-          <w:szCs w:val="24"/>
-        </w:rPr>
-        <w:t xml:space="preserve">propose a method </w:t>
-      </w:r>
-      <w:r>
-        <w:rPr>
-          <w:sz w:val="24"/>
-          <w:szCs w:val="24"/>
-        </w:rPr>
-        <w:t xml:space="preserve">based on the few shot learning and global </w:t>
-      </w:r>
-      <w:r>
-        <w:rPr>
-          <w:sz w:val="24"/>
-          <w:szCs w:val="24"/>
-        </w:rPr>
-        <w:t xml:space="preserve">skeleton </w:t>
-      </w:r>
-      <w:r>
-        <w:rPr>
-          <w:sz w:val="24"/>
-          <w:szCs w:val="24"/>
-        </w:rPr>
-        <w:t>feature</w:t>
-      </w:r>
-      <w:r>
-        <w:rPr>
-          <w:sz w:val="24"/>
-          <w:szCs w:val="24"/>
-        </w:rPr>
-        <w:t>.</w:t>
-      </w:r>
-      <w:r>
-        <w:rPr>
-          <w:sz w:val="24"/>
-          <w:szCs w:val="24"/>
-        </w:rPr>
-        <w:t xml:space="preserve"> </w:t>
-      </w:r>
-      <w:r>
-        <w:rPr>
-          <w:sz w:val="24"/>
-          <w:szCs w:val="24"/>
-        </w:rPr>
-        <w:t>O</w:t>
-      </w:r>
-      <w:r>
-        <w:rPr>
-          <w:sz w:val="24"/>
-          <w:szCs w:val="24"/>
-        </w:rPr>
-        <w:t>ur</w:t>
-      </w:r>
-      <w:r>
-        <w:rPr>
-          <w:sz w:val="24"/>
-          <w:szCs w:val="24"/>
-        </w:rPr>
-        <w:t xml:space="preserve"> </w:t>
-      </w:r>
-      <w:r>
-        <w:rPr>
-          <w:noProof/>
-          <w:sz w:val="24"/>
-          <w:szCs w:val="24"/>
-        </w:rPr>
-        <w:t>method</w:t>
-      </w:r>
-      <w:r>
-        <w:rPr>
-          <w:sz w:val="24"/>
-          <w:szCs w:val="24"/>
-        </w:rPr>
-        <w:t xml:space="preserve"> </w:t>
-      </w:r>
-      <w:r>
-        <w:rPr>
-          <w:rFonts w:hint="eastAsia"/>
-          <w:sz w:val="24"/>
-          <w:szCs w:val="24"/>
-        </w:rPr>
-        <w:t>also</w:t>
-      </w:r>
-      <w:r>
-        <w:rPr>
-          <w:sz w:val="24"/>
-          <w:szCs w:val="24"/>
-        </w:rPr>
-        <w:t xml:space="preserve"> </w:t>
-      </w:r>
-      <w:r>
-        <w:rPr>
-          <w:sz w:val="24"/>
-          <w:szCs w:val="24"/>
-        </w:rPr>
-        <w:t xml:space="preserve">could </w:t>
-      </w:r>
-      <w:r>
-        <w:rPr>
-          <w:noProof/>
-          <w:sz w:val="24"/>
-          <w:szCs w:val="24"/>
-        </w:rPr>
-        <w:t>be considered</w:t>
-      </w:r>
-      <w:r>
-        <w:rPr>
-          <w:sz w:val="24"/>
-          <w:szCs w:val="24"/>
-        </w:rPr>
-        <w:t xml:space="preserve"> as </w:t>
-      </w:r>
-      <w:r>
-        <w:rPr>
-          <w:sz w:val="24"/>
-          <w:szCs w:val="24"/>
-        </w:rPr>
-        <w:t xml:space="preserve">a </w:t>
-      </w:r>
-      <w:r>
-        <w:rPr>
-          <w:rFonts w:hint="eastAsia"/>
-          <w:noProof/>
-          <w:sz w:val="24"/>
-          <w:szCs w:val="24"/>
-        </w:rPr>
-        <w:t>lo</w:t>
-      </w:r>
-      <w:r>
-        <w:rPr>
-          <w:noProof/>
-          <w:sz w:val="24"/>
-          <w:szCs w:val="24"/>
-        </w:rPr>
-        <w:t xml:space="preserve">cal and </w:t>
-      </w:r>
-      <w:r>
-        <w:rPr>
-          <w:noProof/>
-          <w:sz w:val="24"/>
-          <w:szCs w:val="24"/>
-        </w:rPr>
-        <w:t>global</w:t>
-      </w:r>
-      <w:r>
-        <w:rPr>
-          <w:sz w:val="24"/>
-          <w:szCs w:val="24"/>
-        </w:rPr>
-        <w:t xml:space="preserve"> feature representation method.</w:t>
       </w:r>
       <w:r>
         <w:rPr>
@@ -4572,7 +4624,112 @@
           <w:sz w:val="24"/>
           <w:szCs w:val="24"/>
         </w:rPr>
-        <w:t>,</w:t>
+        <w:t xml:space="preserve">. In Sec.3 </w:t>
+      </w:r>
+      <w:r>
+        <w:rPr>
+          <w:sz w:val="24"/>
+          <w:szCs w:val="24"/>
+        </w:rPr>
+        <w:t xml:space="preserve">the </w:t>
+      </w:r>
+      <w:r>
+        <w:rPr>
+          <w:sz w:val="24"/>
+          <w:szCs w:val="24"/>
+        </w:rPr>
+        <w:t>represent</w:t>
+      </w:r>
+      <w:r>
+        <w:rPr>
+          <w:sz w:val="24"/>
+          <w:szCs w:val="24"/>
+        </w:rPr>
+        <w:t>ation</w:t>
+      </w:r>
+      <w:r>
+        <w:rPr>
+          <w:sz w:val="24"/>
+          <w:szCs w:val="24"/>
+        </w:rPr>
+        <w:t xml:space="preserve"> of the skeleton </w:t>
+      </w:r>
+      <w:r>
+        <w:rPr>
+          <w:sz w:val="24"/>
+          <w:szCs w:val="24"/>
+        </w:rPr>
+        <w:t xml:space="preserve">using </w:t>
+      </w:r>
+      <w:r>
+        <w:rPr>
+          <w:sz w:val="24"/>
+          <w:szCs w:val="24"/>
+        </w:rPr>
+        <w:t>dilated-dense layer</w:t>
+      </w:r>
+      <w:r>
+        <w:rPr>
+          <w:sz w:val="24"/>
+          <w:szCs w:val="24"/>
+        </w:rPr>
+        <w:t xml:space="preserve"> is introduced</w:t>
+      </w:r>
+      <w:r>
+        <w:rPr>
+          <w:sz w:val="24"/>
+          <w:szCs w:val="24"/>
+        </w:rPr>
+        <w:t xml:space="preserve">. </w:t>
+      </w:r>
+      <w:r>
+        <w:rPr>
+          <w:sz w:val="24"/>
+          <w:szCs w:val="24"/>
+        </w:rPr>
+        <w:t xml:space="preserve">Then </w:t>
+      </w:r>
+      <w:r>
+        <w:rPr>
+          <w:sz w:val="24"/>
+          <w:szCs w:val="24"/>
+        </w:rPr>
+        <w:t xml:space="preserve">the </w:t>
+      </w:r>
+      <w:r>
+        <w:rPr>
+          <w:sz w:val="24"/>
+          <w:szCs w:val="24"/>
+        </w:rPr>
+        <w:t>inference and trai</w:t>
+      </w:r>
+      <w:r>
+        <w:rPr>
+          <w:sz w:val="24"/>
+          <w:szCs w:val="24"/>
+        </w:rPr>
+        <w:t>ni</w:t>
+      </w:r>
+      <w:r>
+        <w:rPr>
+          <w:sz w:val="24"/>
+          <w:szCs w:val="24"/>
+        </w:rPr>
+        <w:t>ng</w:t>
+      </w:r>
+      <w:r>
+        <w:rPr>
+          <w:sz w:val="24"/>
+          <w:szCs w:val="24"/>
+        </w:rPr>
+        <w:t xml:space="preserve"> algorithm </w:t>
+      </w:r>
+      <w:r>
+        <w:rPr>
+          <w:sz w:val="24"/>
+          <w:szCs w:val="24"/>
+        </w:rPr>
+        <w:t>of</w:t>
       </w:r>
       <w:r>
         <w:rPr>
@@ -4583,18 +4740,129 @@
       </w:r>
       <w:r>
         <w:rPr>
+          <w:sz w:val="24"/>
+          <w:szCs w:val="24"/>
+        </w:rPr>
+        <w:t xml:space="preserve">our </w:t>
+      </w:r>
+      <w:r>
+        <w:rPr>
           <w:noProof/>
           <w:sz w:val="24"/>
           <w:szCs w:val="24"/>
         </w:rPr>
-        <w:t>and</w:t>
-      </w:r>
-      <w:r>
-        <w:rPr>
-          <w:sz w:val="24"/>
-          <w:szCs w:val="24"/>
-        </w:rPr>
-        <w:t xml:space="preserve"> dilated-dense layer</w:t>
+        <w:t>model</w:t>
+      </w:r>
+      <w:bookmarkStart w:id="0" w:name="_GoBack"/>
+      <w:bookmarkEnd w:id="0"/>
+      <w:r>
+        <w:rPr>
+          <w:sz w:val="24"/>
+          <w:szCs w:val="24"/>
+        </w:rPr>
+        <w:t xml:space="preserve"> will be</w:t>
+      </w:r>
+      <w:r>
+        <w:rPr>
+          <w:sz w:val="24"/>
+          <w:szCs w:val="24"/>
+        </w:rPr>
+        <w:t xml:space="preserve"> fully </w:t>
+      </w:r>
+      <w:r>
+        <w:rPr>
+          <w:sz w:val="24"/>
+          <w:szCs w:val="24"/>
+        </w:rPr>
+        <w:t>described.</w:t>
+      </w:r>
+      <w:r>
+        <w:rPr>
+          <w:sz w:val="24"/>
+          <w:szCs w:val="24"/>
+        </w:rPr>
+        <w:t xml:space="preserve"> In Sec</w:t>
+      </w:r>
+      <w:r>
+        <w:rPr>
+          <w:sz w:val="24"/>
+          <w:szCs w:val="24"/>
+        </w:rPr>
+        <w:t>.</w:t>
+      </w:r>
+      <w:r>
+        <w:rPr>
+          <w:sz w:val="24"/>
+          <w:szCs w:val="24"/>
+        </w:rPr>
+        <w:t>4</w:t>
+      </w:r>
+      <w:r>
+        <w:rPr>
+          <w:sz w:val="24"/>
+          <w:szCs w:val="24"/>
+        </w:rPr>
+        <w:t xml:space="preserve"> we report the experiments results on </w:t>
+      </w:r>
+      <w:r>
+        <w:rPr>
+          <w:sz w:val="24"/>
+          <w:szCs w:val="24"/>
+        </w:rPr>
+        <w:t xml:space="preserve">a </w:t>
+      </w:r>
+      <w:r>
+        <w:rPr>
+          <w:noProof/>
+          <w:sz w:val="24"/>
+          <w:szCs w:val="24"/>
+        </w:rPr>
+        <w:t>series</w:t>
+      </w:r>
+      <w:r>
+        <w:rPr>
+          <w:sz w:val="24"/>
+          <w:szCs w:val="24"/>
+        </w:rPr>
+        <w:t xml:space="preserve"> of </w:t>
+      </w:r>
+      <w:r>
+        <w:rPr>
+          <w:noProof/>
+          <w:sz w:val="24"/>
+          <w:szCs w:val="24"/>
+        </w:rPr>
+        <w:t>dataset</w:t>
+      </w:r>
+      <w:r>
+        <w:rPr>
+          <w:noProof/>
+          <w:sz w:val="24"/>
+          <w:szCs w:val="24"/>
+        </w:rPr>
+        <w:t>s</w:t>
+      </w:r>
+      <w:r>
+        <w:rPr>
+          <w:sz w:val="24"/>
+          <w:szCs w:val="24"/>
+        </w:rPr>
+        <w:t xml:space="preserve"> to show the performance of</w:t>
+      </w:r>
+      <w:r>
+        <w:rPr>
+          <w:sz w:val="24"/>
+          <w:szCs w:val="24"/>
+        </w:rPr>
+        <w:t xml:space="preserve"> the </w:t>
+      </w:r>
+      <w:r>
+        <w:rPr>
+          <w:noProof/>
+          <w:sz w:val="24"/>
+          <w:szCs w:val="24"/>
+        </w:rPr>
+        <w:t>method</w:t>
       </w:r>
       <w:r>
         <w:rPr>
@@ -4608,193 +4876,6 @@
           <w:sz w:val="24"/>
           <w:szCs w:val="24"/>
         </w:rPr>
-        <w:t xml:space="preserve">Then </w:t>
-      </w:r>
-      <w:r>
-        <w:rPr>
-          <w:sz w:val="24"/>
-          <w:szCs w:val="24"/>
-        </w:rPr>
-        <w:t xml:space="preserve">the </w:t>
-      </w:r>
-      <w:r>
-        <w:rPr>
-          <w:sz w:val="24"/>
-          <w:szCs w:val="24"/>
-        </w:rPr>
-        <w:t>inference and trai</w:t>
-      </w:r>
-      <w:r>
-        <w:rPr>
-          <w:sz w:val="24"/>
-          <w:szCs w:val="24"/>
-        </w:rPr>
-        <w:t>ni</w:t>
-      </w:r>
-      <w:r>
-        <w:rPr>
-          <w:sz w:val="24"/>
-          <w:szCs w:val="24"/>
-        </w:rPr>
-        <w:t>ng</w:t>
-      </w:r>
-      <w:r>
-        <w:rPr>
-          <w:sz w:val="24"/>
-          <w:szCs w:val="24"/>
-        </w:rPr>
-        <w:t xml:space="preserve"> algorithm </w:t>
-      </w:r>
-      <w:r>
-        <w:rPr>
-          <w:sz w:val="24"/>
-          <w:szCs w:val="24"/>
-        </w:rPr>
-        <w:t>of</w:t>
-      </w:r>
-      <w:r>
-        <w:rPr>
-          <w:sz w:val="24"/>
-          <w:szCs w:val="24"/>
-        </w:rPr>
-        <w:t xml:space="preserve"> </w:t>
-      </w:r>
-      <w:r>
-        <w:rPr>
-          <w:sz w:val="24"/>
-          <w:szCs w:val="24"/>
-        </w:rPr>
-        <w:t xml:space="preserve">our </w:t>
-      </w:r>
-      <w:r>
-        <w:rPr>
-          <w:noProof/>
-          <w:sz w:val="24"/>
-          <w:szCs w:val="24"/>
-        </w:rPr>
-        <w:t>method</w:t>
-      </w:r>
-      <w:r>
-        <w:rPr>
-          <w:sz w:val="24"/>
-          <w:szCs w:val="24"/>
-        </w:rPr>
-        <w:t xml:space="preserve"> will be</w:t>
-      </w:r>
-      <w:r>
-        <w:rPr>
-          <w:sz w:val="24"/>
-          <w:szCs w:val="24"/>
-        </w:rPr>
-        <w:t xml:space="preserve"> fully </w:t>
-      </w:r>
-      <w:r>
-        <w:rPr>
-          <w:sz w:val="24"/>
-          <w:szCs w:val="24"/>
-        </w:rPr>
-        <w:t>described.</w:t>
-      </w:r>
-      <w:r>
-        <w:rPr>
-          <w:sz w:val="24"/>
-          <w:szCs w:val="24"/>
-        </w:rPr>
-        <w:t xml:space="preserve"> In Sec</w:t>
-      </w:r>
-      <w:r>
-        <w:rPr>
-          <w:sz w:val="24"/>
-          <w:szCs w:val="24"/>
-        </w:rPr>
-        <w:t>.</w:t>
-      </w:r>
-      <w:r>
-        <w:rPr>
-          <w:sz w:val="24"/>
-          <w:szCs w:val="24"/>
-        </w:rPr>
-        <w:t>3</w:t>
-      </w:r>
-      <w:r>
-        <w:rPr>
-          <w:sz w:val="24"/>
-          <w:szCs w:val="24"/>
-        </w:rPr>
-        <w:t xml:space="preserve"> we report the experiments results on </w:t>
-      </w:r>
-      <w:r>
-        <w:rPr>
-          <w:sz w:val="24"/>
-          <w:szCs w:val="24"/>
-        </w:rPr>
-        <w:t xml:space="preserve">a </w:t>
-      </w:r>
-      <w:r>
-        <w:rPr>
-          <w:noProof/>
-          <w:sz w:val="24"/>
-          <w:szCs w:val="24"/>
-        </w:rPr>
-        <w:t>series</w:t>
-      </w:r>
-      <w:r>
-        <w:rPr>
-          <w:sz w:val="24"/>
-          <w:szCs w:val="24"/>
-        </w:rPr>
-        <w:t xml:space="preserve"> of </w:t>
-      </w:r>
-      <w:r>
-        <w:rPr>
-          <w:noProof/>
-          <w:sz w:val="24"/>
-          <w:szCs w:val="24"/>
-        </w:rPr>
-        <w:t>dataset</w:t>
-      </w:r>
-      <w:r>
-        <w:rPr>
-          <w:noProof/>
-          <w:sz w:val="24"/>
-          <w:szCs w:val="24"/>
-        </w:rPr>
-        <w:t>s</w:t>
-      </w:r>
-      <w:r>
-        <w:rPr>
-          <w:sz w:val="24"/>
-          <w:szCs w:val="24"/>
-        </w:rPr>
-        <w:t xml:space="preserve"> to show the performance of</w:t>
-      </w:r>
-      <w:r>
-        <w:rPr>
-          <w:sz w:val="24"/>
-          <w:szCs w:val="24"/>
-        </w:rPr>
-        <w:t xml:space="preserve"> the </w:t>
-      </w:r>
-      <w:r>
-        <w:rPr>
-          <w:noProof/>
-          <w:sz w:val="24"/>
-          <w:szCs w:val="24"/>
-        </w:rPr>
-        <w:t>method</w:t>
-      </w:r>
-      <w:r>
-        <w:rPr>
-          <w:sz w:val="24"/>
-          <w:szCs w:val="24"/>
-        </w:rPr>
-        <w:t xml:space="preserve">. </w:t>
-      </w:r>
-      <w:r>
-        <w:rPr>
-          <w:sz w:val="24"/>
-          <w:szCs w:val="24"/>
-        </w:rPr>
         <w:t>Finally,</w:t>
       </w:r>
       <w:r>
@@ -4809,7 +4890,7 @@
           <w:sz w:val="24"/>
           <w:szCs w:val="24"/>
         </w:rPr>
-        <w:t>4</w:t>
+        <w:t>5</w:t>
       </w:r>
       <w:r>
         <w:rPr>
@@ -6925,6 +7006,7 @@
           <w:sz w:val="24"/>
           <w:szCs w:val="24"/>
         </w:rPr>
+        <w:lastRenderedPageBreak/>
         <w:t xml:space="preserve">Where </w:t>
       </w:r>
       <m:oMath>
@@ -7183,7 +7265,7 @@
           <v:shape id="_x0000_i1025" type="#_x0000_t75" style="width:352.5pt;height:122.5pt" o:ole="">
             <v:imagedata r:id="rId8" o:title=""/>
           </v:shape>
-          <o:OLEObject Type="Embed" ProgID="Visio.Drawing.11" ShapeID="_x0000_i1025" DrawAspect="Content" ObjectID="_1615203746" r:id="rId9"/>
+          <o:OLEObject Type="Embed" ProgID="Visio.Drawing.11" ShapeID="_x0000_i1025" DrawAspect="Content" ObjectID="_1615223674" r:id="rId9"/>
         </w:object>
       </w:r>
     </w:p>
@@ -9370,19 +9452,14 @@
           <w:szCs w:val="24"/>
         </w:rPr>
         <w:object w:dxaOrig="27382" w:dyaOrig="10536" w14:anchorId="4419044B">
-          <v:shape id="_x0000_i1030" type="#_x0000_t75" style="width:418.05pt;height:157.95pt" o:ole="">
+          <v:shape id="_x0000_i1026" type="#_x0000_t75" style="width:417.5pt;height:158.05pt" o:ole="">
             <v:imagedata r:id="rId10" o:title=""/>
           </v:shape>
-          <o:OLEObject Type="Embed" ProgID="Visio.Drawing.11" ShapeID="_x0000_i1030" DrawAspect="Content" ObjectID="_1615203747" r:id="rId11"/>
+          <o:OLEObject Type="Embed" ProgID="Visio.Drawing.11" ShapeID="_x0000_i1026" DrawAspect="Content" ObjectID="_1615223675" r:id="rId11"/>
         </w:object>
       </w:r>
     </w:p>
     <w:p>
-      <w:pPr>
-        <w:rPr>
-          <w:rFonts w:hint="eastAsia"/>
-        </w:rPr>
-      </w:pPr>
       <w:r>
         <w:rPr>
           <w:sz w:val="24"/>
@@ -11583,7 +11660,7 @@
           <v:shape id="_x0000_i1027" type="#_x0000_t75" style="width:367.5pt;height:151.5pt" o:ole="">
             <v:imagedata r:id="rId12" o:title=""/>
           </v:shape>
-          <o:OLEObject Type="Embed" ProgID="Visio.Drawing.11" ShapeID="_x0000_i1027" DrawAspect="Content" ObjectID="_1615203748" r:id="rId13"/>
+          <o:OLEObject Type="Embed" ProgID="Visio.Drawing.11" ShapeID="_x0000_i1027" DrawAspect="Content" ObjectID="_1615223676" r:id="rId13"/>
         </w:object>
       </w:r>
     </w:p>
@@ -14548,10 +14625,10 @@
           <w:szCs w:val="24"/>
         </w:rPr>
         <w:object w:dxaOrig="5467" w:dyaOrig="3296" w14:anchorId="6D6C53A6">
-          <v:shape id="_x0000_i1028" type="#_x0000_t75" style="width:335.3pt;height:203.1pt" o:ole="">
+          <v:shape id="_x0000_i1028" type="#_x0000_t75" style="width:335.2pt;height:202.9pt" o:ole="">
             <v:imagedata r:id="rId14" o:title=""/>
           </v:shape>
-          <o:OLEObject Type="Embed" ProgID="Visio.Drawing.11" ShapeID="_x0000_i1028" DrawAspect="Content" ObjectID="_1615203749" r:id="rId15"/>
+          <o:OLEObject Type="Embed" ProgID="Visio.Drawing.11" ShapeID="_x0000_i1028" DrawAspect="Content" ObjectID="_1615223677" r:id="rId15"/>
         </w:object>
       </w:r>
     </w:p>
@@ -18937,16 +19014,7 @@
           <w:sz w:val="24"/>
           <w:szCs w:val="24"/>
         </w:rPr>
-        <w:t xml:space="preserve"> we get 32</w:t>
-      </w:r>
-      <w:bookmarkStart w:id="0" w:name="_GoBack"/>
-      <w:bookmarkEnd w:id="0"/>
-      <w:r>
-        <w:rPr>
-          <w:sz w:val="24"/>
-          <w:szCs w:val="24"/>
-        </w:rPr>
-        <w:t xml:space="preserve"> samples for each </w:t>
+        <w:t xml:space="preserve"> we get 32 samples for each </w:t>
       </w:r>
       <w:r>
         <w:rPr>
@@ -19165,7 +19233,6 @@
       <w:pPr>
         <w:spacing w:line="440" w:lineRule="exact"/>
         <w:rPr>
-          <w:rFonts w:hint="eastAsia"/>
           <w:sz w:val="24"/>
           <w:szCs w:val="24"/>
         </w:rPr>
@@ -25729,7 +25796,7 @@
 </file>
 
 <file path=customXml/itemProps1.xml><?xml version="1.0" encoding="utf-8"?>
-<ds:datastoreItem xmlns:ds="http://schemas.openxmlformats.org/officeDocument/2006/customXml" ds:itemID="{B5E20675-7D75-4ED9-87D9-BE34804E7158}">
+<ds:datastoreItem xmlns:ds="http://schemas.openxmlformats.org/officeDocument/2006/customXml" ds:itemID="{9ABCC293-A001-47C6-A75F-93882143A636}">
   <ds:schemaRefs>
     <ds:schemaRef ds:uri="http://schemas.openxmlformats.org/officeDocument/2006/bibliography"/>
   </ds:schemaRefs>

</xml_diff>

<commit_message>
fix encoder for UTD_MHAD
</commit_message>
<xml_diff>
--- a/paper/skeleton based action recognition using few shot learning.docx
+++ b/paper/skeleton based action recognition using few shot learning.docx
@@ -5902,10 +5902,10 @@
             <v:path o:extrusionok="f" gradientshapeok="t" o:connecttype="rect"/>
             <o:lock v:ext="edit" aspectratio="t"/>
           </v:shapetype>
-          <v:shape id="_x0000_i1025" type="#_x0000_t75" style="width:352.5pt;height:122.25pt" o:ole="">
+          <v:shape id="_x0000_i1025" type="#_x0000_t75" style="width:352.55pt;height:122.25pt" o:ole="">
             <v:imagedata r:id="rId8" o:title=""/>
           </v:shape>
-          <o:OLEObject Type="Embed" ProgID="Visio.Drawing.11" ShapeID="_x0000_i1025" DrawAspect="Content" ObjectID="_1615991446" r:id="rId9"/>
+          <o:OLEObject Type="Embed" ProgID="Visio.Drawing.11" ShapeID="_x0000_i1025" DrawAspect="Content" ObjectID="_1616001717" r:id="rId9"/>
         </w:object>
       </w:r>
     </w:p>
@@ -6772,10 +6772,10 @@
           <w:szCs w:val="24"/>
         </w:rPr>
         <w:object w:dxaOrig="27382" w:dyaOrig="10536" w14:anchorId="4D4E387E">
-          <v:shape id="_x0000_i1033" type="#_x0000_t75" style="width:417.75pt;height:158.25pt" o:ole="">
+          <v:shape id="_x0000_i1026" type="#_x0000_t75" style="width:417.75pt;height:158.25pt" o:ole="">
             <v:imagedata r:id="rId12" o:title=""/>
           </v:shape>
-          <o:OLEObject Type="Embed" ProgID="Visio.Drawing.11" ShapeID="_x0000_i1033" DrawAspect="Content" ObjectID="_1615991447" r:id="rId13"/>
+          <o:OLEObject Type="Embed" ProgID="Visio.Drawing.11" ShapeID="_x0000_i1026" DrawAspect="Content" ObjectID="_1616001718" r:id="rId13"/>
         </w:object>
       </w:r>
     </w:p>
@@ -8107,7 +8107,6 @@
       <w:pPr>
         <w:jc w:val="center"/>
         <w:rPr>
-          <w:rFonts w:hint="eastAsia"/>
           <w:b/>
           <w:bCs/>
           <w:sz w:val="24"/>
@@ -8482,10 +8481,10 @@
           <w:szCs w:val="24"/>
         </w:rPr>
         <w:object w:dxaOrig="7814" w:dyaOrig="3189" w14:anchorId="5B18F307">
-          <v:shape id="_x0000_i1031" type="#_x0000_t75" style="width:367.5pt;height:151.5pt" o:ole="">
+          <v:shape id="_x0000_i1027" type="#_x0000_t75" style="width:367.45pt;height:151.45pt" o:ole="">
             <v:imagedata r:id="rId14" o:title=""/>
           </v:shape>
-          <o:OLEObject Type="Embed" ProgID="Visio.Drawing.11" ShapeID="_x0000_i1031" DrawAspect="Content" ObjectID="_1615991448" r:id="rId15"/>
+          <o:OLEObject Type="Embed" ProgID="Visio.Drawing.11" ShapeID="_x0000_i1027" DrawAspect="Content" ObjectID="_1616001719" r:id="rId15"/>
         </w:object>
       </w:r>
     </w:p>
@@ -10297,7 +10296,6 @@
             <w:pPr>
               <w:jc w:val="center"/>
               <w:rPr>
-                <w:rFonts w:hint="eastAsia"/>
                 <w:b/>
                 <w:bCs/>
                 <w:sz w:val="24"/>
@@ -10658,7 +10656,7 @@
           <w:sz w:val="24"/>
           <w:szCs w:val="24"/>
         </w:rPr>
-        <w:t>parts</w:t>
+        <w:t>subsets</w:t>
       </w:r>
       <w:r>
         <w:rPr>
@@ -11714,19 +11712,7 @@
               <w:szCs w:val="24"/>
               <w:highlight w:val="yellow"/>
             </w:rPr>
-            <m:t>l</m:t>
-          </m:r>
-          <m:r>
-            <m:rPr>
-              <m:sty m:val="p"/>
-            </m:rPr>
-            <w:rPr>
-              <w:rFonts w:ascii="Cambria Math" w:hAnsi="Cambria Math"/>
-              <w:sz w:val="24"/>
-              <w:szCs w:val="24"/>
-              <w:highlight w:val="yellow"/>
-            </w:rPr>
-            <m:t>oss</m:t>
+            <m:t>loss</m:t>
           </m:r>
           <m:d>
             <m:dPr>
@@ -11889,19 +11875,7 @@
               <w:szCs w:val="24"/>
               <w:highlight w:val="yellow"/>
             </w:rPr>
-            <m:t>=</m:t>
-          </m:r>
-          <m:r>
-            <m:rPr>
-              <m:sty m:val="p"/>
-            </m:rPr>
-            <w:rPr>
-              <w:rFonts w:ascii="Cambria Math" w:hAnsi="Cambria Math"/>
-              <w:sz w:val="24"/>
-              <w:szCs w:val="24"/>
-              <w:highlight w:val="yellow"/>
-            </w:rPr>
-            <m:t>log⁡(</m:t>
+            <m:t>=log⁡(</m:t>
           </m:r>
           <m:f>
             <m:fPr>
@@ -12750,10 +12724,10 @@
           <w:szCs w:val="24"/>
         </w:rPr>
         <w:object w:dxaOrig="5467" w:dyaOrig="3296" w14:anchorId="6D6C53A6">
-          <v:shape id="_x0000_i1028" type="#_x0000_t75" style="width:331.5pt;height:201.75pt" o:ole="">
+          <v:shape id="_x0000_i1028" type="#_x0000_t75" style="width:331.45pt;height:201.75pt" o:ole="">
             <v:imagedata r:id="rId16" o:title=""/>
           </v:shape>
-          <o:OLEObject Type="Embed" ProgID="Visio.Drawing.11" ShapeID="_x0000_i1028" DrawAspect="Content" ObjectID="_1615991449" r:id="rId17"/>
+          <o:OLEObject Type="Embed" ProgID="Visio.Drawing.11" ShapeID="_x0000_i1028" DrawAspect="Content" ObjectID="_1616001720" r:id="rId17"/>
         </w:object>
       </w:r>
     </w:p>
@@ -16908,7 +16882,29 @@
           <w:sz w:val="24"/>
           <w:szCs w:val="24"/>
         </w:rPr>
-        <w:t xml:space="preserve"> piece of code is provided in github </w:t>
+        <w:t xml:space="preserve"> piece of code is </w:t>
+      </w:r>
+      <w:r>
+        <w:rPr>
+          <w:rFonts w:hint="eastAsia"/>
+          <w:sz w:val="24"/>
+          <w:szCs w:val="24"/>
+        </w:rPr>
+        <w:t>ava</w:t>
+      </w:r>
+      <w:r>
+        <w:rPr>
+          <w:sz w:val="24"/>
+          <w:szCs w:val="24"/>
+        </w:rPr>
+        <w:t xml:space="preserve">ilable </w:t>
+      </w:r>
+      <w:r>
+        <w:rPr>
+          <w:sz w:val="24"/>
+          <w:szCs w:val="24"/>
+        </w:rPr>
+        <w:t xml:space="preserve">in github </w:t>
       </w:r>
       <w:r>
         <w:rPr>
@@ -16940,18 +16936,412 @@
       <w:pPr>
         <w:spacing w:line="440" w:lineRule="exact"/>
         <w:rPr>
+          <w:sz w:val="24"/>
+          <w:szCs w:val="24"/>
+        </w:rPr>
+      </w:pPr>
+      <w:r>
+        <w:rPr>
           <w:rFonts w:hint="eastAsia"/>
           <w:sz w:val="24"/>
           <w:szCs w:val="24"/>
         </w:rPr>
-      </w:pPr>
+        <w:t>The</w:t>
+      </w:r>
+      <w:r>
+        <w:rPr>
+          <w:sz w:val="24"/>
+          <w:szCs w:val="24"/>
+        </w:rPr>
+        <w:t xml:space="preserve"> </w:t>
+      </w:r>
+      <w:r>
+        <w:rPr>
+          <w:sz w:val="24"/>
+          <w:szCs w:val="24"/>
+        </w:rPr>
+        <w:t>UTD-</w:t>
+      </w:r>
+      <w:r>
+        <w:rPr>
+          <w:sz w:val="24"/>
+          <w:szCs w:val="24"/>
+        </w:rPr>
+        <w:t>MHAD dataset</w:t>
+      </w:r>
+      <w:r>
+        <w:rPr>
+          <w:sz w:val="24"/>
+          <w:szCs w:val="24"/>
+        </w:rPr>
+        <w:t xml:space="preserve"> contains </w:t>
+      </w:r>
+      <w:r>
+        <w:rPr>
+          <w:sz w:val="24"/>
+          <w:szCs w:val="24"/>
+        </w:rPr>
+        <w:t>27</w:t>
+      </w:r>
+      <w:r>
+        <w:rPr>
+          <w:sz w:val="24"/>
+          <w:szCs w:val="24"/>
+        </w:rPr>
+        <w:t xml:space="preserve"> classes</w:t>
+      </w:r>
+      <w:r>
+        <w:rPr>
+          <w:sz w:val="24"/>
+          <w:szCs w:val="24"/>
+        </w:rPr>
+        <w:t xml:space="preserve"> </w:t>
+      </w:r>
+      <w:r>
+        <w:rPr>
+          <w:sz w:val="24"/>
+          <w:szCs w:val="24"/>
+        </w:rPr>
+        <w:t xml:space="preserve">of </w:t>
+      </w:r>
+      <w:r>
+        <w:rPr>
+          <w:sz w:val="24"/>
+          <w:szCs w:val="24"/>
+        </w:rPr>
+        <w:t>actions performed by 8 subjects (4 females and 4 males)</w:t>
+      </w:r>
+      <w:r>
+        <w:rPr>
+          <w:sz w:val="24"/>
+          <w:szCs w:val="24"/>
+        </w:rPr>
+        <w:t>,</w:t>
+      </w:r>
+      <w:r>
+        <w:rPr>
+          <w:sz w:val="24"/>
+          <w:szCs w:val="24"/>
+        </w:rPr>
+        <w:t xml:space="preserve"> </w:t>
+      </w:r>
+      <w:r>
+        <w:rPr>
+          <w:sz w:val="24"/>
+          <w:szCs w:val="24"/>
+        </w:rPr>
+        <w:t>Each subject repeated each action 4 times</w:t>
+      </w:r>
+      <w:r>
+        <w:rPr>
+          <w:sz w:val="24"/>
+          <w:szCs w:val="24"/>
+        </w:rPr>
+        <w:t>[</w:t>
+      </w:r>
+      <w:r>
+        <w:rPr>
+          <w:sz w:val="24"/>
+          <w:szCs w:val="24"/>
+        </w:rPr>
+        <w:fldChar w:fldCharType="begin"/>
+      </w:r>
+      <w:r>
+        <w:rPr>
+          <w:sz w:val="24"/>
+          <w:szCs w:val="24"/>
+        </w:rPr>
+        <w:instrText xml:space="preserve"> REF _Ref4336086 </w:instrText>
+      </w:r>
+      <w:r>
+        <w:rPr>
+          <w:sz w:val="24"/>
+          <w:szCs w:val="24"/>
+        </w:rPr>
+        <w:fldChar w:fldCharType="separate"/>
+      </w:r>
+      <w:r>
+        <w:rPr>
+          <w:rFonts w:ascii="Times New Roman" w:hAnsi="Times New Roman" w:cs="Times New Roman"/>
+          <w:noProof/>
+          <w:szCs w:val="21"/>
+        </w:rPr>
+        <w:t>20</w:t>
+      </w:r>
+      <w:r>
+        <w:rPr>
+          <w:sz w:val="24"/>
+          <w:szCs w:val="24"/>
+        </w:rPr>
+        <w:fldChar w:fldCharType="end"/>
+      </w:r>
+      <w:r>
+        <w:rPr>
+          <w:sz w:val="24"/>
+          <w:szCs w:val="24"/>
+        </w:rPr>
+        <w:t>]</w:t>
+      </w:r>
+      <w:r>
+        <w:rPr>
+          <w:sz w:val="24"/>
+          <w:szCs w:val="24"/>
+        </w:rPr>
+        <w:t>.</w:t>
+      </w:r>
+      <w:r>
+        <w:rPr>
+          <w:sz w:val="24"/>
+          <w:szCs w:val="24"/>
+        </w:rPr>
+        <w:t xml:space="preserve"> </w:t>
+      </w:r>
+      <w:r>
+        <w:rPr>
+          <w:sz w:val="24"/>
+          <w:szCs w:val="24"/>
+        </w:rPr>
+        <w:t>So,</w:t>
+      </w:r>
+      <w:r>
+        <w:rPr>
+          <w:sz w:val="24"/>
+          <w:szCs w:val="24"/>
+        </w:rPr>
+        <w:t xml:space="preserve"> we get 32 samples per </w:t>
+      </w:r>
+      <w:r>
+        <w:rPr>
+          <w:sz w:val="24"/>
+          <w:szCs w:val="24"/>
+        </w:rPr>
+        <w:t>action.</w:t>
+      </w:r>
+      <w:r>
+        <w:rPr>
+          <w:sz w:val="24"/>
+          <w:szCs w:val="24"/>
+        </w:rPr>
+        <w:t xml:space="preserve"> From each</w:t>
+      </w:r>
+      <w:r>
+        <w:rPr>
+          <w:sz w:val="24"/>
+          <w:szCs w:val="24"/>
+        </w:rPr>
+        <w:t xml:space="preserve"> type of action</w:t>
+      </w:r>
+      <w:r>
+        <w:rPr>
+          <w:sz w:val="24"/>
+          <w:szCs w:val="24"/>
+        </w:rPr>
+        <w:t xml:space="preserve">, we select 8 </w:t>
+      </w:r>
+      <w:r>
+        <w:rPr>
+          <w:sz w:val="24"/>
+          <w:szCs w:val="24"/>
+        </w:rPr>
+        <w:t xml:space="preserve">sequence </w:t>
+      </w:r>
+      <w:r>
+        <w:rPr>
+          <w:sz w:val="24"/>
+          <w:szCs w:val="24"/>
+        </w:rPr>
+        <w:t xml:space="preserve">as the </w:t>
+      </w:r>
+      <w:r>
+        <w:rPr>
+          <w:sz w:val="24"/>
+          <w:szCs w:val="24"/>
+        </w:rPr>
+        <w:t>training</w:t>
+      </w:r>
+      <w:r>
+        <w:rPr>
+          <w:sz w:val="24"/>
+          <w:szCs w:val="24"/>
+        </w:rPr>
+        <w:t xml:space="preserve"> </w:t>
+      </w:r>
+      <w:r>
+        <w:rPr>
+          <w:sz w:val="24"/>
+          <w:szCs w:val="24"/>
+        </w:rPr>
+        <w:t>samples</w:t>
+      </w:r>
+      <w:r>
+        <w:rPr>
+          <w:sz w:val="24"/>
+          <w:szCs w:val="24"/>
+        </w:rPr>
+        <w:t>,</w:t>
+      </w:r>
+      <w:r>
+        <w:rPr>
+          <w:sz w:val="24"/>
+          <w:szCs w:val="24"/>
+        </w:rPr>
+        <w:t xml:space="preserve"> </w:t>
+      </w:r>
+      <w:r>
+        <w:rPr>
+          <w:sz w:val="24"/>
+          <w:szCs w:val="24"/>
+        </w:rPr>
+        <w:t>and leave out 24 sample</w:t>
+      </w:r>
+      <w:r>
+        <w:rPr>
+          <w:sz w:val="24"/>
+          <w:szCs w:val="24"/>
+        </w:rPr>
+        <w:t>s</w:t>
+      </w:r>
+      <w:r>
+        <w:rPr>
+          <w:sz w:val="24"/>
+          <w:szCs w:val="24"/>
+        </w:rPr>
+        <w:t xml:space="preserve"> for testing.</w:t>
+      </w:r>
+      <w:r>
+        <w:rPr>
+          <w:sz w:val="24"/>
+          <w:szCs w:val="24"/>
+        </w:rPr>
+        <w:t xml:space="preserve"> </w:t>
+      </w:r>
+      <w:r>
+        <w:rPr>
+          <w:sz w:val="24"/>
+          <w:szCs w:val="24"/>
+        </w:rPr>
+        <w:t xml:space="preserve">Table1 </w:t>
+      </w:r>
+      <w:r>
+        <w:rPr>
+          <w:sz w:val="24"/>
+          <w:szCs w:val="24"/>
+        </w:rPr>
+        <w:t xml:space="preserve">shows </w:t>
+      </w:r>
+      <w:r>
+        <w:rPr>
+          <w:sz w:val="24"/>
+          <w:szCs w:val="24"/>
+        </w:rPr>
+        <w:t xml:space="preserve">the </w:t>
+      </w:r>
+      <w:r>
+        <w:rPr>
+          <w:sz w:val="24"/>
+          <w:szCs w:val="24"/>
+        </w:rPr>
+        <w:t xml:space="preserve">recognition accuracy of </w:t>
+      </w:r>
+      <w:r>
+        <w:rPr>
+          <w:sz w:val="24"/>
+          <w:szCs w:val="24"/>
+        </w:rPr>
+        <w:t>different method</w:t>
+      </w:r>
+      <w:r>
+        <w:rPr>
+          <w:sz w:val="24"/>
+          <w:szCs w:val="24"/>
+        </w:rPr>
+        <w:t>s</w:t>
+      </w:r>
+      <w:r>
+        <w:rPr>
+          <w:sz w:val="24"/>
+          <w:szCs w:val="24"/>
+        </w:rPr>
+        <w:t xml:space="preserve"> on </w:t>
+      </w:r>
       <w:r>
         <w:rPr>
           <w:rFonts w:hint="eastAsia"/>
           <w:sz w:val="24"/>
           <w:szCs w:val="24"/>
         </w:rPr>
-        <w:t>The</w:t>
+        <w:t>U</w:t>
+      </w:r>
+      <w:r>
+        <w:rPr>
+          <w:sz w:val="24"/>
+          <w:szCs w:val="24"/>
+        </w:rPr>
+        <w:t xml:space="preserve">TD-MHAD </w:t>
+      </w:r>
+      <w:r>
+        <w:rPr>
+          <w:rFonts w:hint="eastAsia"/>
+          <w:sz w:val="24"/>
+          <w:szCs w:val="24"/>
+        </w:rPr>
+        <w:t>dataset</w:t>
+      </w:r>
+      <w:r>
+        <w:rPr>
+          <w:sz w:val="24"/>
+          <w:szCs w:val="24"/>
+        </w:rPr>
+        <w:t xml:space="preserve">. </w:t>
+      </w:r>
+      <w:r>
+        <w:rPr>
+          <w:sz w:val="24"/>
+          <w:szCs w:val="24"/>
+        </w:rPr>
+        <w:t xml:space="preserve">Compare to other algorithm, our method only need </w:t>
+      </w:r>
+      <w:r>
+        <w:rPr>
+          <w:sz w:val="24"/>
+          <w:szCs w:val="24"/>
+        </w:rPr>
+        <w:t>a quarter</w:t>
+      </w:r>
+      <w:r>
+        <w:rPr>
+          <w:sz w:val="24"/>
+          <w:szCs w:val="24"/>
+        </w:rPr>
+        <w:t xml:space="preserve"> of</w:t>
+      </w:r>
+      <w:r>
+        <w:rPr>
+          <w:sz w:val="24"/>
+          <w:szCs w:val="24"/>
+        </w:rPr>
+        <w:t xml:space="preserve"> samples </w:t>
+      </w:r>
+      <w:r>
+        <w:rPr>
+          <w:sz w:val="24"/>
+          <w:szCs w:val="24"/>
+        </w:rPr>
+        <w:t>for training</w:t>
+      </w:r>
+      <w:r>
+        <w:rPr>
+          <w:sz w:val="24"/>
+          <w:szCs w:val="24"/>
+        </w:rPr>
+        <w:t xml:space="preserve"> without any data augmentation []</w:t>
+      </w:r>
+      <w:r>
+        <w:rPr>
+          <w:sz w:val="24"/>
+          <w:szCs w:val="24"/>
+        </w:rPr>
+        <w:t>,</w:t>
       </w:r>
       <w:r>
         <w:rPr>
@@ -16965,436 +17355,6 @@
           <w:sz w:val="24"/>
           <w:szCs w:val="24"/>
         </w:rPr>
-        <w:t>UTD-</w:t>
-      </w:r>
-      <w:r>
-        <w:rPr>
-          <w:sz w:val="24"/>
-          <w:szCs w:val="24"/>
-        </w:rPr>
-        <w:t>MHAD dataset</w:t>
-      </w:r>
-      <w:r>
-        <w:rPr>
-          <w:sz w:val="24"/>
-          <w:szCs w:val="24"/>
-        </w:rPr>
-        <w:t xml:space="preserve"> contains </w:t>
-      </w:r>
-      <w:r>
-        <w:rPr>
-          <w:sz w:val="24"/>
-          <w:szCs w:val="24"/>
-        </w:rPr>
-        <w:t>27</w:t>
-      </w:r>
-      <w:r>
-        <w:rPr>
-          <w:sz w:val="24"/>
-          <w:szCs w:val="24"/>
-        </w:rPr>
-        <w:t xml:space="preserve"> classes</w:t>
-      </w:r>
-      <w:r>
-        <w:rPr>
-          <w:sz w:val="24"/>
-          <w:szCs w:val="24"/>
-        </w:rPr>
-        <w:t xml:space="preserve"> </w:t>
-      </w:r>
-      <w:r>
-        <w:rPr>
-          <w:sz w:val="24"/>
-          <w:szCs w:val="24"/>
-        </w:rPr>
-        <w:t xml:space="preserve">of </w:t>
-      </w:r>
-      <w:r>
-        <w:rPr>
-          <w:sz w:val="24"/>
-          <w:szCs w:val="24"/>
-        </w:rPr>
-        <w:t>actions performed by 8 subjects (4 females and 4 males)</w:t>
-      </w:r>
-      <w:r>
-        <w:rPr>
-          <w:sz w:val="24"/>
-          <w:szCs w:val="24"/>
-        </w:rPr>
-        <w:t>,</w:t>
-      </w:r>
-      <w:r>
-        <w:rPr>
-          <w:sz w:val="24"/>
-          <w:szCs w:val="24"/>
-        </w:rPr>
-        <w:t xml:space="preserve"> </w:t>
-      </w:r>
-      <w:r>
-        <w:rPr>
-          <w:sz w:val="24"/>
-          <w:szCs w:val="24"/>
-        </w:rPr>
-        <w:t>Each subject repeated each action 4 times</w:t>
-      </w:r>
-      <w:r>
-        <w:rPr>
-          <w:sz w:val="24"/>
-          <w:szCs w:val="24"/>
-        </w:rPr>
-        <w:t>[</w:t>
-      </w:r>
-      <w:r>
-        <w:rPr>
-          <w:sz w:val="24"/>
-          <w:szCs w:val="24"/>
-        </w:rPr>
-        <w:fldChar w:fldCharType="begin"/>
-      </w:r>
-      <w:r>
-        <w:rPr>
-          <w:sz w:val="24"/>
-          <w:szCs w:val="24"/>
-        </w:rPr>
-        <w:instrText xml:space="preserve"> REF _Ref4336086 </w:instrText>
-      </w:r>
-      <w:r>
-        <w:rPr>
-          <w:sz w:val="24"/>
-          <w:szCs w:val="24"/>
-        </w:rPr>
-        <w:fldChar w:fldCharType="separate"/>
-      </w:r>
-      <w:r>
-        <w:rPr>
-          <w:rFonts w:ascii="Times New Roman" w:hAnsi="Times New Roman" w:cs="Times New Roman"/>
-          <w:noProof/>
-          <w:szCs w:val="21"/>
-        </w:rPr>
-        <w:t>20</w:t>
-      </w:r>
-      <w:r>
-        <w:rPr>
-          <w:sz w:val="24"/>
-          <w:szCs w:val="24"/>
-        </w:rPr>
-        <w:fldChar w:fldCharType="end"/>
-      </w:r>
-      <w:r>
-        <w:rPr>
-          <w:sz w:val="24"/>
-          <w:szCs w:val="24"/>
-        </w:rPr>
-        <w:t>]</w:t>
-      </w:r>
-      <w:r>
-        <w:rPr>
-          <w:sz w:val="24"/>
-          <w:szCs w:val="24"/>
-        </w:rPr>
-        <w:t>.</w:t>
-      </w:r>
-      <w:r>
-        <w:rPr>
-          <w:sz w:val="24"/>
-          <w:szCs w:val="24"/>
-        </w:rPr>
-        <w:t xml:space="preserve"> </w:t>
-      </w:r>
-      <w:r>
-        <w:rPr>
-          <w:sz w:val="24"/>
-          <w:szCs w:val="24"/>
-        </w:rPr>
-        <w:t>So,</w:t>
-      </w:r>
-      <w:r>
-        <w:rPr>
-          <w:sz w:val="24"/>
-          <w:szCs w:val="24"/>
-        </w:rPr>
-        <w:t xml:space="preserve"> we get 32 samples per </w:t>
-      </w:r>
-      <w:r>
-        <w:rPr>
-          <w:sz w:val="24"/>
-          <w:szCs w:val="24"/>
-        </w:rPr>
-        <w:t>action.</w:t>
-      </w:r>
-      <w:r>
-        <w:rPr>
-          <w:sz w:val="24"/>
-          <w:szCs w:val="24"/>
-        </w:rPr>
-        <w:t xml:space="preserve"> From each</w:t>
-      </w:r>
-      <w:r>
-        <w:rPr>
-          <w:sz w:val="24"/>
-          <w:szCs w:val="24"/>
-        </w:rPr>
-        <w:t xml:space="preserve"> type of action</w:t>
-      </w:r>
-      <w:r>
-        <w:rPr>
-          <w:sz w:val="24"/>
-          <w:szCs w:val="24"/>
-        </w:rPr>
-        <w:t>, we select 8</w:t>
-      </w:r>
-      <w:r>
-        <w:rPr>
-          <w:sz w:val="24"/>
-          <w:szCs w:val="24"/>
-        </w:rPr>
-        <w:t xml:space="preserve">(4 </w:t>
-      </w:r>
-      <w:r>
-        <w:rPr>
-          <w:sz w:val="24"/>
-          <w:szCs w:val="24"/>
-        </w:rPr>
-        <w:t>support,</w:t>
-      </w:r>
-      <w:r>
-        <w:rPr>
-          <w:sz w:val="24"/>
-          <w:szCs w:val="24"/>
-        </w:rPr>
-        <w:t xml:space="preserve"> </w:t>
-      </w:r>
-      <w:r>
-        <w:rPr>
-          <w:sz w:val="24"/>
-          <w:szCs w:val="24"/>
-        </w:rPr>
-        <w:t xml:space="preserve">4 </w:t>
-      </w:r>
-      <w:r>
-        <w:rPr>
-          <w:sz w:val="24"/>
-          <w:szCs w:val="24"/>
-        </w:rPr>
-        <w:t>query</w:t>
-      </w:r>
-      <w:r>
-        <w:rPr>
-          <w:sz w:val="24"/>
-          <w:szCs w:val="24"/>
-        </w:rPr>
-        <w:t>)</w:t>
-      </w:r>
-      <w:r>
-        <w:rPr>
-          <w:sz w:val="24"/>
-          <w:szCs w:val="24"/>
-        </w:rPr>
-        <w:t xml:space="preserve"> </w:t>
-      </w:r>
-      <w:r>
-        <w:rPr>
-          <w:sz w:val="24"/>
-          <w:szCs w:val="24"/>
-        </w:rPr>
-        <w:t xml:space="preserve">sequence </w:t>
-      </w:r>
-      <w:r>
-        <w:rPr>
-          <w:sz w:val="24"/>
-          <w:szCs w:val="24"/>
-        </w:rPr>
-        <w:t xml:space="preserve">as the </w:t>
-      </w:r>
-      <w:r>
-        <w:rPr>
-          <w:sz w:val="24"/>
-          <w:szCs w:val="24"/>
-        </w:rPr>
-        <w:t>training</w:t>
-      </w:r>
-      <w:r>
-        <w:rPr>
-          <w:sz w:val="24"/>
-          <w:szCs w:val="24"/>
-        </w:rPr>
-        <w:t xml:space="preserve"> </w:t>
-      </w:r>
-      <w:r>
-        <w:rPr>
-          <w:sz w:val="24"/>
-          <w:szCs w:val="24"/>
-        </w:rPr>
-        <w:t>samples</w:t>
-      </w:r>
-      <w:r>
-        <w:rPr>
-          <w:sz w:val="24"/>
-          <w:szCs w:val="24"/>
-        </w:rPr>
-        <w:t>,</w:t>
-      </w:r>
-      <w:r>
-        <w:rPr>
-          <w:sz w:val="24"/>
-          <w:szCs w:val="24"/>
-        </w:rPr>
-        <w:t xml:space="preserve"> </w:t>
-      </w:r>
-      <w:r>
-        <w:rPr>
-          <w:sz w:val="24"/>
-          <w:szCs w:val="24"/>
-        </w:rPr>
-        <w:t>and leave out 24 sample</w:t>
-      </w:r>
-      <w:r>
-        <w:rPr>
-          <w:sz w:val="24"/>
-          <w:szCs w:val="24"/>
-        </w:rPr>
-        <w:t>s</w:t>
-      </w:r>
-      <w:r>
-        <w:rPr>
-          <w:sz w:val="24"/>
-          <w:szCs w:val="24"/>
-        </w:rPr>
-        <w:t xml:space="preserve"> for testing.</w:t>
-      </w:r>
-      <w:r>
-        <w:rPr>
-          <w:sz w:val="24"/>
-          <w:szCs w:val="24"/>
-        </w:rPr>
-        <w:t xml:space="preserve"> </w:t>
-      </w:r>
-      <w:r>
-        <w:rPr>
-          <w:sz w:val="24"/>
-          <w:szCs w:val="24"/>
-        </w:rPr>
-        <w:t xml:space="preserve">Table1 </w:t>
-      </w:r>
-      <w:r>
-        <w:rPr>
-          <w:sz w:val="24"/>
-          <w:szCs w:val="24"/>
-        </w:rPr>
-        <w:t xml:space="preserve">shows </w:t>
-      </w:r>
-      <w:r>
-        <w:rPr>
-          <w:sz w:val="24"/>
-          <w:szCs w:val="24"/>
-        </w:rPr>
-        <w:t xml:space="preserve">the </w:t>
-      </w:r>
-      <w:r>
-        <w:rPr>
-          <w:sz w:val="24"/>
-          <w:szCs w:val="24"/>
-        </w:rPr>
-        <w:t xml:space="preserve">recognition accuracy of </w:t>
-      </w:r>
-      <w:r>
-        <w:rPr>
-          <w:sz w:val="24"/>
-          <w:szCs w:val="24"/>
-        </w:rPr>
-        <w:t>different method</w:t>
-      </w:r>
-      <w:r>
-        <w:rPr>
-          <w:sz w:val="24"/>
-          <w:szCs w:val="24"/>
-        </w:rPr>
-        <w:t>s</w:t>
-      </w:r>
-      <w:r>
-        <w:rPr>
-          <w:sz w:val="24"/>
-          <w:szCs w:val="24"/>
-        </w:rPr>
-        <w:t xml:space="preserve"> on </w:t>
-      </w:r>
-      <w:r>
-        <w:rPr>
-          <w:rFonts w:hint="eastAsia"/>
-          <w:sz w:val="24"/>
-          <w:szCs w:val="24"/>
-        </w:rPr>
-        <w:t>U</w:t>
-      </w:r>
-      <w:r>
-        <w:rPr>
-          <w:sz w:val="24"/>
-          <w:szCs w:val="24"/>
-        </w:rPr>
-        <w:t xml:space="preserve">TD-MHAD </w:t>
-      </w:r>
-      <w:r>
-        <w:rPr>
-          <w:rFonts w:hint="eastAsia"/>
-          <w:sz w:val="24"/>
-          <w:szCs w:val="24"/>
-        </w:rPr>
-        <w:t>dataset</w:t>
-      </w:r>
-      <w:r>
-        <w:rPr>
-          <w:sz w:val="24"/>
-          <w:szCs w:val="24"/>
-        </w:rPr>
-        <w:t xml:space="preserve">. </w:t>
-      </w:r>
-      <w:r>
-        <w:rPr>
-          <w:sz w:val="24"/>
-          <w:szCs w:val="24"/>
-        </w:rPr>
-        <w:t xml:space="preserve">Compare to other algorithm, our method only need </w:t>
-      </w:r>
-      <w:r>
-        <w:rPr>
-          <w:sz w:val="24"/>
-          <w:szCs w:val="24"/>
-        </w:rPr>
-        <w:t>a quarter</w:t>
-      </w:r>
-      <w:r>
-        <w:rPr>
-          <w:sz w:val="24"/>
-          <w:szCs w:val="24"/>
-        </w:rPr>
-        <w:t xml:space="preserve"> of</w:t>
-      </w:r>
-      <w:r>
-        <w:rPr>
-          <w:sz w:val="24"/>
-          <w:szCs w:val="24"/>
-        </w:rPr>
-        <w:t xml:space="preserve"> samples </w:t>
-      </w:r>
-      <w:r>
-        <w:rPr>
-          <w:sz w:val="24"/>
-          <w:szCs w:val="24"/>
-        </w:rPr>
-        <w:t>for training,</w:t>
-      </w:r>
-      <w:r>
-        <w:rPr>
-          <w:sz w:val="24"/>
-          <w:szCs w:val="24"/>
-        </w:rPr>
-        <w:t xml:space="preserve"> </w:t>
-      </w:r>
-      <w:r>
-        <w:rPr>
-          <w:sz w:val="24"/>
-          <w:szCs w:val="24"/>
-        </w:rPr>
         <w:t xml:space="preserve">but still </w:t>
       </w:r>
       <w:r>
@@ -17402,7 +17362,21 @@
           <w:sz w:val="24"/>
           <w:szCs w:val="24"/>
         </w:rPr>
-        <w:t xml:space="preserve">achieve the-state of art performance. </w:t>
+        <w:t>achieve</w:t>
+      </w:r>
+      <w:r>
+        <w:rPr>
+          <w:sz w:val="24"/>
+          <w:szCs w:val="24"/>
+        </w:rPr>
+        <w:t xml:space="preserve"> the-state-of-the-</w:t>
+      </w:r>
+      <w:r>
+        <w:rPr>
+          <w:sz w:val="24"/>
+          <w:szCs w:val="24"/>
+        </w:rPr>
+        <w:t xml:space="preserve">art performance. </w:t>
       </w:r>
     </w:p>
     <w:p>
@@ -17515,7 +17489,8 @@
         </w:tc>
         <w:tc>
           <w:tcPr>
-            <w:tcW w:w="1168" w:type="dxa"/>
+            <w:tcW w:w="4673" w:type="dxa"/>
+            <w:gridSpan w:val="4"/>
           </w:tcPr>
           <w:p>
             <w:pPr>
@@ -17533,131 +17508,11 @@
             </w:pPr>
             <w:r>
               <w:rPr>
-                <w:rFonts w:hint="eastAsia"/>
                 <w:b/>
                 <w:sz w:val="24"/>
                 <w:szCs w:val="24"/>
               </w:rPr>
-              <w:t>Ex</w:t>
-            </w:r>
-            <w:r>
-              <w:rPr>
-                <w:b/>
-                <w:sz w:val="24"/>
-                <w:szCs w:val="24"/>
-              </w:rPr>
-              <w:t>p1</w:t>
-            </w:r>
-          </w:p>
-        </w:tc>
-        <w:tc>
-          <w:tcPr>
-            <w:tcW w:w="1168" w:type="dxa"/>
-          </w:tcPr>
-          <w:p>
-            <w:pPr>
-              <w:pStyle w:val="a3"/>
-              <w:tabs>
-                <w:tab w:val="left" w:pos="1200"/>
-              </w:tabs>
-              <w:spacing w:line="440" w:lineRule="exact"/>
-              <w:ind w:firstLineChars="0" w:firstLine="0"/>
-              <w:rPr>
-                <w:b/>
-                <w:sz w:val="24"/>
-                <w:szCs w:val="24"/>
-              </w:rPr>
-            </w:pPr>
-            <w:r>
-              <w:rPr>
-                <w:rFonts w:hint="eastAsia"/>
-                <w:b/>
-                <w:sz w:val="24"/>
-                <w:szCs w:val="24"/>
-              </w:rPr>
-              <w:t>Ex</w:t>
-            </w:r>
-            <w:r>
-              <w:rPr>
-                <w:b/>
-                <w:sz w:val="24"/>
-                <w:szCs w:val="24"/>
-              </w:rPr>
-              <w:t>p2</w:t>
-            </w:r>
-          </w:p>
-        </w:tc>
-        <w:tc>
-          <w:tcPr>
-            <w:tcW w:w="1168" w:type="dxa"/>
-          </w:tcPr>
-          <w:p>
-            <w:pPr>
-              <w:pStyle w:val="a3"/>
-              <w:tabs>
-                <w:tab w:val="left" w:pos="1200"/>
-              </w:tabs>
-              <w:spacing w:line="440" w:lineRule="exact"/>
-              <w:ind w:firstLineChars="0" w:firstLine="0"/>
-              <w:rPr>
-                <w:b/>
-                <w:sz w:val="24"/>
-                <w:szCs w:val="24"/>
-              </w:rPr>
-            </w:pPr>
-            <w:r>
-              <w:rPr>
-                <w:rFonts w:hint="eastAsia"/>
-                <w:b/>
-                <w:sz w:val="24"/>
-                <w:szCs w:val="24"/>
-              </w:rPr>
-              <w:t>Ex</w:t>
-            </w:r>
-            <w:r>
-              <w:rPr>
-                <w:b/>
-                <w:sz w:val="24"/>
-                <w:szCs w:val="24"/>
-              </w:rPr>
-              <w:t>p3</w:t>
-            </w:r>
-          </w:p>
-        </w:tc>
-        <w:tc>
-          <w:tcPr>
-            <w:tcW w:w="1169" w:type="dxa"/>
-          </w:tcPr>
-          <w:p>
-            <w:pPr>
-              <w:pStyle w:val="a3"/>
-              <w:tabs>
-                <w:tab w:val="left" w:pos="1200"/>
-              </w:tabs>
-              <w:spacing w:line="440" w:lineRule="exact"/>
-              <w:ind w:firstLineChars="0" w:firstLine="0"/>
-              <w:rPr>
-                <w:b/>
-                <w:sz w:val="24"/>
-                <w:szCs w:val="24"/>
-              </w:rPr>
-            </w:pPr>
-            <w:r>
-              <w:rPr>
-                <w:rFonts w:hint="eastAsia"/>
-                <w:b/>
-                <w:sz w:val="24"/>
-                <w:szCs w:val="24"/>
-              </w:rPr>
-              <w:t>Ex</w:t>
-            </w:r>
-            <w:r>
-              <w:rPr>
-                <w:b/>
-                <w:sz w:val="24"/>
-                <w:szCs w:val="24"/>
-              </w:rPr>
-              <w:t>p4</w:t>
+              <w:t>Accuracy</w:t>
             </w:r>
           </w:p>
         </w:tc>
@@ -18071,7 +17926,6 @@
             <w:r>
               <w:rPr>
                 <w:rFonts w:ascii="NimbusRomNo9L-Medi" w:hAnsi="NimbusRomNo9L-Medi"/>
-                <w:b/>
                 <w:bCs/>
                 <w:color w:val="000000"/>
                 <w:sz w:val="24"/>
@@ -18157,6 +18011,17 @@
             </w:pPr>
             <w:r>
               <w:rPr>
+                <w:rFonts w:ascii="NimbusRomNo9L-Medi" w:hAnsi="NimbusRomNo9L-Medi" w:hint="eastAsia"/>
+                <w:b/>
+                <w:bCs/>
+                <w:color w:val="000000"/>
+                <w:sz w:val="24"/>
+                <w:szCs w:val="24"/>
+              </w:rPr>
+              <w:t>9</w:t>
+            </w:r>
+            <w:r>
+              <w:rPr>
                 <w:rFonts w:ascii="NimbusRomNo9L-Medi" w:hAnsi="NimbusRomNo9L-Medi"/>
                 <w:b/>
                 <w:bCs/>
@@ -18164,18 +18029,7 @@
                 <w:sz w:val="24"/>
                 <w:szCs w:val="24"/>
               </w:rPr>
-              <w:t>97</w:t>
-            </w:r>
-            <w:r>
-              <w:rPr>
-                <w:rFonts w:ascii="NimbusRomNo9L-Medi" w:hAnsi="NimbusRomNo9L-Medi"/>
-                <w:b/>
-                <w:bCs/>
-                <w:color w:val="000000"/>
-                <w:sz w:val="24"/>
-                <w:szCs w:val="24"/>
-              </w:rPr>
-              <w:t>.07%</w:t>
+              <w:t>8.45%</w:t>
             </w:r>
           </w:p>
         </w:tc>
@@ -18199,6 +18053,17 @@
             </w:pPr>
             <w:r>
               <w:rPr>
+                <w:rFonts w:ascii="NimbusRomNo9L-Medi" w:hAnsi="NimbusRomNo9L-Medi" w:hint="eastAsia"/>
+                <w:b/>
+                <w:bCs/>
+                <w:color w:val="000000"/>
+                <w:sz w:val="24"/>
+                <w:szCs w:val="24"/>
+              </w:rPr>
+              <w:t>9</w:t>
+            </w:r>
+            <w:r>
+              <w:rPr>
                 <w:rFonts w:ascii="NimbusRomNo9L-Medi" w:hAnsi="NimbusRomNo9L-Medi"/>
                 <w:b/>
                 <w:bCs/>
@@ -18206,19 +18071,10 @@
                 <w:sz w:val="24"/>
                 <w:szCs w:val="24"/>
               </w:rPr>
-              <w:t>95</w:t>
+              <w:t>7%</w:t>
             </w:r>
-            <w:r>
-              <w:rPr>
-                <w:rFonts w:ascii="NimbusRomNo9L-Medi" w:hAnsi="NimbusRomNo9L-Medi"/>
-                <w:b/>
-                <w:bCs/>
-                <w:color w:val="000000"/>
-                <w:sz w:val="24"/>
-                <w:szCs w:val="24"/>
-              </w:rPr>
-              <w:t>.99%</w:t>
-            </w:r>
+            <w:bookmarkStart w:id="1" w:name="_GoBack"/>
+            <w:bookmarkEnd w:id="1"/>
           </w:p>
         </w:tc>
         <w:tc>
@@ -18239,28 +18095,6 @@
                 <w:szCs w:val="24"/>
               </w:rPr>
             </w:pPr>
-            <w:r>
-              <w:rPr>
-                <w:rFonts w:ascii="NimbusRomNo9L-Medi" w:hAnsi="NimbusRomNo9L-Medi"/>
-                <w:b/>
-                <w:bCs/>
-                <w:color w:val="000000"/>
-                <w:sz w:val="24"/>
-                <w:szCs w:val="24"/>
-              </w:rPr>
-              <w:t>96</w:t>
-            </w:r>
-            <w:r>
-              <w:rPr>
-                <w:rFonts w:ascii="NimbusRomNo9L-Medi" w:hAnsi="NimbusRomNo9L-Medi"/>
-                <w:b/>
-                <w:bCs/>
-                <w:color w:val="000000"/>
-                <w:sz w:val="24"/>
-                <w:szCs w:val="24"/>
-              </w:rPr>
-              <w:t>.91%</w:t>
-            </w:r>
           </w:p>
         </w:tc>
         <w:tc>
@@ -18281,50 +18115,6 @@
                 <w:szCs w:val="24"/>
               </w:rPr>
             </w:pPr>
-            <w:r>
-              <w:rPr>
-                <w:rFonts w:ascii="NimbusRomNo9L-Medi" w:hAnsi="NimbusRomNo9L-Medi"/>
-                <w:b/>
-                <w:bCs/>
-                <w:color w:val="000000"/>
-                <w:sz w:val="24"/>
-                <w:szCs w:val="24"/>
-              </w:rPr>
-              <w:t>96</w:t>
-            </w:r>
-            <w:r>
-              <w:rPr>
-                <w:rFonts w:ascii="NimbusRomNo9L-Medi" w:hAnsi="NimbusRomNo9L-Medi"/>
-                <w:b/>
-                <w:bCs/>
-                <w:color w:val="000000"/>
-                <w:sz w:val="24"/>
-                <w:szCs w:val="24"/>
-              </w:rPr>
-              <w:t>.</w:t>
-            </w:r>
-            <w:r>
-              <w:rPr>
-                <w:rFonts w:ascii="NimbusRomNo9L-Medi" w:hAnsi="NimbusRomNo9L-Medi"/>
-                <w:b/>
-                <w:bCs/>
-                <w:color w:val="000000"/>
-                <w:sz w:val="24"/>
-                <w:szCs w:val="24"/>
-              </w:rPr>
-              <w:t>14</w:t>
-            </w:r>
-            <w:r>
-              <w:rPr>
-                <w:rFonts w:ascii="NimbusRomNo9L-Medi" w:hAnsi="NimbusRomNo9L-Medi"/>
-                <w:b/>
-                <w:bCs/>
-                <w:color w:val="000000"/>
-                <w:sz w:val="24"/>
-                <w:szCs w:val="24"/>
-              </w:rPr>
-              <w:t>%</w:t>
-            </w:r>
           </w:p>
         </w:tc>
       </w:tr>
@@ -18586,7 +18376,6 @@
       <w:pPr>
         <w:spacing w:line="440" w:lineRule="exact"/>
         <w:rPr>
-          <w:rFonts w:hint="eastAsia"/>
           <w:sz w:val="24"/>
           <w:szCs w:val="24"/>
         </w:rPr>
@@ -18624,12 +18413,6 @@
           <w:sz w:val="24"/>
           <w:szCs w:val="24"/>
         </w:rPr>
-      </w:r>
-      <w:r>
-        <w:rPr>
-          <w:sz w:val="24"/>
-          <w:szCs w:val="24"/>
-        </w:rPr>
         <w:instrText xml:space="preserve"> \* MERGEFORMAT </w:instrText>
       </w:r>
       <w:r>
@@ -18637,6 +18420,12 @@
           <w:sz w:val="24"/>
           <w:szCs w:val="24"/>
         </w:rPr>
+      </w:r>
+      <w:r>
+        <w:rPr>
+          <w:sz w:val="24"/>
+          <w:szCs w:val="24"/>
+        </w:rPr>
         <w:fldChar w:fldCharType="separate"/>
       </w:r>
       <w:r>
@@ -18665,14 +18454,21 @@
           <w:sz w:val="24"/>
           <w:szCs w:val="24"/>
         </w:rPr>
-        <w:t xml:space="preserve"> dataset contains 18 actions, performed by 10 subjects and each subject repeated each action three times for cre</w:t>
-      </w:r>
-      <w:r>
-        <w:rPr>
-          <w:sz w:val="24"/>
-          <w:szCs w:val="24"/>
-        </w:rPr>
-        <w:t>ating a number of 540 sequences</w:t>
+        <w:t xml:space="preserve"> dataset contains 18 actions, performed by 10 subjects and each subject repeated each action </w:t>
+      </w:r>
+      <w:r>
+        <w:rPr>
+          <w:sz w:val="24"/>
+          <w:szCs w:val="24"/>
+        </w:rPr>
+        <w:t>3</w:t>
+      </w:r>
+      <w:r>
+        <w:rPr>
+          <w:sz w:val="24"/>
+          <w:szCs w:val="24"/>
+        </w:rPr>
+        <w:t xml:space="preserve"> times for creating a number of 540 sequences</w:t>
       </w:r>
       <w:r>
         <w:rPr>
@@ -18681,9 +18477,714 @@
         </w:rPr>
         <w:t>.</w:t>
       </w:r>
-      <w:bookmarkStart w:id="1" w:name="_GoBack"/>
-      <w:bookmarkEnd w:id="1"/>
+      <w:r>
+        <w:rPr>
+          <w:sz w:val="24"/>
+          <w:szCs w:val="24"/>
+        </w:rPr>
+        <w:t xml:space="preserve"> </w:t>
+      </w:r>
+      <w:r>
+        <w:rPr>
+          <w:sz w:val="24"/>
+          <w:szCs w:val="24"/>
+        </w:rPr>
+        <w:t xml:space="preserve">Following the </w:t>
+      </w:r>
+      <w:r>
+        <w:rPr>
+          <w:sz w:val="24"/>
+          <w:szCs w:val="24"/>
+        </w:rPr>
+        <w:t>evaluation protocol</w:t>
+      </w:r>
+      <w:r>
+        <w:rPr>
+          <w:sz w:val="24"/>
+          <w:szCs w:val="24"/>
+        </w:rPr>
+        <w:t xml:space="preserve"> in [</w:t>
+      </w:r>
+      <w:r>
+        <w:rPr>
+          <w:sz w:val="24"/>
+          <w:szCs w:val="24"/>
+        </w:rPr>
+        <w:fldChar w:fldCharType="begin"/>
+      </w:r>
+      <w:r>
+        <w:rPr>
+          <w:sz w:val="24"/>
+          <w:szCs w:val="24"/>
+        </w:rPr>
+        <w:instrText xml:space="preserve"> REF _Ref4522755 \h </w:instrText>
+      </w:r>
+      <w:r>
+        <w:rPr>
+          <w:sz w:val="24"/>
+          <w:szCs w:val="24"/>
+        </w:rPr>
+      </w:r>
+      <w:r>
+        <w:rPr>
+          <w:sz w:val="24"/>
+          <w:szCs w:val="24"/>
+        </w:rPr>
+        <w:fldChar w:fldCharType="separate"/>
+      </w:r>
+      <w:r>
+        <w:rPr>
+          <w:rFonts w:ascii="Times New Roman" w:hAnsi="Times New Roman" w:cs="Times New Roman"/>
+          <w:noProof/>
+          <w:szCs w:val="21"/>
+        </w:rPr>
+        <w:t>2</w:t>
+      </w:r>
+      <w:r>
+        <w:rPr>
+          <w:sz w:val="24"/>
+          <w:szCs w:val="24"/>
+        </w:rPr>
+        <w:fldChar w:fldCharType="end"/>
+      </w:r>
+      <w:r>
+        <w:rPr>
+          <w:sz w:val="24"/>
+          <w:szCs w:val="24"/>
+        </w:rPr>
+        <w:t>]</w:t>
+      </w:r>
+      <w:r>
+        <w:rPr>
+          <w:sz w:val="24"/>
+          <w:szCs w:val="24"/>
+        </w:rPr>
+        <w:t xml:space="preserve">, </w:t>
+      </w:r>
+      <w:r>
+        <w:rPr>
+          <w:sz w:val="24"/>
+          <w:szCs w:val="24"/>
+        </w:rPr>
+        <w:t xml:space="preserve">the </w:t>
+      </w:r>
+      <w:r>
+        <w:rPr>
+          <w:sz w:val="24"/>
+          <w:szCs w:val="24"/>
+        </w:rPr>
+        <w:t xml:space="preserve">whole dataset is divided </w:t>
+      </w:r>
+      <w:r>
+        <w:rPr>
+          <w:sz w:val="24"/>
+          <w:szCs w:val="24"/>
+        </w:rPr>
+        <w:t>into three subsets.</w:t>
+      </w:r>
+      <w:r>
+        <w:rPr>
+          <w:sz w:val="24"/>
+          <w:szCs w:val="24"/>
+        </w:rPr>
+        <w:t xml:space="preserve"> For each </w:t>
+      </w:r>
+      <w:r>
+        <w:rPr>
+          <w:sz w:val="24"/>
+          <w:szCs w:val="24"/>
+        </w:rPr>
+        <w:t>subset, we use one-third samples for training and the rest for testing</w:t>
+      </w:r>
+      <w:r>
+        <w:rPr>
+          <w:sz w:val="24"/>
+          <w:szCs w:val="24"/>
+        </w:rPr>
+        <w:t xml:space="preserve">. </w:t>
+      </w:r>
     </w:p>
+    <w:tbl>
+      <w:tblPr>
+        <w:tblStyle w:val="a8"/>
+        <w:tblW w:w="0" w:type="auto"/>
+        <w:tblLook w:val="04A0" w:firstRow="1" w:lastRow="0" w:firstColumn="1" w:lastColumn="0" w:noHBand="0" w:noVBand="1"/>
+      </w:tblPr>
+      <w:tblGrid>
+        <w:gridCol w:w="2074"/>
+        <w:gridCol w:w="2074"/>
+        <w:gridCol w:w="2074"/>
+        <w:gridCol w:w="2074"/>
+      </w:tblGrid>
+      <w:tr>
+        <w:tc>
+          <w:tcPr>
+            <w:tcW w:w="2074" w:type="dxa"/>
+          </w:tcPr>
+          <w:p>
+            <w:pPr>
+              <w:spacing w:line="440" w:lineRule="exact"/>
+              <w:rPr>
+                <w:sz w:val="24"/>
+                <w:szCs w:val="24"/>
+              </w:rPr>
+            </w:pPr>
+            <w:r>
+              <w:rPr>
+                <w:rFonts w:hint="eastAsia"/>
+                <w:sz w:val="24"/>
+                <w:szCs w:val="24"/>
+              </w:rPr>
+              <w:t>M</w:t>
+            </w:r>
+            <w:r>
+              <w:rPr>
+                <w:sz w:val="24"/>
+                <w:szCs w:val="24"/>
+              </w:rPr>
+              <w:t>ethod</w:t>
+            </w:r>
+          </w:p>
+        </w:tc>
+        <w:tc>
+          <w:tcPr>
+            <w:tcW w:w="2074" w:type="dxa"/>
+          </w:tcPr>
+          <w:p>
+            <w:pPr>
+              <w:spacing w:line="440" w:lineRule="exact"/>
+              <w:rPr>
+                <w:sz w:val="24"/>
+                <w:szCs w:val="24"/>
+              </w:rPr>
+            </w:pPr>
+            <w:r>
+              <w:rPr>
+                <w:rFonts w:hint="eastAsia"/>
+                <w:sz w:val="24"/>
+                <w:szCs w:val="24"/>
+              </w:rPr>
+              <w:t>E</w:t>
+            </w:r>
+            <w:r>
+              <w:rPr>
+                <w:sz w:val="24"/>
+                <w:szCs w:val="24"/>
+              </w:rPr>
+              <w:t>xp1</w:t>
+            </w:r>
+          </w:p>
+        </w:tc>
+        <w:tc>
+          <w:tcPr>
+            <w:tcW w:w="2074" w:type="dxa"/>
+          </w:tcPr>
+          <w:p>
+            <w:pPr>
+              <w:spacing w:line="440" w:lineRule="exact"/>
+              <w:rPr>
+                <w:sz w:val="24"/>
+                <w:szCs w:val="24"/>
+              </w:rPr>
+            </w:pPr>
+            <w:r>
+              <w:rPr>
+                <w:rFonts w:hint="eastAsia"/>
+                <w:sz w:val="24"/>
+                <w:szCs w:val="24"/>
+              </w:rPr>
+              <w:t>E</w:t>
+            </w:r>
+            <w:r>
+              <w:rPr>
+                <w:sz w:val="24"/>
+                <w:szCs w:val="24"/>
+              </w:rPr>
+              <w:t>xp2</w:t>
+            </w:r>
+          </w:p>
+        </w:tc>
+        <w:tc>
+          <w:tcPr>
+            <w:tcW w:w="2074" w:type="dxa"/>
+          </w:tcPr>
+          <w:p>
+            <w:pPr>
+              <w:spacing w:line="440" w:lineRule="exact"/>
+              <w:rPr>
+                <w:sz w:val="24"/>
+                <w:szCs w:val="24"/>
+              </w:rPr>
+            </w:pPr>
+            <w:r>
+              <w:rPr>
+                <w:rFonts w:hint="eastAsia"/>
+                <w:sz w:val="24"/>
+                <w:szCs w:val="24"/>
+              </w:rPr>
+              <w:t>E</w:t>
+            </w:r>
+            <w:r>
+              <w:rPr>
+                <w:sz w:val="24"/>
+                <w:szCs w:val="24"/>
+              </w:rPr>
+              <w:t>xp3</w:t>
+            </w:r>
+          </w:p>
+        </w:tc>
+      </w:tr>
+      <w:tr>
+        <w:tc>
+          <w:tcPr>
+            <w:tcW w:w="2074" w:type="dxa"/>
+          </w:tcPr>
+          <w:p>
+            <w:pPr>
+              <w:spacing w:line="440" w:lineRule="exact"/>
+              <w:rPr>
+                <w:sz w:val="24"/>
+                <w:szCs w:val="24"/>
+              </w:rPr>
+            </w:pPr>
+            <w:r>
+              <w:t>Gaglio et al.</w:t>
+            </w:r>
+          </w:p>
+        </w:tc>
+        <w:tc>
+          <w:tcPr>
+            <w:tcW w:w="2074" w:type="dxa"/>
+          </w:tcPr>
+          <w:p>
+            <w:pPr>
+              <w:spacing w:line="440" w:lineRule="exact"/>
+              <w:rPr>
+                <w:sz w:val="24"/>
+                <w:szCs w:val="24"/>
+              </w:rPr>
+            </w:pPr>
+            <w:r>
+              <w:t>89.73</w:t>
+            </w:r>
+          </w:p>
+        </w:tc>
+        <w:tc>
+          <w:tcPr>
+            <w:tcW w:w="2074" w:type="dxa"/>
+          </w:tcPr>
+          <w:p>
+            <w:pPr>
+              <w:spacing w:line="440" w:lineRule="exact"/>
+              <w:rPr>
+                <w:sz w:val="24"/>
+                <w:szCs w:val="24"/>
+              </w:rPr>
+            </w:pPr>
+            <w:r>
+              <w:t>94.50</w:t>
+            </w:r>
+          </w:p>
+        </w:tc>
+        <w:tc>
+          <w:tcPr>
+            <w:tcW w:w="2074" w:type="dxa"/>
+          </w:tcPr>
+          <w:p>
+            <w:pPr>
+              <w:spacing w:line="440" w:lineRule="exact"/>
+              <w:rPr>
+                <w:sz w:val="24"/>
+                <w:szCs w:val="24"/>
+              </w:rPr>
+            </w:pPr>
+            <w:r>
+              <w:t>88.27</w:t>
+            </w:r>
+          </w:p>
+        </w:tc>
+      </w:tr>
+      <w:tr>
+        <w:trPr>
+          <w:trHeight w:val="477"/>
+        </w:trPr>
+        <w:tc>
+          <w:tcPr>
+            <w:tcW w:w="2074" w:type="dxa"/>
+          </w:tcPr>
+          <w:p>
+            <w:pPr>
+              <w:spacing w:line="440" w:lineRule="exact"/>
+              <w:rPr>
+                <w:sz w:val="24"/>
+                <w:szCs w:val="24"/>
+              </w:rPr>
+            </w:pPr>
+            <w:r>
+              <w:t>Cippitelli et al.; P = 11</w:t>
+            </w:r>
+          </w:p>
+        </w:tc>
+        <w:tc>
+          <w:tcPr>
+            <w:tcW w:w="2074" w:type="dxa"/>
+          </w:tcPr>
+          <w:p>
+            <w:pPr>
+              <w:spacing w:line="440" w:lineRule="exact"/>
+              <w:rPr>
+                <w:sz w:val="24"/>
+                <w:szCs w:val="24"/>
+              </w:rPr>
+            </w:pPr>
+            <w:r>
+              <w:t>96.47</w:t>
+            </w:r>
+          </w:p>
+        </w:tc>
+        <w:tc>
+          <w:tcPr>
+            <w:tcW w:w="2074" w:type="dxa"/>
+          </w:tcPr>
+          <w:p>
+            <w:pPr>
+              <w:spacing w:line="440" w:lineRule="exact"/>
+              <w:rPr>
+                <w:sz w:val="24"/>
+                <w:szCs w:val="24"/>
+              </w:rPr>
+            </w:pPr>
+            <w:r>
+              <w:t>98.27</w:t>
+            </w:r>
+          </w:p>
+        </w:tc>
+        <w:tc>
+          <w:tcPr>
+            <w:tcW w:w="2074" w:type="dxa"/>
+          </w:tcPr>
+          <w:p>
+            <w:pPr>
+              <w:spacing w:line="440" w:lineRule="exact"/>
+              <w:rPr>
+                <w:sz w:val="24"/>
+                <w:szCs w:val="24"/>
+              </w:rPr>
+            </w:pPr>
+            <w:r>
+              <w:t>96.87</w:t>
+            </w:r>
+          </w:p>
+        </w:tc>
+      </w:tr>
+      <w:tr>
+        <w:tc>
+          <w:tcPr>
+            <w:tcW w:w="2074" w:type="dxa"/>
+          </w:tcPr>
+          <w:p>
+            <w:pPr>
+              <w:spacing w:line="440" w:lineRule="exact"/>
+              <w:rPr>
+                <w:sz w:val="24"/>
+                <w:szCs w:val="24"/>
+              </w:rPr>
+            </w:pPr>
+            <w:r>
+              <w:t>Ling et al.</w:t>
+            </w:r>
+          </w:p>
+        </w:tc>
+        <w:tc>
+          <w:tcPr>
+            <w:tcW w:w="2074" w:type="dxa"/>
+          </w:tcPr>
+          <w:p>
+            <w:pPr>
+              <w:spacing w:line="440" w:lineRule="exact"/>
+              <w:rPr>
+                <w:sz w:val="24"/>
+                <w:szCs w:val="24"/>
+              </w:rPr>
+            </w:pPr>
+            <w:r>
+              <w:t>98.90</w:t>
+            </w:r>
+          </w:p>
+        </w:tc>
+        <w:tc>
+          <w:tcPr>
+            <w:tcW w:w="2074" w:type="dxa"/>
+          </w:tcPr>
+          <w:p>
+            <w:pPr>
+              <w:spacing w:line="440" w:lineRule="exact"/>
+              <w:rPr>
+                <w:sz w:val="24"/>
+                <w:szCs w:val="24"/>
+              </w:rPr>
+            </w:pPr>
+            <w:r>
+              <w:t>99.60</w:t>
+            </w:r>
+          </w:p>
+        </w:tc>
+        <w:tc>
+          <w:tcPr>
+            <w:tcW w:w="2074" w:type="dxa"/>
+          </w:tcPr>
+          <w:p>
+            <w:pPr>
+              <w:spacing w:line="440" w:lineRule="exact"/>
+              <w:rPr>
+                <w:sz w:val="24"/>
+                <w:szCs w:val="24"/>
+              </w:rPr>
+            </w:pPr>
+            <w:r>
+              <w:t>99.43</w:t>
+            </w:r>
+          </w:p>
+        </w:tc>
+      </w:tr>
+      <w:tr>
+        <w:tc>
+          <w:tcPr>
+            <w:tcW w:w="2074" w:type="dxa"/>
+          </w:tcPr>
+          <w:p>
+            <w:pPr>
+              <w:spacing w:line="440" w:lineRule="exact"/>
+              <w:rPr>
+                <w:sz w:val="24"/>
+                <w:szCs w:val="24"/>
+              </w:rPr>
+            </w:pPr>
+            <w:r>
+              <w:rPr>
+                <w:rFonts w:hint="eastAsia"/>
+                <w:sz w:val="24"/>
+                <w:szCs w:val="24"/>
+              </w:rPr>
+              <w:t>D</w:t>
+            </w:r>
+            <w:r>
+              <w:rPr>
+                <w:sz w:val="24"/>
+                <w:szCs w:val="24"/>
+              </w:rPr>
+              <w:t>RNN</w:t>
+            </w:r>
+            <w:r>
+              <w:rPr>
+                <w:sz w:val="24"/>
+                <w:szCs w:val="24"/>
+              </w:rPr>
+              <w:t>[</w:t>
+            </w:r>
+            <w:r>
+              <w:rPr>
+                <w:sz w:val="24"/>
+                <w:szCs w:val="24"/>
+              </w:rPr>
+              <w:fldChar w:fldCharType="begin"/>
+            </w:r>
+            <w:r>
+              <w:rPr>
+                <w:sz w:val="24"/>
+                <w:szCs w:val="24"/>
+              </w:rPr>
+              <w:instrText xml:space="preserve"> REF _Ref4522755 \h </w:instrText>
+            </w:r>
+            <w:r>
+              <w:rPr>
+                <w:sz w:val="24"/>
+                <w:szCs w:val="24"/>
+              </w:rPr>
+            </w:r>
+            <w:r>
+              <w:rPr>
+                <w:sz w:val="24"/>
+                <w:szCs w:val="24"/>
+              </w:rPr>
+              <w:fldChar w:fldCharType="separate"/>
+            </w:r>
+            <w:r>
+              <w:rPr>
+                <w:rFonts w:ascii="Times New Roman" w:hAnsi="Times New Roman" w:cs="Times New Roman"/>
+                <w:noProof/>
+                <w:szCs w:val="21"/>
+              </w:rPr>
+              <w:t>2</w:t>
+            </w:r>
+            <w:r>
+              <w:rPr>
+                <w:sz w:val="24"/>
+                <w:szCs w:val="24"/>
+              </w:rPr>
+              <w:fldChar w:fldCharType="end"/>
+            </w:r>
+            <w:r>
+              <w:rPr>
+                <w:sz w:val="24"/>
+                <w:szCs w:val="24"/>
+              </w:rPr>
+              <w:t>]</w:t>
+            </w:r>
+          </w:p>
+        </w:tc>
+        <w:tc>
+          <w:tcPr>
+            <w:tcW w:w="2074" w:type="dxa"/>
+          </w:tcPr>
+          <w:p>
+            <w:pPr>
+              <w:spacing w:line="440" w:lineRule="exact"/>
+              <w:rPr>
+                <w:sz w:val="24"/>
+                <w:szCs w:val="24"/>
+              </w:rPr>
+            </w:pPr>
+            <w:r>
+              <w:t>99.87</w:t>
+            </w:r>
+          </w:p>
+        </w:tc>
+        <w:tc>
+          <w:tcPr>
+            <w:tcW w:w="2074" w:type="dxa"/>
+          </w:tcPr>
+          <w:p>
+            <w:pPr>
+              <w:spacing w:line="440" w:lineRule="exact"/>
+              <w:rPr>
+                <w:sz w:val="24"/>
+                <w:szCs w:val="24"/>
+              </w:rPr>
+            </w:pPr>
+            <w:r>
+              <w:t>100.0</w:t>
+            </w:r>
+          </w:p>
+        </w:tc>
+        <w:tc>
+          <w:tcPr>
+            <w:tcW w:w="2074" w:type="dxa"/>
+          </w:tcPr>
+          <w:p>
+            <w:pPr>
+              <w:spacing w:line="440" w:lineRule="exact"/>
+              <w:rPr>
+                <w:sz w:val="24"/>
+                <w:szCs w:val="24"/>
+              </w:rPr>
+            </w:pPr>
+            <w:r>
+              <w:t>99.93</w:t>
+            </w:r>
+          </w:p>
+        </w:tc>
+      </w:tr>
+      <w:tr>
+        <w:tc>
+          <w:tcPr>
+            <w:tcW w:w="2074" w:type="dxa"/>
+          </w:tcPr>
+          <w:p>
+            <w:pPr>
+              <w:spacing w:line="440" w:lineRule="exact"/>
+            </w:pPr>
+            <w:r>
+              <w:t xml:space="preserve">Our </w:t>
+            </w:r>
+            <w:r>
+              <w:t>M</w:t>
+            </w:r>
+            <w:r>
+              <w:t>odel</w:t>
+            </w:r>
+          </w:p>
+        </w:tc>
+        <w:tc>
+          <w:tcPr>
+            <w:tcW w:w="2074" w:type="dxa"/>
+          </w:tcPr>
+          <w:p>
+            <w:pPr>
+              <w:spacing w:line="440" w:lineRule="exact"/>
+              <w:rPr>
+                <w:sz w:val="24"/>
+                <w:szCs w:val="24"/>
+              </w:rPr>
+            </w:pPr>
+          </w:p>
+        </w:tc>
+        <w:tc>
+          <w:tcPr>
+            <w:tcW w:w="2074" w:type="dxa"/>
+          </w:tcPr>
+          <w:p>
+            <w:pPr>
+              <w:spacing w:line="440" w:lineRule="exact"/>
+              <w:rPr>
+                <w:sz w:val="24"/>
+                <w:szCs w:val="24"/>
+              </w:rPr>
+            </w:pPr>
+          </w:p>
+        </w:tc>
+        <w:tc>
+          <w:tcPr>
+            <w:tcW w:w="2074" w:type="dxa"/>
+          </w:tcPr>
+          <w:p>
+            <w:pPr>
+              <w:spacing w:line="440" w:lineRule="exact"/>
+              <w:rPr>
+                <w:sz w:val="24"/>
+                <w:szCs w:val="24"/>
+              </w:rPr>
+            </w:pPr>
+          </w:p>
+        </w:tc>
+      </w:tr>
+      <w:tr>
+        <w:tc>
+          <w:tcPr>
+            <w:tcW w:w="2074" w:type="dxa"/>
+          </w:tcPr>
+          <w:p>
+            <w:pPr>
+              <w:spacing w:line="440" w:lineRule="exact"/>
+            </w:pPr>
+            <w:r>
+              <w:rPr>
+                <w:rFonts w:hint="eastAsia"/>
+              </w:rPr>
+              <w:t>O</w:t>
+            </w:r>
+            <w:r>
+              <w:t>ur Model</w:t>
+            </w:r>
+          </w:p>
+        </w:tc>
+        <w:tc>
+          <w:tcPr>
+            <w:tcW w:w="6222" w:type="dxa"/>
+            <w:gridSpan w:val="3"/>
+          </w:tcPr>
+          <w:p>
+            <w:pPr>
+              <w:spacing w:line="440" w:lineRule="exact"/>
+              <w:rPr>
+                <w:sz w:val="24"/>
+                <w:szCs w:val="24"/>
+              </w:rPr>
+            </w:pPr>
+          </w:p>
+        </w:tc>
+      </w:tr>
+    </w:tbl>
     <w:p>
       <w:pPr>
         <w:pStyle w:val="2"/>
@@ -19525,6 +20026,7 @@
           <w:sz w:val="24"/>
           <w:szCs w:val="24"/>
         </w:rPr>
+        <w:lastRenderedPageBreak/>
         <w:t>validate</w:t>
       </w:r>
       <w:r>
@@ -20534,7 +21036,6 @@
           <w:sz w:val="24"/>
           <w:szCs w:val="24"/>
         </w:rPr>
-        <w:lastRenderedPageBreak/>
         <w:t>C</w:t>
       </w:r>
       <w:r>
@@ -21344,7 +21845,15 @@
           <w:rFonts w:ascii="Helvetica" w:hAnsi="Helvetica"/>
           <w:color w:val="000000"/>
         </w:rPr>
-        <w:t xml:space="preserve"> action recognition using translation-scale invariant image mapping and multi-scale deep </w:t>
+        <w:t xml:space="preserve"> action recognition using </w:t>
+      </w:r>
+      <w:r>
+        <w:rPr>
+          <w:rFonts w:ascii="Helvetica" w:hAnsi="Helvetica"/>
+          <w:color w:val="000000"/>
+        </w:rPr>
+        <w:lastRenderedPageBreak/>
+        <w:t xml:space="preserve">translation-scale invariant image mapping and multi-scale deep </w:t>
       </w:r>
       <w:r>
         <w:rPr>
@@ -21837,7 +22346,6 @@
           <w:sz w:val="21"/>
           <w:szCs w:val="21"/>
         </w:rPr>
-        <w:lastRenderedPageBreak/>
         <w:fldChar w:fldCharType="begin"/>
       </w:r>
       <w:r>
@@ -22803,6 +23311,7 @@
           <w:sz w:val="21"/>
           <w:szCs w:val="21"/>
         </w:rPr>
+        <w:lastRenderedPageBreak/>
         <w:fldChar w:fldCharType="begin"/>
       </w:r>
       <w:r>
@@ -23005,9 +23514,6 @@
     <w:p>
       <w:pPr>
         <w:pStyle w:val="ad"/>
-        <w:rPr>
-          <w:rFonts w:hint="eastAsia"/>
-        </w:rPr>
       </w:pPr>
     </w:p>
     <w:sectPr>
@@ -24778,7 +25284,7 @@
 </file>
 
 <file path=customXml/itemProps1.xml><?xml version="1.0" encoding="utf-8"?>
-<ds:datastoreItem xmlns:ds="http://schemas.openxmlformats.org/officeDocument/2006/customXml" ds:itemID="{F718EF4C-79AD-489E-ACDE-FA0841CAFF1F}">
+<ds:datastoreItem xmlns:ds="http://schemas.openxmlformats.org/officeDocument/2006/customXml" ds:itemID="{4F5E186C-1CB8-4B71-90AC-335B3318140E}">
   <ds:schemaRefs>
     <ds:schemaRef ds:uri="http://schemas.openxmlformats.org/officeDocument/2006/bibliography"/>
   </ds:schemaRefs>

</xml_diff>

<commit_message>
Average Test Accuracy: 0.97708 Average loss : 0.10330
</commit_message>
<xml_diff>
--- a/paper/skeleton based action recognition using few shot learning.docx
+++ b/paper/skeleton based action recognition using few shot learning.docx
@@ -3523,10 +3523,10 @@
             <v:path o:extrusionok="f" gradientshapeok="t" o:connecttype="rect"/>
             <o:lock v:ext="edit" aspectratio="t"/>
           </v:shapetype>
-          <v:shape id="_x0000_i1025" type="#_x0000_t75" style="width:415.25pt;height:144.85pt" o:ole="">
+          <v:shape id="_x0000_i1025" type="#_x0000_t75" style="width:415.35pt;height:145.05pt" o:ole="">
             <v:imagedata r:id="rId9" o:title=""/>
           </v:shape>
-          <o:OLEObject Type="Embed" ProgID="Visio.Drawing.11" ShapeID="_x0000_i1025" DrawAspect="Content" ObjectID="_1616866489" r:id="rId10"/>
+          <o:OLEObject Type="Embed" ProgID="Visio.Drawing.11" ShapeID="_x0000_i1025" DrawAspect="Content" ObjectID="_1617473156" r:id="rId10"/>
         </w:object>
       </w:r>
     </w:p>
@@ -4682,7 +4682,7 @@
         <w:rPr>
           <w:noProof/>
         </w:rPr>
-        <w:t>9</w:t>
+        <w:t>10</w:t>
       </w:r>
       <w:r>
         <w:rPr>
@@ -6707,7 +6707,7 @@
         <w:rPr>
           <w:noProof/>
         </w:rPr>
-        <w:t>4</w:t>
+        <w:t>8</w:t>
       </w:r>
       <w:r>
         <w:rPr>
@@ -6763,7 +6763,7 @@
           <w:noProof/>
           <w:szCs w:val="21"/>
         </w:rPr>
-        <w:t>16</w:t>
+        <w:t>18</w:t>
       </w:r>
       <w:r>
         <w:rPr>
@@ -6805,106 +6805,102 @@
           <w:sz w:val="24"/>
           <w:szCs w:val="24"/>
         </w:rPr>
-      </w:r>
-      <w:r>
-        <w:rPr>
-          <w:sz w:val="24"/>
-          <w:szCs w:val="24"/>
-        </w:rPr>
         <w:fldChar w:fldCharType="separate"/>
       </w:r>
       <w:r>
         <w:rPr>
+          <w:rFonts w:hint="eastAsia"/>
+          <w:b/>
+          <w:bCs/>
+          <w:sz w:val="24"/>
+          <w:szCs w:val="24"/>
+        </w:rPr>
+        <w:t>错误!未找到引用源。</w:t>
+      </w:r>
+      <w:r>
+        <w:rPr>
+          <w:sz w:val="24"/>
+          <w:szCs w:val="24"/>
+        </w:rPr>
+        <w:fldChar w:fldCharType="end"/>
+      </w:r>
+      <w:r>
+        <w:rPr>
+          <w:sz w:val="24"/>
+          <w:szCs w:val="24"/>
+        </w:rPr>
+        <w:t>]. B</w:t>
+      </w:r>
+      <w:r>
+        <w:rPr>
+          <w:rFonts w:hint="eastAsia"/>
+          <w:sz w:val="24"/>
+          <w:szCs w:val="24"/>
+        </w:rPr>
+        <w:t>u</w:t>
+      </w:r>
+      <w:r>
+        <w:rPr>
+          <w:sz w:val="24"/>
+          <w:szCs w:val="24"/>
+        </w:rPr>
+        <w:t xml:space="preserve">t our </w:t>
+      </w:r>
+      <w:r>
+        <w:rPr>
+          <w:sz w:val="24"/>
+          <w:szCs w:val="24"/>
+        </w:rPr>
+        <w:t>model</w:t>
+      </w:r>
+      <w:r>
+        <w:rPr>
+          <w:sz w:val="24"/>
+          <w:szCs w:val="24"/>
+        </w:rPr>
+        <w:t xml:space="preserve"> hasn’t taken advantage of these mechanisms. Only a naive normalization, proposed by [</w:t>
+      </w:r>
+      <w:r>
+        <w:rPr>
+          <w:sz w:val="24"/>
+          <w:szCs w:val="24"/>
+        </w:rPr>
+        <w:fldChar w:fldCharType="begin"/>
+      </w:r>
+      <w:r>
+        <w:rPr>
+          <w:sz w:val="24"/>
+          <w:szCs w:val="24"/>
+        </w:rPr>
+        <w:instrText xml:space="preserve"> REF _Ref4271869 \h </w:instrText>
+      </w:r>
+      <w:r>
+        <w:rPr>
+          <w:sz w:val="24"/>
+          <w:szCs w:val="24"/>
+        </w:rPr>
+        <w:instrText xml:space="preserve"> \* MERGEFORMAT </w:instrText>
+      </w:r>
+      <w:r>
+        <w:rPr>
+          <w:sz w:val="24"/>
+          <w:szCs w:val="24"/>
+        </w:rPr>
+      </w:r>
+      <w:r>
+        <w:rPr>
+          <w:sz w:val="24"/>
+          <w:szCs w:val="24"/>
+        </w:rPr>
+        <w:fldChar w:fldCharType="separate"/>
+      </w:r>
+      <w:r>
+        <w:rPr>
           <w:rFonts w:ascii="Times New Roman" w:hAnsi="Times New Roman" w:cs="Times New Roman"/>
           <w:noProof/>
           <w:szCs w:val="21"/>
         </w:rPr>
-        <w:t>17</w:t>
-      </w:r>
-      <w:r>
-        <w:rPr>
-          <w:sz w:val="24"/>
-          <w:szCs w:val="24"/>
-        </w:rPr>
-        <w:fldChar w:fldCharType="end"/>
-      </w:r>
-      <w:r>
-        <w:rPr>
-          <w:sz w:val="24"/>
-          <w:szCs w:val="24"/>
-        </w:rPr>
-        <w:t>]. B</w:t>
-      </w:r>
-      <w:r>
-        <w:rPr>
-          <w:rFonts w:hint="eastAsia"/>
-          <w:sz w:val="24"/>
-          <w:szCs w:val="24"/>
-        </w:rPr>
-        <w:t>u</w:t>
-      </w:r>
-      <w:r>
-        <w:rPr>
-          <w:sz w:val="24"/>
-          <w:szCs w:val="24"/>
-        </w:rPr>
-        <w:t xml:space="preserve">t our </w:t>
-      </w:r>
-      <w:r>
-        <w:rPr>
-          <w:sz w:val="24"/>
-          <w:szCs w:val="24"/>
-        </w:rPr>
-        <w:t>model</w:t>
-      </w:r>
-      <w:r>
-        <w:rPr>
-          <w:sz w:val="24"/>
-          <w:szCs w:val="24"/>
-        </w:rPr>
-        <w:t xml:space="preserve"> hasn’t taken advantage of these mechanisms. Only a naive normalization, proposed by [</w:t>
-      </w:r>
-      <w:r>
-        <w:rPr>
-          <w:sz w:val="24"/>
-          <w:szCs w:val="24"/>
-        </w:rPr>
-        <w:fldChar w:fldCharType="begin"/>
-      </w:r>
-      <w:r>
-        <w:rPr>
-          <w:sz w:val="24"/>
-          <w:szCs w:val="24"/>
-        </w:rPr>
-        <w:instrText xml:space="preserve"> REF _Ref4271869 \h </w:instrText>
-      </w:r>
-      <w:r>
-        <w:rPr>
-          <w:sz w:val="24"/>
-          <w:szCs w:val="24"/>
-        </w:rPr>
-        <w:instrText xml:space="preserve"> \* MERGEFORMAT </w:instrText>
-      </w:r>
-      <w:r>
-        <w:rPr>
-          <w:sz w:val="24"/>
-          <w:szCs w:val="24"/>
-        </w:rPr>
-      </w:r>
-      <w:r>
-        <w:rPr>
-          <w:sz w:val="24"/>
-          <w:szCs w:val="24"/>
-        </w:rPr>
-        <w:fldChar w:fldCharType="separate"/>
-      </w:r>
-      <w:r>
-        <w:rPr>
-          <w:rFonts w:ascii="Times New Roman" w:hAnsi="Times New Roman" w:cs="Times New Roman"/>
-          <w:noProof/>
-          <w:szCs w:val="21"/>
-        </w:rPr>
-        <w:t>18</w:t>
+        <w:t>20</w:t>
       </w:r>
       <w:r>
         <w:rPr>
@@ -7501,10 +7497,10 @@
       </w:pPr>
       <w:r>
         <w:object w:dxaOrig="26737" w:dyaOrig="8673" w14:anchorId="61C3D5CC">
-          <v:shape id="_x0000_i1026" type="#_x0000_t75" style="width:414.4pt;height:134.8pt" o:ole="">
+          <v:shape id="_x0000_i1026" type="#_x0000_t75" style="width:414.25pt;height:134.85pt" o:ole="">
             <v:imagedata r:id="rId11" o:title=""/>
           </v:shape>
-          <o:OLEObject Type="Embed" ProgID="Visio.Drawing.11" ShapeID="_x0000_i1026" DrawAspect="Content" ObjectID="_1616866490" r:id="rId12"/>
+          <o:OLEObject Type="Embed" ProgID="Visio.Drawing.11" ShapeID="_x0000_i1026" DrawAspect="Content" ObjectID="_1617473157" r:id="rId12"/>
         </w:object>
       </w:r>
     </w:p>
@@ -8303,10 +8299,10 @@
       </w:pPr>
       <w:r>
         <w:object w:dxaOrig="7323" w:dyaOrig="2341" w14:anchorId="3486F4B4">
-          <v:shape id="_x0000_i1027" type="#_x0000_t75" style="width:366.7pt;height:116.35pt" o:ole="">
+          <v:shape id="_x0000_i1027" type="#_x0000_t75" style="width:367pt;height:116.6pt" o:ole="">
             <v:imagedata r:id="rId13" o:title=""/>
           </v:shape>
-          <o:OLEObject Type="Embed" ProgID="Visio.Drawing.11" ShapeID="_x0000_i1027" DrawAspect="Content" ObjectID="_1616866491" r:id="rId14"/>
+          <o:OLEObject Type="Embed" ProgID="Visio.Drawing.11" ShapeID="_x0000_i1027" DrawAspect="Content" ObjectID="_1617473158" r:id="rId14"/>
         </w:object>
       </w:r>
     </w:p>
@@ -8580,10 +8576,10 @@
       </w:pPr>
       <w:r>
         <w:object w:dxaOrig="16352" w:dyaOrig="5096" w14:anchorId="3602BD43">
-          <v:shape id="_x0000_i1028" type="#_x0000_t75" style="width:414.4pt;height:128.95pt" o:ole="">
+          <v:shape id="_x0000_i1028" type="#_x0000_t75" style="width:414.25pt;height:128.95pt" o:ole="">
             <v:imagedata r:id="rId15" o:title=""/>
           </v:shape>
-          <o:OLEObject Type="Embed" ProgID="Visio.Drawing.11" ShapeID="_x0000_i1028" DrawAspect="Content" ObjectID="_1616866492" r:id="rId16"/>
+          <o:OLEObject Type="Embed" ProgID="Visio.Drawing.11" ShapeID="_x0000_i1028" DrawAspect="Content" ObjectID="_1617473159" r:id="rId16"/>
         </w:object>
       </w:r>
     </w:p>
@@ -14440,10 +14436,10 @@
           <w:szCs w:val="24"/>
         </w:rPr>
         <w:object w:dxaOrig="5445" w:dyaOrig="3270" w14:anchorId="6D6C53A6">
-          <v:shape id="_x0000_i1029" type="#_x0000_t75" style="width:356.65pt;height:216.85pt" o:ole="">
+          <v:shape id="_x0000_i1029" type="#_x0000_t75" style="width:356.8pt;height:216.55pt" o:ole="">
             <v:imagedata r:id="rId17" o:title=""/>
           </v:shape>
-          <o:OLEObject Type="Embed" ProgID="Visio.Drawing.11" ShapeID="_x0000_i1029" DrawAspect="Content" ObjectID="_1616866493" r:id="rId18"/>
+          <o:OLEObject Type="Embed" ProgID="Visio.Drawing.11" ShapeID="_x0000_i1029" DrawAspect="Content" ObjectID="_1617473160" r:id="rId18"/>
         </w:object>
       </w:r>
     </w:p>
@@ -19376,7 +19372,7 @@
           <w:noProof/>
           <w:szCs w:val="21"/>
         </w:rPr>
-        <w:t>22</w:t>
+        <w:t>21</w:t>
       </w:r>
       <w:r>
         <w:rPr>
@@ -19953,7 +19949,7 @@
                 <w:noProof/>
                 <w:szCs w:val="21"/>
               </w:rPr>
-              <w:t>22</w:t>
+              <w:t>21</w:t>
             </w:r>
             <w:r>
               <w:rPr>
@@ -20095,7 +20091,29 @@
                 <w:sz w:val="24"/>
                 <w:szCs w:val="24"/>
               </w:rPr>
-              <w:t>7.62%</w:t>
+              <w:t>7.</w:t>
+            </w:r>
+            <w:r>
+              <w:rPr>
+                <w:rFonts w:ascii="NimbusRomNo9L-Medi" w:hAnsi="NimbusRomNo9L-Medi" w:hint="eastAsia"/>
+                <w:b/>
+                <w:bCs/>
+                <w:color w:val="000000"/>
+                <w:sz w:val="24"/>
+                <w:szCs w:val="24"/>
+              </w:rPr>
+              <w:t>46</w:t>
+            </w:r>
+            <w:r>
+              <w:rPr>
+                <w:rFonts w:ascii="NimbusRomNo9L-Medi" w:hAnsi="NimbusRomNo9L-Medi"/>
+                <w:b/>
+                <w:bCs/>
+                <w:color w:val="000000"/>
+                <w:sz w:val="24"/>
+                <w:szCs w:val="24"/>
+              </w:rPr>
+              <w:t>%</w:t>
             </w:r>
           </w:p>
         </w:tc>
@@ -20182,13 +20200,15 @@
         </w:rPr>
         <w:fldChar w:fldCharType="separate"/>
       </w:r>
-      <w:r>
-        <w:rPr>
-          <w:sz w:val="24"/>
-          <w:szCs w:val="24"/>
-        </w:rPr>
-        <w:t>23</w:t>
-      </w:r>
+      <w:bookmarkStart w:id="2" w:name="_GoBack"/>
+      <w:r>
+        <w:rPr>
+          <w:sz w:val="24"/>
+          <w:szCs w:val="24"/>
+        </w:rPr>
+        <w:t>22</w:t>
+      </w:r>
+      <w:bookmarkEnd w:id="2"/>
       <w:r>
         <w:rPr>
           <w:sz w:val="24"/>
@@ -21004,7 +21024,7 @@
                 <w:noProof/>
                 <w:szCs w:val="21"/>
               </w:rPr>
-              <w:t>2</w:t>
+              <w:t>6</w:t>
             </w:r>
             <w:r>
               <w:rPr>
@@ -21137,8 +21157,6 @@
               </w:rPr>
               <w:t>1</w:t>
             </w:r>
-            <w:bookmarkStart w:id="2" w:name="_GoBack"/>
-            <w:bookmarkEnd w:id="2"/>
             <w:r>
               <w:rPr>
                 <w:rFonts w:hint="eastAsia"/>
@@ -25354,7 +25372,7 @@
         </w:rPr>
         <w:fldChar w:fldCharType="separate"/>
       </w:r>
-      <w:bookmarkStart w:id="24" w:name="_Ref4271855"/>
+      <w:bookmarkStart w:id="24" w:name="_Ref4271869"/>
       <w:r>
         <w:rPr>
           <w:rFonts w:ascii="Times New Roman" w:eastAsiaTheme="minorEastAsia" w:hAnsi="Times New Roman" w:cs="Times New Roman"/>
@@ -25387,7 +25405,32 @@
           <w:sz w:val="21"/>
           <w:szCs w:val="21"/>
         </w:rPr>
-        <w:t>Liu, M., Liu, H. W., &amp; Chen, C. (2017). Enhanced skeleton visualization for view invariant human action recognition. Pattern Recognition, 68(68), 346-362.</w:t>
+        <w:t xml:space="preserve"> </w:t>
+      </w:r>
+      <w:r>
+        <w:rPr>
+          <w:rFonts w:ascii="Times New Roman" w:eastAsiaTheme="minorEastAsia" w:hAnsi="Times New Roman" w:cs="Times New Roman"/>
+          <w:sz w:val="21"/>
+          <w:szCs w:val="21"/>
+        </w:rPr>
+        <w:t>Li, B., Chen, H., Chen, Y., Dai, Y., &amp; He, M. (2017). Skeleton boxes: Solving skeleton based action detection with a single deep convolutional neural network. </w:t>
+      </w:r>
+      <w:r>
+        <w:rPr>
+          <w:rFonts w:ascii="Times New Roman" w:eastAsiaTheme="minorEastAsia" w:hAnsi="Times New Roman" w:cs="Times New Roman"/>
+          <w:noProof/>
+          <w:sz w:val="21"/>
+          <w:szCs w:val="21"/>
+        </w:rPr>
+        <w:t>international</w:t>
+      </w:r>
+      <w:r>
+        <w:rPr>
+          <w:rFonts w:ascii="Times New Roman" w:eastAsiaTheme="minorEastAsia" w:hAnsi="Times New Roman" w:cs="Times New Roman"/>
+          <w:sz w:val="21"/>
+          <w:szCs w:val="21"/>
+        </w:rPr>
+        <w:t xml:space="preserve"> conference on multimedia and expo, 613-616.</w:t>
       </w:r>
     </w:p>
     <w:p>
@@ -25440,7 +25483,7 @@
         </w:rPr>
         <w:fldChar w:fldCharType="separate"/>
       </w:r>
-      <w:bookmarkStart w:id="25" w:name="_Ref4271869"/>
+      <w:bookmarkStart w:id="25" w:name="_Ref4336086"/>
       <w:r>
         <w:rPr>
           <w:rFonts w:ascii="Times New Roman" w:eastAsiaTheme="minorEastAsia" w:hAnsi="Times New Roman" w:cs="Times New Roman"/>
@@ -25465,7 +25508,16 @@
           <w:sz w:val="21"/>
           <w:szCs w:val="21"/>
         </w:rPr>
-        <w:t xml:space="preserve"> </w:t>
+        <w:t xml:space="preserve">  Chen, C., Jafari, R., &amp; Kehtarnavaz, N. (2015). UTD-MHAD: A multimodal dataset for human action recognition utilizing a depth camera and a wearable inertial sensor. </w:t>
+      </w:r>
+      <w:r>
+        <w:rPr>
+          <w:rFonts w:ascii="Times New Roman" w:eastAsiaTheme="minorEastAsia" w:hAnsi="Times New Roman" w:cs="Times New Roman"/>
+          <w:noProof/>
+          <w:sz w:val="21"/>
+          <w:szCs w:val="21"/>
+        </w:rPr>
+        <w:t>international</w:t>
       </w:r>
       <w:r>
         <w:rPr>
@@ -25473,32 +25525,7 @@
           <w:sz w:val="21"/>
           <w:szCs w:val="21"/>
         </w:rPr>
-        <w:t xml:space="preserve"> </w:t>
-      </w:r>
-      <w:r>
-        <w:rPr>
-          <w:rFonts w:ascii="Times New Roman" w:eastAsiaTheme="minorEastAsia" w:hAnsi="Times New Roman" w:cs="Times New Roman"/>
-          <w:sz w:val="21"/>
-          <w:szCs w:val="21"/>
-        </w:rPr>
-        <w:t>Li, B., Chen, H., Chen, Y., Dai, Y., &amp; He, M. (2017). Skeleton boxes: Solving skeleton based action detection with a single deep convolutional neural network. </w:t>
-      </w:r>
-      <w:r>
-        <w:rPr>
-          <w:rFonts w:ascii="Times New Roman" w:eastAsiaTheme="minorEastAsia" w:hAnsi="Times New Roman" w:cs="Times New Roman"/>
-          <w:noProof/>
-          <w:sz w:val="21"/>
-          <w:szCs w:val="21"/>
-        </w:rPr>
-        <w:t>international</w:t>
-      </w:r>
-      <w:r>
-        <w:rPr>
-          <w:rFonts w:ascii="Times New Roman" w:eastAsiaTheme="minorEastAsia" w:hAnsi="Times New Roman" w:cs="Times New Roman"/>
-          <w:sz w:val="21"/>
-          <w:szCs w:val="21"/>
-        </w:rPr>
-        <w:t xml:space="preserve"> conference on multimedia and expo, 613-616.</w:t>
+        <w:t xml:space="preserve"> conference on image processing.</w:t>
       </w:r>
     </w:p>
     <w:p>
@@ -25551,7 +25578,7 @@
         </w:rPr>
         <w:fldChar w:fldCharType="separate"/>
       </w:r>
-      <w:bookmarkStart w:id="26" w:name="_Ref4336086"/>
+      <w:bookmarkStart w:id="26" w:name="_Ref4271931"/>
       <w:r>
         <w:rPr>
           <w:rFonts w:ascii="Times New Roman" w:eastAsiaTheme="minorEastAsia" w:hAnsi="Times New Roman" w:cs="Times New Roman"/>
@@ -25562,101 +25589,6 @@
         <w:t>21</w:t>
       </w:r>
       <w:bookmarkEnd w:id="26"/>
-      <w:r>
-        <w:rPr>
-          <w:rFonts w:ascii="Times New Roman" w:eastAsiaTheme="minorEastAsia" w:hAnsi="Times New Roman" w:cs="Times New Roman"/>
-          <w:sz w:val="21"/>
-          <w:szCs w:val="21"/>
-        </w:rPr>
-        <w:fldChar w:fldCharType="end"/>
-      </w:r>
-      <w:r>
-        <w:rPr>
-          <w:rFonts w:ascii="Times New Roman" w:eastAsiaTheme="minorEastAsia" w:hAnsi="Times New Roman" w:cs="Times New Roman"/>
-          <w:sz w:val="21"/>
-          <w:szCs w:val="21"/>
-        </w:rPr>
-        <w:t xml:space="preserve">  Chen, C., Jafari, R., &amp; Kehtarnavaz, N. (2015). UTD-MHAD: A multimodal dataset for human action recognition utilizing a depth camera and a wearable inertial sensor. </w:t>
-      </w:r>
-      <w:r>
-        <w:rPr>
-          <w:rFonts w:ascii="Times New Roman" w:eastAsiaTheme="minorEastAsia" w:hAnsi="Times New Roman" w:cs="Times New Roman"/>
-          <w:noProof/>
-          <w:sz w:val="21"/>
-          <w:szCs w:val="21"/>
-        </w:rPr>
-        <w:t>international</w:t>
-      </w:r>
-      <w:r>
-        <w:rPr>
-          <w:rFonts w:ascii="Times New Roman" w:eastAsiaTheme="minorEastAsia" w:hAnsi="Times New Roman" w:cs="Times New Roman"/>
-          <w:sz w:val="21"/>
-          <w:szCs w:val="21"/>
-        </w:rPr>
-        <w:t xml:space="preserve"> conference on image processing.</w:t>
-      </w:r>
-    </w:p>
-    <w:p>
-      <w:pPr>
-        <w:pStyle w:val="ad"/>
-        <w:spacing w:line="440" w:lineRule="exact"/>
-        <w:rPr>
-          <w:rFonts w:ascii="Times New Roman" w:eastAsiaTheme="minorEastAsia" w:hAnsi="Times New Roman" w:cs="Times New Roman"/>
-          <w:sz w:val="21"/>
-          <w:szCs w:val="21"/>
-        </w:rPr>
-      </w:pPr>
-      <w:r>
-        <w:rPr>
-          <w:rFonts w:ascii="Times New Roman" w:eastAsiaTheme="minorEastAsia" w:hAnsi="Times New Roman" w:cs="Times New Roman"/>
-          <w:sz w:val="21"/>
-          <w:szCs w:val="21"/>
-        </w:rPr>
-        <w:fldChar w:fldCharType="begin"/>
-      </w:r>
-      <w:r>
-        <w:rPr>
-          <w:rFonts w:ascii="Times New Roman" w:eastAsiaTheme="minorEastAsia" w:hAnsi="Times New Roman" w:cs="Times New Roman"/>
-          <w:sz w:val="21"/>
-          <w:szCs w:val="21"/>
-        </w:rPr>
-        <w:instrText xml:space="preserve"> SEQ </w:instrText>
-      </w:r>
-      <w:r>
-        <w:rPr>
-          <w:rFonts w:ascii="Times New Roman" w:eastAsiaTheme="minorEastAsia" w:hAnsi="Times New Roman" w:cs="Times New Roman"/>
-          <w:sz w:val="21"/>
-          <w:szCs w:val="21"/>
-        </w:rPr>
-        <w:instrText>引用文献</w:instrText>
-      </w:r>
-      <w:r>
-        <w:rPr>
-          <w:rFonts w:ascii="Times New Roman" w:eastAsiaTheme="minorEastAsia" w:hAnsi="Times New Roman" w:cs="Times New Roman"/>
-          <w:sz w:val="21"/>
-          <w:szCs w:val="21"/>
-        </w:rPr>
-        <w:instrText xml:space="preserve"> \* ARABIC </w:instrText>
-      </w:r>
-      <w:r>
-        <w:rPr>
-          <w:rFonts w:ascii="Times New Roman" w:eastAsiaTheme="minorEastAsia" w:hAnsi="Times New Roman" w:cs="Times New Roman"/>
-          <w:sz w:val="21"/>
-          <w:szCs w:val="21"/>
-        </w:rPr>
-        <w:fldChar w:fldCharType="separate"/>
-      </w:r>
-      <w:bookmarkStart w:id="27" w:name="_Ref4271931"/>
-      <w:r>
-        <w:rPr>
-          <w:rFonts w:ascii="Times New Roman" w:eastAsiaTheme="minorEastAsia" w:hAnsi="Times New Roman" w:cs="Times New Roman"/>
-          <w:noProof/>
-          <w:sz w:val="21"/>
-          <w:szCs w:val="21"/>
-        </w:rPr>
-        <w:t>22</w:t>
-      </w:r>
-      <w:bookmarkEnd w:id="27"/>
       <w:r>
         <w:rPr>
           <w:rFonts w:ascii="Times New Roman" w:eastAsiaTheme="minorEastAsia" w:hAnsi="Times New Roman" w:cs="Times New Roman"/>
@@ -25764,14 +25696,14 @@
       <w:r>
         <w:fldChar w:fldCharType="separate"/>
       </w:r>
-      <w:bookmarkStart w:id="28" w:name="_Ref5378001"/>
-      <w:r>
-        <w:rPr>
-          <w:noProof/>
-        </w:rPr>
-        <w:t>23</w:t>
-      </w:r>
-      <w:bookmarkEnd w:id="28"/>
+      <w:bookmarkStart w:id="27" w:name="_Ref5378001"/>
+      <w:r>
+        <w:rPr>
+          <w:noProof/>
+        </w:rPr>
+        <w:t>22</w:t>
+      </w:r>
+      <w:bookmarkEnd w:id="27"/>
       <w:r>
         <w:fldChar w:fldCharType="end"/>
       </w:r>
@@ -27584,7 +27516,7 @@
 </file>
 
 <file path=customXml/itemProps1.xml><?xml version="1.0" encoding="utf-8"?>
-<ds:datastoreItem xmlns:ds="http://schemas.openxmlformats.org/officeDocument/2006/customXml" ds:itemID="{7EAF89B0-6949-4F75-8608-89E0CA272269}">
+<ds:datastoreItem xmlns:ds="http://schemas.openxmlformats.org/officeDocument/2006/customXml" ds:itemID="{746545B8-81AD-4E7F-9635-58AEA810CE15}">
   <ds:schemaRefs>
     <ds:schemaRef ds:uri="http://schemas.openxmlformats.org/officeDocument/2006/bibliography"/>
   </ds:schemaRefs>

</xml_diff>